<commit_message>
cookies minigame! and logs for day 5
</commit_message>
<xml_diff>
--- a/docs/FreshlyBaked-log.docx
+++ b/docs/FreshlyBaked-log.docx
@@ -628,87 +628,32 @@
                       <wps:txbx>
                         <w:txbxContent>
                           <w:p>
-                            <w:proofErr w:type="spellStart"/>
-                            <w:r>
-                              <w:t>func</w:t>
-                            </w:r>
-                            <w:proofErr w:type="spellEnd"/>
-                            <w:r>
-                              <w:t xml:space="preserve"> </w:t>
-                            </w:r>
-                            <w:proofErr w:type="spellStart"/>
-                            <w:r>
-                              <w:t>startMinigame</w:t>
-                            </w:r>
-                            <w:proofErr w:type="spellEnd"/>
-                            <w:r>
-                              <w:t>(</w:t>
-                            </w:r>
-                            <w:proofErr w:type="spellStart"/>
-                            <w:r>
-                              <w:t>orderPastry</w:t>
-                            </w:r>
-                            <w:proofErr w:type="spellEnd"/>
-                            <w:r>
-                              <w:t>):</w:t>
+                            <w:r>
+                              <w:t>func startMinigame(orderPastry):</w:t>
                             </w:r>
                           </w:p>
                           <w:p>
                             <w:r>
                               <w:tab/>
-                            </w:r>
-                            <w:proofErr w:type="spellStart"/>
-                            <w:r>
-                              <w:t>self.visible</w:t>
-                            </w:r>
-                            <w:proofErr w:type="spellEnd"/>
-                            <w:r>
-                              <w:t xml:space="preserve"> = true</w:t>
+                              <w:t>self.visible = true</w:t>
                             </w:r>
                           </w:p>
                           <w:p>
                             <w:r>
                               <w:tab/>
-                            </w:r>
-                            <w:proofErr w:type="spellStart"/>
-                            <w:r>
-                              <w:t>resultScreen.visible</w:t>
-                            </w:r>
-                            <w:proofErr w:type="spellEnd"/>
-                            <w:r>
-                              <w:t xml:space="preserve"> = false</w:t>
+                              <w:t>resultScreen.visible = false</w:t>
                             </w:r>
                           </w:p>
                           <w:p>
                             <w:r>
                               <w:tab/>
-                              <w:t xml:space="preserve">order = </w:t>
-                            </w:r>
-                            <w:proofErr w:type="spellStart"/>
-                            <w:r>
-                              <w:t>orderPastry</w:t>
-                            </w:r>
-                            <w:proofErr w:type="spellEnd"/>
+                              <w:t>order = orderPastry</w:t>
+                            </w:r>
                           </w:p>
                           <w:p>
                             <w:r>
                               <w:tab/>
-                            </w:r>
-                            <w:proofErr w:type="spellStart"/>
-                            <w:r>
-                              <w:t>orderScene</w:t>
-                            </w:r>
-                            <w:proofErr w:type="spellEnd"/>
-                            <w:r>
-                              <w:t xml:space="preserve"> = load("res://scenes/" + order + "</w:t>
-                            </w:r>
-                            <w:proofErr w:type="spellStart"/>
-                            <w:r>
-                              <w:t>Game.tscn</w:t>
-                            </w:r>
-                            <w:proofErr w:type="spellEnd"/>
-                            <w:r>
-                              <w:t>")</w:t>
+                              <w:t>orderScene = load("res://scenes/" + order + "Game.tscn")</w:t>
                             </w:r>
                           </w:p>
                           <w:p>
@@ -720,22 +665,7 @@
                           <w:p>
                             <w:r>
                               <w:tab/>
-                            </w:r>
-                            <w:proofErr w:type="spellStart"/>
-                            <w:r>
-                              <w:t>minigameScene</w:t>
-                            </w:r>
-                            <w:proofErr w:type="spellEnd"/>
-                            <w:r>
-                              <w:t xml:space="preserve"> = </w:t>
-                            </w:r>
-                            <w:proofErr w:type="spellStart"/>
-                            <w:r>
-                              <w:t>orderScene.instantiate</w:t>
-                            </w:r>
-                            <w:proofErr w:type="spellEnd"/>
-                            <w:r>
-                              <w:t>()</w:t>
+                              <w:t>minigameScene = orderScene.instantiate()</w:t>
                             </w:r>
                           </w:p>
                         </w:txbxContent>
@@ -755,87 +685,32 @@
                 <v:textbox style="mso-fit-shape-to-text:t">
                   <w:txbxContent>
                     <w:p>
-                      <w:proofErr w:type="spellStart"/>
-                      <w:r>
-                        <w:t>func</w:t>
-                      </w:r>
-                      <w:proofErr w:type="spellEnd"/>
-                      <w:r>
-                        <w:t xml:space="preserve"> </w:t>
-                      </w:r>
-                      <w:proofErr w:type="spellStart"/>
-                      <w:r>
-                        <w:t>startMinigame</w:t>
-                      </w:r>
-                      <w:proofErr w:type="spellEnd"/>
-                      <w:r>
-                        <w:t>(</w:t>
-                      </w:r>
-                      <w:proofErr w:type="spellStart"/>
-                      <w:r>
-                        <w:t>orderPastry</w:t>
-                      </w:r>
-                      <w:proofErr w:type="spellEnd"/>
-                      <w:r>
-                        <w:t>):</w:t>
+                      <w:r>
+                        <w:t>func startMinigame(orderPastry):</w:t>
                       </w:r>
                     </w:p>
                     <w:p>
                       <w:r>
                         <w:tab/>
-                      </w:r>
-                      <w:proofErr w:type="spellStart"/>
-                      <w:r>
-                        <w:t>self.visible</w:t>
-                      </w:r>
-                      <w:proofErr w:type="spellEnd"/>
-                      <w:r>
-                        <w:t xml:space="preserve"> = true</w:t>
+                        <w:t>self.visible = true</w:t>
                       </w:r>
                     </w:p>
                     <w:p>
                       <w:r>
                         <w:tab/>
-                      </w:r>
-                      <w:proofErr w:type="spellStart"/>
-                      <w:r>
-                        <w:t>resultScreen.visible</w:t>
-                      </w:r>
-                      <w:proofErr w:type="spellEnd"/>
-                      <w:r>
-                        <w:t xml:space="preserve"> = false</w:t>
+                        <w:t>resultScreen.visible = false</w:t>
                       </w:r>
                     </w:p>
                     <w:p>
                       <w:r>
                         <w:tab/>
-                        <w:t xml:space="preserve">order = </w:t>
-                      </w:r>
-                      <w:proofErr w:type="spellStart"/>
-                      <w:r>
-                        <w:t>orderPastry</w:t>
-                      </w:r>
-                      <w:proofErr w:type="spellEnd"/>
+                        <w:t>order = orderPastry</w:t>
+                      </w:r>
                     </w:p>
                     <w:p>
                       <w:r>
                         <w:tab/>
-                      </w:r>
-                      <w:proofErr w:type="spellStart"/>
-                      <w:r>
-                        <w:t>orderScene</w:t>
-                      </w:r>
-                      <w:proofErr w:type="spellEnd"/>
-                      <w:r>
-                        <w:t xml:space="preserve"> = load("res://scenes/" + order + "</w:t>
-                      </w:r>
-                      <w:proofErr w:type="spellStart"/>
-                      <w:r>
-                        <w:t>Game.tscn</w:t>
-                      </w:r>
-                      <w:proofErr w:type="spellEnd"/>
-                      <w:r>
-                        <w:t>")</w:t>
+                        <w:t>orderScene = load("res://scenes/" + order + "Game.tscn")</w:t>
                       </w:r>
                     </w:p>
                     <w:p>
@@ -847,22 +722,7 @@
                     <w:p>
                       <w:r>
                         <w:tab/>
-                      </w:r>
-                      <w:proofErr w:type="spellStart"/>
-                      <w:r>
-                        <w:t>minigameScene</w:t>
-                      </w:r>
-                      <w:proofErr w:type="spellEnd"/>
-                      <w:r>
-                        <w:t xml:space="preserve"> = </w:t>
-                      </w:r>
-                      <w:proofErr w:type="spellStart"/>
-                      <w:r>
-                        <w:t>orderScene.instantiate</w:t>
-                      </w:r>
-                      <w:proofErr w:type="spellEnd"/>
-                      <w:r>
-                        <w:t>()</w:t>
+                        <w:t>minigameScene = orderScene.instantiate()</w:t>
                       </w:r>
                     </w:p>
                   </w:txbxContent>
@@ -916,23 +776,7 @@
           <w:i/>
           <w:iCs/>
         </w:rPr>
-        <w:t>add child(</w:t>
-      </w:r>
-      <w:proofErr w:type="spellStart"/>
-      <w:r>
-        <w:rPr>
-          <w:i/>
-          <w:iCs/>
-        </w:rPr>
-        <w:t>minigameScene</w:t>
-      </w:r>
-      <w:proofErr w:type="spellEnd"/>
-      <w:r>
-        <w:rPr>
-          <w:i/>
-          <w:iCs/>
-        </w:rPr>
-        <w:t>)</w:t>
+        <w:t>add child(minigameScene)</w:t>
       </w:r>
       <w:r>
         <w:t xml:space="preserve">’. I then moved on to making a few lists of what I was </w:t>
@@ -1545,16 +1389,8 @@
                                 <w:numId w:val="2"/>
                               </w:numPr>
                               <w:spacing w:after="0"/>
-                              <w:rPr>
-                                <w:b/>
-                                <w:bCs/>
-                              </w:rPr>
                             </w:pPr>
                             <w:r>
-                              <w:rPr>
-                                <w:b/>
-                                <w:bCs/>
-                              </w:rPr>
                               <w:t>cinnamon rolls</w:t>
                             </w:r>
                           </w:p>
@@ -1749,16 +1585,8 @@
                           <w:numId w:val="2"/>
                         </w:numPr>
                         <w:spacing w:after="0"/>
-                        <w:rPr>
-                          <w:b/>
-                          <w:bCs/>
-                        </w:rPr>
                       </w:pPr>
                       <w:r>
-                        <w:rPr>
-                          <w:b/>
-                          <w:bCs/>
-                        </w:rPr>
                         <w:t>cinnamon rolls</w:t>
                       </w:r>
                     </w:p>
@@ -1896,7 +1724,13 @@
                               <w:spacing w:after="0"/>
                             </w:pPr>
                             <w:r>
-                              <w:t>Minigames: win, neutral fail</w:t>
+                              <w:t>Minigames: win, neutral</w:t>
+                            </w:r>
+                            <w:r>
+                              <w:t>,</w:t>
+                            </w:r>
+                            <w:r>
+                              <w:t xml:space="preserve"> fail</w:t>
                             </w:r>
                           </w:p>
                           <w:p>
@@ -1958,21 +1792,15 @@
                                 <w:numId w:val="2"/>
                               </w:numPr>
                               <w:spacing w:after="0"/>
+                              <w:rPr>
+                                <w:strike/>
+                              </w:rPr>
                             </w:pPr>
                             <w:r>
-                              <w:t>Phone</w:t>
-                            </w:r>
-                            <w:r>
-                              <w:t xml:space="preserve"> </w:t>
-                            </w:r>
-                            <w:r>
-                              <w:t>+</w:t>
-                            </w:r>
-                            <w:r>
-                              <w:t xml:space="preserve"> </w:t>
-                            </w:r>
-                            <w:r>
-                              <w:t>ring</w:t>
+                              <w:rPr>
+                                <w:strike/>
+                              </w:rPr>
+                              <w:t>Phone + ring</w:t>
                             </w:r>
                           </w:p>
                           <w:p>
@@ -2102,7 +1930,13 @@
                         <w:spacing w:after="0"/>
                       </w:pPr>
                       <w:r>
-                        <w:t>Minigames: win, neutral fail</w:t>
+                        <w:t>Minigames: win, neutral</w:t>
+                      </w:r>
+                      <w:r>
+                        <w:t>,</w:t>
+                      </w:r>
+                      <w:r>
+                        <w:t xml:space="preserve"> fail</w:t>
                       </w:r>
                     </w:p>
                     <w:p>
@@ -2164,21 +1998,15 @@
                           <w:numId w:val="2"/>
                         </w:numPr>
                         <w:spacing w:after="0"/>
+                        <w:rPr>
+                          <w:strike/>
+                        </w:rPr>
                       </w:pPr>
                       <w:r>
-                        <w:t>Phone</w:t>
-                      </w:r>
-                      <w:r>
-                        <w:t xml:space="preserve"> </w:t>
-                      </w:r>
-                      <w:r>
-                        <w:t>+</w:t>
-                      </w:r>
-                      <w:r>
-                        <w:t xml:space="preserve"> </w:t>
-                      </w:r>
-                      <w:r>
-                        <w:t>ring</w:t>
+                        <w:rPr>
+                          <w:strike/>
+                        </w:rPr>
+                        <w:t>Phone + ring</w:t>
                       </w:r>
                     </w:p>
                     <w:p>
@@ -2269,10 +2097,16 @@
     </w:p>
     <w:p>
       <w:r>
-        <w:t xml:space="preserve">In the evening I worked on a first minigame, with the concept of catching apples to gain points. The amount of points by the end of the timed minigame would </w:t>
-      </w:r>
-      <w:r>
-        <w:t>result in a certain amount of points gained.</w:t>
+        <w:t xml:space="preserve">In the evening I worked on a first minigame, with the concept of catching apples to gain points. The amount of points by the end of the timed minigame </w:t>
+      </w:r>
+      <w:r>
+        <w:t>result</w:t>
+      </w:r>
+      <w:r>
+        <w:t>s</w:t>
+      </w:r>
+      <w:r>
+        <w:t xml:space="preserve"> in a certain amount of points gained.</w:t>
       </w:r>
     </w:p>
     <w:p>
@@ -2329,7 +2163,7 @@
       </w:pPr>
       <w:r>
         <w:lastRenderedPageBreak/>
-        <w:t>Sources that are useful but not used at the moment:</w:t>
+        <w:t>Sources that are useful but not used at the moment</w:t>
       </w:r>
     </w:p>
     <w:p>
@@ -2379,6 +2213,268 @@
             <w:rStyle w:val="Hyperlink"/>
           </w:rPr>
           <w:t>Godot: Pixel Fonts - Collection by Burns - itch.io</w:t>
+        </w:r>
+      </w:hyperlink>
+    </w:p>
+    <w:p>
+      <w:pPr>
+        <w:pStyle w:val="Heading1"/>
+      </w:pPr>
+      <w:r>
+        <w:t>Day 6 – 26/02</w:t>
+      </w:r>
+    </w:p>
+    <w:p>
+      <w:r>
+        <w:t xml:space="preserve">I once again had to start by fixing some small bugs. After that I got started on </w:t>
+      </w:r>
+      <w:r>
+        <w:t>another minigame, this one has some qualities of a rhythm game.</w:t>
+      </w:r>
+      <w:r>
+        <w:t xml:space="preserve"> That one was done pretty quickly, seeing as it was mostly detecting distances between nodes</w:t>
+      </w:r>
+      <w:r>
+        <w:t xml:space="preserve">. The third minigame </w:t>
+      </w:r>
+      <w:r>
+        <w:t xml:space="preserve">I made </w:t>
+      </w:r>
+      <w:r>
+        <w:t>was</w:t>
+      </w:r>
+      <w:r>
+        <w:t xml:space="preserve"> a mouse maze</w:t>
+      </w:r>
+      <w:r>
+        <w:t xml:space="preserve">. </w:t>
+      </w:r>
+      <w:r>
+        <w:t xml:space="preserve">This one has checkpoints that equate to </w:t>
+      </w:r>
+      <w:r>
+        <w:t>a success rate and gets more difficult as it goes on.</w:t>
+      </w:r>
+      <w:r>
+        <w:t xml:space="preserve"> This one turned out to be quite simple, </w:t>
+      </w:r>
+      <w:r>
+        <w:t>I just had to pick an area2D to detect the character than an collision object that was looking for the mouse.</w:t>
+      </w:r>
+      <w:r>
+        <w:t xml:space="preserve"> Below is an image of what the maze minigame look</w:t>
+      </w:r>
+      <w:r>
+        <w:t>ed</w:t>
+      </w:r>
+      <w:r>
+        <w:t xml:space="preserve"> like with all placeholder assets.</w:t>
+      </w:r>
+    </w:p>
+    <w:p>
+      <w:r>
+        <w:rPr>
+          <w:noProof/>
+        </w:rPr>
+        <w:drawing>
+          <wp:inline distT="0" distB="0" distL="0" distR="0" wp14:anchorId="0023C51A" wp14:editId="7CBE0959">
+            <wp:extent cx="4160520" cy="2419518"/>
+            <wp:effectExtent l="0" t="0" r="0" b="0"/>
+            <wp:docPr id="1003610375" name="Picture 1" descr="A screenshot of a video game&#10;&#10;AI-generated content may be incorrect."/>
+            <wp:cNvGraphicFramePr>
+              <a:graphicFrameLocks xmlns:a="http://schemas.openxmlformats.org/drawingml/2006/main" noChangeAspect="1"/>
+            </wp:cNvGraphicFramePr>
+            <a:graphic xmlns:a="http://schemas.openxmlformats.org/drawingml/2006/main">
+              <a:graphicData uri="http://schemas.openxmlformats.org/drawingml/2006/picture">
+                <pic:pic xmlns:pic="http://schemas.openxmlformats.org/drawingml/2006/picture">
+                  <pic:nvPicPr>
+                    <pic:cNvPr id="1003610375" name="Picture 1" descr="A screenshot of a video game&#10;&#10;AI-generated content may be incorrect."/>
+                    <pic:cNvPicPr/>
+                  </pic:nvPicPr>
+                  <pic:blipFill>
+                    <a:blip r:embed="rId14"/>
+                    <a:stretch>
+                      <a:fillRect/>
+                    </a:stretch>
+                  </pic:blipFill>
+                  <pic:spPr>
+                    <a:xfrm>
+                      <a:off x="0" y="0"/>
+                      <a:ext cx="4168259" cy="2424018"/>
+                    </a:xfrm>
+                    <a:prstGeom prst="rect">
+                      <a:avLst/>
+                    </a:prstGeom>
+                  </pic:spPr>
+                </pic:pic>
+              </a:graphicData>
+            </a:graphic>
+          </wp:inline>
+        </w:drawing>
+      </w:r>
+    </w:p>
+    <w:p>
+      <w:r>
+        <w:t xml:space="preserve">I now only had </w:t>
+      </w:r>
+      <w:r>
+        <w:t xml:space="preserve">a puzzle minigame left, I limited myself to 4 because I also still needed to make all the art, if there is time left I might </w:t>
+      </w:r>
+      <w:r>
+        <w:t>do more minigames another day.</w:t>
+      </w:r>
+    </w:p>
+    <w:p>
+      <w:r>
+        <w:t>In the evening</w:t>
+      </w:r>
+      <w:r>
+        <w:t xml:space="preserve"> I decided I still had enough ener</w:t>
+      </w:r>
+      <w:r>
+        <w:t xml:space="preserve">gy </w:t>
+      </w:r>
+      <w:r>
+        <w:t>and time left to get started on the 4th minigame.</w:t>
+      </w:r>
+      <w:r>
+        <w:t xml:space="preserve"> </w:t>
+      </w:r>
+      <w:r>
+        <w:t xml:space="preserve">I also expected this one to be more difficult to make then it was, as I had no clue how I was going to </w:t>
+      </w:r>
+      <w:r>
+        <w:t>make sure all the tiles were going to be checked for their proper positions. In the end I made it all snap to a premade grid</w:t>
+      </w:r>
+      <w:r>
+        <w:t xml:space="preserve"> and then count down the leftover tiles. At zero (or a finished timer) it ends the minigame.</w:t>
+      </w:r>
+      <w:r>
+        <w:br w:type="page"/>
+      </w:r>
+    </w:p>
+    <w:p>
+      <w:pPr>
+        <w:pStyle w:val="Heading2"/>
+      </w:pPr>
+      <w:r>
+        <w:lastRenderedPageBreak/>
+        <w:t>Still on the To Do list</w:t>
+      </w:r>
+    </w:p>
+    <w:p>
+      <w:pPr>
+        <w:pStyle w:val="ListParagraph"/>
+        <w:numPr>
+          <w:ilvl w:val="0"/>
+          <w:numId w:val="4"/>
+        </w:numPr>
+      </w:pPr>
+      <w:r>
+        <w:t xml:space="preserve">Prevent </w:t>
+      </w:r>
+      <w:r>
+        <w:t>user errors (ex. Beginning not just able to click everything)</w:t>
+      </w:r>
+    </w:p>
+    <w:p>
+      <w:pPr>
+        <w:pStyle w:val="ListParagraph"/>
+        <w:numPr>
+          <w:ilvl w:val="0"/>
+          <w:numId w:val="4"/>
+        </w:numPr>
+      </w:pPr>
+      <w:r>
+        <w:t>Proper ending point</w:t>
+      </w:r>
+    </w:p>
+    <w:p>
+      <w:pPr>
+        <w:pStyle w:val="ListParagraph"/>
+        <w:numPr>
+          <w:ilvl w:val="0"/>
+          <w:numId w:val="4"/>
+        </w:numPr>
+      </w:pPr>
+      <w:r>
+        <w:t>Timer on later days</w:t>
+      </w:r>
+    </w:p>
+    <w:p>
+      <w:pPr>
+        <w:pStyle w:val="ListParagraph"/>
+        <w:numPr>
+          <w:ilvl w:val="0"/>
+          <w:numId w:val="4"/>
+        </w:numPr>
+      </w:pPr>
+      <w:r>
+        <w:t>Assets</w:t>
+      </w:r>
+      <w:r>
+        <w:t>/Looks</w:t>
+      </w:r>
+    </w:p>
+    <w:p>
+      <w:pPr>
+        <w:pStyle w:val="ListParagraph"/>
+        <w:numPr>
+          <w:ilvl w:val="0"/>
+          <w:numId w:val="4"/>
+        </w:numPr>
+      </w:pPr>
+      <w:r>
+        <w:t>Music</w:t>
+      </w:r>
+    </w:p>
+    <w:p>
+      <w:pPr>
+        <w:pStyle w:val="ListParagraph"/>
+        <w:numPr>
+          <w:ilvl w:val="0"/>
+          <w:numId w:val="4"/>
+        </w:numPr>
+      </w:pPr>
+      <w:r>
+        <w:t>Bigger orders (+ mobile orders?)</w:t>
+      </w:r>
+    </w:p>
+    <w:p>
+      <w:pPr>
+        <w:pStyle w:val="Heading2"/>
+      </w:pPr>
+      <w:r>
+        <w:t>Sources</w:t>
+      </w:r>
+    </w:p>
+    <w:p>
+      <w:hyperlink r:id="rId15" w:history="1">
+        <w:r>
+          <w:rPr>
+            <w:rStyle w:val="Hyperlink"/>
+          </w:rPr>
+          <w:t>How to get the nearest object in a group? - Archive - Godot Forum</w:t>
+        </w:r>
+      </w:hyperlink>
+    </w:p>
+    <w:p>
+      <w:hyperlink r:id="rId16" w:history="1">
+        <w:r>
+          <w:rPr>
+            <w:rStyle w:val="Hyperlink"/>
+          </w:rPr>
+          <w:t>Mouse and input coordinates — Godot Engine (stable) documentation in English</w:t>
+        </w:r>
+      </w:hyperlink>
+    </w:p>
+    <w:p>
+      <w:hyperlink r:id="rId17" w:history="1">
+        <w:r>
+          <w:rPr>
+            <w:rStyle w:val="Hyperlink"/>
+          </w:rPr>
+          <w:t>Multiple resolutions — Godot Engine (stable) documentation in English</w:t>
         </w:r>
       </w:hyperlink>
     </w:p>
@@ -2732,6 +2828,118 @@
       </w:rPr>
     </w:lvl>
   </w:abstractNum>
+  <w:abstractNum w:abstractNumId="3" w15:restartNumberingAfterBreak="0">
+    <w:nsid w:val="76FC7882"/>
+    <w:multiLevelType w:val="hybridMultilevel"/>
+    <w:tmpl w:val="D1404438"/>
+    <w:lvl w:ilvl="0" w:tplc="4E462DEA">
+      <w:numFmt w:val="bullet"/>
+      <w:lvlText w:val="-"/>
+      <w:lvlJc w:val="left"/>
+      <w:pPr>
+        <w:ind w:left="720" w:hanging="360"/>
+      </w:pPr>
+      <w:rPr>
+        <w:rFonts w:ascii="Aptos" w:eastAsiaTheme="minorHAnsi" w:hAnsi="Aptos" w:cstheme="minorBidi" w:hint="default"/>
+      </w:rPr>
+    </w:lvl>
+    <w:lvl w:ilvl="1" w:tplc="20000003" w:tentative="1">
+      <w:start w:val="1"/>
+      <w:numFmt w:val="bullet"/>
+      <w:lvlText w:val="o"/>
+      <w:lvlJc w:val="left"/>
+      <w:pPr>
+        <w:ind w:left="1440" w:hanging="360"/>
+      </w:pPr>
+      <w:rPr>
+        <w:rFonts w:ascii="Courier New" w:hAnsi="Courier New" w:cs="Courier New" w:hint="default"/>
+      </w:rPr>
+    </w:lvl>
+    <w:lvl w:ilvl="2" w:tplc="20000005" w:tentative="1">
+      <w:start w:val="1"/>
+      <w:numFmt w:val="bullet"/>
+      <w:lvlText w:val=""/>
+      <w:lvlJc w:val="left"/>
+      <w:pPr>
+        <w:ind w:left="2160" w:hanging="360"/>
+      </w:pPr>
+      <w:rPr>
+        <w:rFonts w:ascii="Wingdings" w:hAnsi="Wingdings" w:hint="default"/>
+      </w:rPr>
+    </w:lvl>
+    <w:lvl w:ilvl="3" w:tplc="20000001" w:tentative="1">
+      <w:start w:val="1"/>
+      <w:numFmt w:val="bullet"/>
+      <w:lvlText w:val=""/>
+      <w:lvlJc w:val="left"/>
+      <w:pPr>
+        <w:ind w:left="2880" w:hanging="360"/>
+      </w:pPr>
+      <w:rPr>
+        <w:rFonts w:ascii="Symbol" w:hAnsi="Symbol" w:hint="default"/>
+      </w:rPr>
+    </w:lvl>
+    <w:lvl w:ilvl="4" w:tplc="20000003" w:tentative="1">
+      <w:start w:val="1"/>
+      <w:numFmt w:val="bullet"/>
+      <w:lvlText w:val="o"/>
+      <w:lvlJc w:val="left"/>
+      <w:pPr>
+        <w:ind w:left="3600" w:hanging="360"/>
+      </w:pPr>
+      <w:rPr>
+        <w:rFonts w:ascii="Courier New" w:hAnsi="Courier New" w:cs="Courier New" w:hint="default"/>
+      </w:rPr>
+    </w:lvl>
+    <w:lvl w:ilvl="5" w:tplc="20000005" w:tentative="1">
+      <w:start w:val="1"/>
+      <w:numFmt w:val="bullet"/>
+      <w:lvlText w:val=""/>
+      <w:lvlJc w:val="left"/>
+      <w:pPr>
+        <w:ind w:left="4320" w:hanging="360"/>
+      </w:pPr>
+      <w:rPr>
+        <w:rFonts w:ascii="Wingdings" w:hAnsi="Wingdings" w:hint="default"/>
+      </w:rPr>
+    </w:lvl>
+    <w:lvl w:ilvl="6" w:tplc="20000001" w:tentative="1">
+      <w:start w:val="1"/>
+      <w:numFmt w:val="bullet"/>
+      <w:lvlText w:val=""/>
+      <w:lvlJc w:val="left"/>
+      <w:pPr>
+        <w:ind w:left="5040" w:hanging="360"/>
+      </w:pPr>
+      <w:rPr>
+        <w:rFonts w:ascii="Symbol" w:hAnsi="Symbol" w:hint="default"/>
+      </w:rPr>
+    </w:lvl>
+    <w:lvl w:ilvl="7" w:tplc="20000003" w:tentative="1">
+      <w:start w:val="1"/>
+      <w:numFmt w:val="bullet"/>
+      <w:lvlText w:val="o"/>
+      <w:lvlJc w:val="left"/>
+      <w:pPr>
+        <w:ind w:left="5760" w:hanging="360"/>
+      </w:pPr>
+      <w:rPr>
+        <w:rFonts w:ascii="Courier New" w:hAnsi="Courier New" w:cs="Courier New" w:hint="default"/>
+      </w:rPr>
+    </w:lvl>
+    <w:lvl w:ilvl="8" w:tplc="20000005" w:tentative="1">
+      <w:start w:val="1"/>
+      <w:numFmt w:val="bullet"/>
+      <w:lvlText w:val=""/>
+      <w:lvlJc w:val="left"/>
+      <w:pPr>
+        <w:ind w:left="6480" w:hanging="360"/>
+      </w:pPr>
+      <w:rPr>
+        <w:rFonts w:ascii="Wingdings" w:hAnsi="Wingdings" w:hint="default"/>
+      </w:rPr>
+    </w:lvl>
+  </w:abstractNum>
   <w:num w:numId="1" w16cid:durableId="851380217">
     <w:abstractNumId w:val="2"/>
   </w:num>
@@ -2740,6 +2948,9 @@
   </w:num>
   <w:num w:numId="3" w16cid:durableId="1504970176">
     <w:abstractNumId w:val="0"/>
+  </w:num>
+  <w:num w:numId="4" w16cid:durableId="1265502285">
+    <w:abstractNumId w:val="3"/>
   </w:num>
 </w:numbering>
 </file>

</xml_diff>

<commit_message>
starting with the assets!
</commit_message>
<xml_diff>
--- a/docs/FreshlyBaked-log.docx
+++ b/docs/FreshlyBaked-log.docx
@@ -628,32 +628,87 @@
                       <wps:txbx>
                         <w:txbxContent>
                           <w:p>
-                            <w:r>
-                              <w:t>func startMinigame(orderPastry):</w:t>
+                            <w:proofErr w:type="spellStart"/>
+                            <w:r>
+                              <w:t>func</w:t>
+                            </w:r>
+                            <w:proofErr w:type="spellEnd"/>
+                            <w:r>
+                              <w:t xml:space="preserve"> </w:t>
+                            </w:r>
+                            <w:proofErr w:type="spellStart"/>
+                            <w:r>
+                              <w:t>startMinigame</w:t>
+                            </w:r>
+                            <w:proofErr w:type="spellEnd"/>
+                            <w:r>
+                              <w:t>(</w:t>
+                            </w:r>
+                            <w:proofErr w:type="spellStart"/>
+                            <w:r>
+                              <w:t>orderPastry</w:t>
+                            </w:r>
+                            <w:proofErr w:type="spellEnd"/>
+                            <w:r>
+                              <w:t>):</w:t>
                             </w:r>
                           </w:p>
                           <w:p>
                             <w:r>
                               <w:tab/>
-                              <w:t>self.visible = true</w:t>
+                            </w:r>
+                            <w:proofErr w:type="spellStart"/>
+                            <w:r>
+                              <w:t>self.visible</w:t>
+                            </w:r>
+                            <w:proofErr w:type="spellEnd"/>
+                            <w:r>
+                              <w:t xml:space="preserve"> = true</w:t>
                             </w:r>
                           </w:p>
                           <w:p>
                             <w:r>
                               <w:tab/>
-                              <w:t>resultScreen.visible = false</w:t>
+                            </w:r>
+                            <w:proofErr w:type="spellStart"/>
+                            <w:r>
+                              <w:t>resultScreen.visible</w:t>
+                            </w:r>
+                            <w:proofErr w:type="spellEnd"/>
+                            <w:r>
+                              <w:t xml:space="preserve"> = false</w:t>
                             </w:r>
                           </w:p>
                           <w:p>
                             <w:r>
                               <w:tab/>
-                              <w:t>order = orderPastry</w:t>
-                            </w:r>
+                              <w:t xml:space="preserve">order = </w:t>
+                            </w:r>
+                            <w:proofErr w:type="spellStart"/>
+                            <w:r>
+                              <w:t>orderPastry</w:t>
+                            </w:r>
+                            <w:proofErr w:type="spellEnd"/>
                           </w:p>
                           <w:p>
                             <w:r>
                               <w:tab/>
-                              <w:t>orderScene = load("res://scenes/" + order + "Game.tscn")</w:t>
+                            </w:r>
+                            <w:proofErr w:type="spellStart"/>
+                            <w:r>
+                              <w:t>orderScene</w:t>
+                            </w:r>
+                            <w:proofErr w:type="spellEnd"/>
+                            <w:r>
+                              <w:t xml:space="preserve"> = load("res://scenes/" + order + "</w:t>
+                            </w:r>
+                            <w:proofErr w:type="spellStart"/>
+                            <w:r>
+                              <w:t>Game.tscn</w:t>
+                            </w:r>
+                            <w:proofErr w:type="spellEnd"/>
+                            <w:r>
+                              <w:t>")</w:t>
                             </w:r>
                           </w:p>
                           <w:p>
@@ -665,7 +720,22 @@
                           <w:p>
                             <w:r>
                               <w:tab/>
-                              <w:t>minigameScene = orderScene.instantiate()</w:t>
+                            </w:r>
+                            <w:proofErr w:type="spellStart"/>
+                            <w:r>
+                              <w:t>minigameScene</w:t>
+                            </w:r>
+                            <w:proofErr w:type="spellEnd"/>
+                            <w:r>
+                              <w:t xml:space="preserve"> = </w:t>
+                            </w:r>
+                            <w:proofErr w:type="spellStart"/>
+                            <w:r>
+                              <w:t>orderScene.instantiate</w:t>
+                            </w:r>
+                            <w:proofErr w:type="spellEnd"/>
+                            <w:r>
+                              <w:t>()</w:t>
                             </w:r>
                           </w:p>
                         </w:txbxContent>
@@ -685,32 +755,87 @@
                 <v:textbox style="mso-fit-shape-to-text:t">
                   <w:txbxContent>
                     <w:p>
-                      <w:r>
-                        <w:t>func startMinigame(orderPastry):</w:t>
+                      <w:proofErr w:type="spellStart"/>
+                      <w:r>
+                        <w:t>func</w:t>
+                      </w:r>
+                      <w:proofErr w:type="spellEnd"/>
+                      <w:r>
+                        <w:t xml:space="preserve"> </w:t>
+                      </w:r>
+                      <w:proofErr w:type="spellStart"/>
+                      <w:r>
+                        <w:t>startMinigame</w:t>
+                      </w:r>
+                      <w:proofErr w:type="spellEnd"/>
+                      <w:r>
+                        <w:t>(</w:t>
+                      </w:r>
+                      <w:proofErr w:type="spellStart"/>
+                      <w:r>
+                        <w:t>orderPastry</w:t>
+                      </w:r>
+                      <w:proofErr w:type="spellEnd"/>
+                      <w:r>
+                        <w:t>):</w:t>
                       </w:r>
                     </w:p>
                     <w:p>
                       <w:r>
                         <w:tab/>
-                        <w:t>self.visible = true</w:t>
+                      </w:r>
+                      <w:proofErr w:type="spellStart"/>
+                      <w:r>
+                        <w:t>self.visible</w:t>
+                      </w:r>
+                      <w:proofErr w:type="spellEnd"/>
+                      <w:r>
+                        <w:t xml:space="preserve"> = true</w:t>
                       </w:r>
                     </w:p>
                     <w:p>
                       <w:r>
                         <w:tab/>
-                        <w:t>resultScreen.visible = false</w:t>
+                      </w:r>
+                      <w:proofErr w:type="spellStart"/>
+                      <w:r>
+                        <w:t>resultScreen.visible</w:t>
+                      </w:r>
+                      <w:proofErr w:type="spellEnd"/>
+                      <w:r>
+                        <w:t xml:space="preserve"> = false</w:t>
                       </w:r>
                     </w:p>
                     <w:p>
                       <w:r>
                         <w:tab/>
-                        <w:t>order = orderPastry</w:t>
-                      </w:r>
+                        <w:t xml:space="preserve">order = </w:t>
+                      </w:r>
+                      <w:proofErr w:type="spellStart"/>
+                      <w:r>
+                        <w:t>orderPastry</w:t>
+                      </w:r>
+                      <w:proofErr w:type="spellEnd"/>
                     </w:p>
                     <w:p>
                       <w:r>
                         <w:tab/>
-                        <w:t>orderScene = load("res://scenes/" + order + "Game.tscn")</w:t>
+                      </w:r>
+                      <w:proofErr w:type="spellStart"/>
+                      <w:r>
+                        <w:t>orderScene</w:t>
+                      </w:r>
+                      <w:proofErr w:type="spellEnd"/>
+                      <w:r>
+                        <w:t xml:space="preserve"> = load("res://scenes/" + order + "</w:t>
+                      </w:r>
+                      <w:proofErr w:type="spellStart"/>
+                      <w:r>
+                        <w:t>Game.tscn</w:t>
+                      </w:r>
+                      <w:proofErr w:type="spellEnd"/>
+                      <w:r>
+                        <w:t>")</w:t>
                       </w:r>
                     </w:p>
                     <w:p>
@@ -722,7 +847,22 @@
                     <w:p>
                       <w:r>
                         <w:tab/>
-                        <w:t>minigameScene = orderScene.instantiate()</w:t>
+                      </w:r>
+                      <w:proofErr w:type="spellStart"/>
+                      <w:r>
+                        <w:t>minigameScene</w:t>
+                      </w:r>
+                      <w:proofErr w:type="spellEnd"/>
+                      <w:r>
+                        <w:t xml:space="preserve"> = </w:t>
+                      </w:r>
+                      <w:proofErr w:type="spellStart"/>
+                      <w:r>
+                        <w:t>orderScene.instantiate</w:t>
+                      </w:r>
+                      <w:proofErr w:type="spellEnd"/>
+                      <w:r>
+                        <w:t>()</w:t>
                       </w:r>
                     </w:p>
                   </w:txbxContent>
@@ -776,7 +916,23 @@
           <w:i/>
           <w:iCs/>
         </w:rPr>
-        <w:t>add child(minigameScene)</w:t>
+        <w:t>add child(</w:t>
+      </w:r>
+      <w:proofErr w:type="spellStart"/>
+      <w:r>
+        <w:rPr>
+          <w:i/>
+          <w:iCs/>
+        </w:rPr>
+        <w:t>minigameScene</w:t>
+      </w:r>
+      <w:proofErr w:type="spellEnd"/>
+      <w:r>
+        <w:rPr>
+          <w:i/>
+          <w:iCs/>
+        </w:rPr>
+        <w:t>)</w:t>
       </w:r>
       <w:r>
         <w:t xml:space="preserve">’. I then moved on to making a few lists of what I was </w:t>
@@ -2478,6 +2634,681 @@
         </w:r>
       </w:hyperlink>
     </w:p>
+    <w:p>
+      <w:pPr>
+        <w:pStyle w:val="Heading1"/>
+      </w:pPr>
+      <w:r>
+        <w:t>Day 7 – 28/02</w:t>
+      </w:r>
+    </w:p>
+    <w:p>
+      <w:pPr>
+        <w:rPr>
+          <w:noProof/>
+        </w:rPr>
+      </w:pPr>
+      <w:r>
+        <w:t>I took a day off of my game jam work (because I still have a life) and am back today to work on the art/assets! I started with my bare basics</w:t>
+      </w:r>
+      <w:r>
+        <w:t xml:space="preserve">, which include: the main background, a few characters and the food. I made sure to </w:t>
+      </w:r>
+      <w:r>
+        <w:t xml:space="preserve">make save files of </w:t>
+      </w:r>
+      <w:r>
+        <w:t xml:space="preserve">pieces of </w:t>
+      </w:r>
+      <w:r>
+        <w:t xml:space="preserve">my progress </w:t>
+      </w:r>
+      <w:r>
+        <w:t>as backups and so I can use them later if I wanted to</w:t>
+      </w:r>
+      <w:r>
+        <w:t>.</w:t>
+      </w:r>
+      <w:r>
+        <w:t xml:space="preserve"> I also decided to make a</w:t>
+      </w:r>
+      <w:r>
+        <w:t xml:space="preserve"> small</w:t>
+      </w:r>
+      <w:r>
+        <w:t xml:space="preserve"> list of sounds I’d need if </w:t>
+      </w:r>
+      <w:r>
+        <w:t>I</w:t>
+      </w:r>
+      <w:r>
+        <w:t xml:space="preserve"> have time for music and sound design</w:t>
+      </w:r>
+      <w:r>
+        <w:t>, that list can be seen below.</w:t>
+      </w:r>
+      <w:r>
+        <w:rPr>
+          <w:noProof/>
+        </w:rPr>
+        <w:t xml:space="preserve"> </w:t>
+      </w:r>
+    </w:p>
+    <w:p>
+      <w:pPr>
+        <w:rPr>
+          <w:noProof/>
+        </w:rPr>
+      </w:pPr>
+      <w:r>
+        <w:rPr>
+          <w:noProof/>
+        </w:rPr>
+        <mc:AlternateContent>
+          <mc:Choice Requires="wps">
+            <w:drawing>
+              <wp:inline distT="0" distB="0" distL="0" distR="0" wp14:anchorId="624CCF62" wp14:editId="37BCCBF4">
+                <wp:extent cx="2360930" cy="1404620"/>
+                <wp:effectExtent l="0" t="0" r="20320" b="10160"/>
+                <wp:docPr id="132128326" name="Text Box 2"/>
+                <wp:cNvGraphicFramePr>
+                  <a:graphicFrameLocks xmlns:a="http://schemas.openxmlformats.org/drawingml/2006/main"/>
+                </wp:cNvGraphicFramePr>
+                <a:graphic xmlns:a="http://schemas.openxmlformats.org/drawingml/2006/main">
+                  <a:graphicData uri="http://schemas.microsoft.com/office/word/2010/wordprocessingShape">
+                    <wps:wsp>
+                      <wps:cNvSpPr txBox="1">
+                        <a:spLocks noChangeArrowheads="1"/>
+                      </wps:cNvSpPr>
+                      <wps:spPr bwMode="auto">
+                        <a:xfrm>
+                          <a:off x="0" y="0"/>
+                          <a:ext cx="2360930" cy="1404620"/>
+                        </a:xfrm>
+                        <a:prstGeom prst="rect">
+                          <a:avLst/>
+                        </a:prstGeom>
+                        <a:solidFill>
+                          <a:srgbClr val="FFFFFF"/>
+                        </a:solidFill>
+                        <a:ln w="9525">
+                          <a:solidFill>
+                            <a:srgbClr val="000000"/>
+                          </a:solidFill>
+                          <a:miter lim="800000"/>
+                          <a:headEnd/>
+                          <a:tailEnd/>
+                        </a:ln>
+                      </wps:spPr>
+                      <wps:txbx>
+                        <w:txbxContent>
+                          <w:p>
+                            <w:r>
+                              <w:t>Sounds/music pieces:</w:t>
+                            </w:r>
+                          </w:p>
+                          <w:p>
+                            <w:pPr>
+                              <w:pStyle w:val="ListParagraph"/>
+                              <w:numPr>
+                                <w:ilvl w:val="0"/>
+                                <w:numId w:val="5"/>
+                              </w:numPr>
+                            </w:pPr>
+                            <w:r>
+                              <w:t>General background music</w:t>
+                            </w:r>
+                          </w:p>
+                          <w:p>
+                            <w:pPr>
+                              <w:pStyle w:val="ListParagraph"/>
+                              <w:numPr>
+                                <w:ilvl w:val="0"/>
+                                <w:numId w:val="5"/>
+                              </w:numPr>
+                            </w:pPr>
+                            <w:r>
+                              <w:t>Customer incoming ding</w:t>
+                            </w:r>
+                          </w:p>
+                          <w:p>
+                            <w:pPr>
+                              <w:pStyle w:val="ListParagraph"/>
+                              <w:numPr>
+                                <w:ilvl w:val="0"/>
+                                <w:numId w:val="5"/>
+                              </w:numPr>
+                            </w:pPr>
+                            <w:r>
+                              <w:t>Timer runs out ticking</w:t>
+                            </w:r>
+                          </w:p>
+                          <w:p>
+                            <w:pPr>
+                              <w:pStyle w:val="ListParagraph"/>
+                              <w:numPr>
+                                <w:ilvl w:val="0"/>
+                                <w:numId w:val="5"/>
+                              </w:numPr>
+                            </w:pPr>
+                            <w:r>
+                              <w:t>Order is done ding</w:t>
+                            </w:r>
+                          </w:p>
+                        </w:txbxContent>
+                      </wps:txbx>
+                      <wps:bodyPr rot="0" vert="horz" wrap="square" lIns="91440" tIns="45720" rIns="91440" bIns="45720" anchor="t" anchorCtr="0">
+                        <a:spAutoFit/>
+                      </wps:bodyPr>
+                    </wps:wsp>
+                  </a:graphicData>
+                </a:graphic>
+              </wp:inline>
+            </w:drawing>
+          </mc:Choice>
+          <mc:Fallback>
+            <w:pict>
+              <v:shape w14:anchorId="624CCF62" id="_x0000_s1031" type="#_x0000_t202" style="width:185.9pt;height:110.6pt;visibility:visible;mso-wrap-style:square;mso-left-percent:-10001;mso-top-percent:-10001;mso-position-horizontal:absolute;mso-position-horizontal-relative:char;mso-position-vertical:absolute;mso-position-vertical-relative:line;mso-left-percent:-10001;mso-top-percent:-10001;v-text-anchor:top" o:gfxdata="UEsDBBQABgAIAAAAIQC2gziS/gAAAOEBAAATAAAAW0NvbnRlbnRfVHlwZXNdLnhtbJSRQU7DMBBF&#10;90jcwfIWJU67QAgl6YK0S0CoHGBkTxKLZGx5TGhvj5O2G0SRWNoz/78nu9wcxkFMGNg6quQqL6RA&#10;0s5Y6ir5vt9lD1JwBDIwOMJKHpHlpr69KfdHjyxSmriSfYz+USnWPY7AufNIadK6MEJMx9ApD/oD&#10;OlTrorhX2lFEilmcO2RdNtjC5xDF9pCuTyYBB5bi6bQ4syoJ3g9WQ0ymaiLzg5KdCXlKLjvcW893&#10;SUOqXwnz5DrgnHtJTxOsQfEKIT7DmDSUCaxw7Rqn8787ZsmRM9e2VmPeBN4uqYvTtW7jvijg9N/y&#10;JsXecLq0q+WD6m8AAAD//wMAUEsDBBQABgAIAAAAIQA4/SH/1gAAAJQBAAALAAAAX3JlbHMvLnJl&#10;bHOkkMFqwzAMhu+DvYPRfXGawxijTi+j0GvpHsDYimMaW0Yy2fr2M4PBMnrbUb/Q94l/f/hMi1qR&#10;JVI2sOt6UJgd+ZiDgffL8ekFlFSbvV0oo4EbChzGx4f9GRdb25HMsYhqlCwG5lrLq9biZkxWOiqY&#10;22YiTra2kYMu1l1tQD30/bPm3wwYN0x18gb45AdQl1tp5j/sFB2T0FQ7R0nTNEV3j6o9feQzro1i&#10;OWA14Fm+Q8a1a8+Bvu/d/dMb2JY5uiPbhG/ktn4cqGU/er3pcvwCAAD//wMAUEsDBBQABgAIAAAA&#10;IQD4CUB5FgIAACcEAAAOAAAAZHJzL2Uyb0RvYy54bWysk99v2yAQx98n7X9AvC920iRrrDhVly7T&#10;pO6H1O0POGMco2GOAYmd/fU9SJpG3fYyjQfEcfDl7nPH8mboNNtL5xWako9HOWfSCKyV2Zb8+7fN&#10;m2vOfABTg0YjS36Qnt+sXr9a9raQE2xR19IxEjG+6G3J2xBskWVetLIDP0IrDTkbdB0EMt02qx30&#10;pN7pbJLn86xHV1uHQnpPu3dHJ18l/aaRInxpGi8D0yWn2EKaXZqrOGerJRRbB7ZV4hQG/EMUHShD&#10;j56l7iAA2zn1m1SnhEOPTRgJ7DJsGiVkyoGyGecvsnlowcqUC8Hx9ozJ/z9Z8Xn/YL86FoZ3OFAB&#10;UxLe3qP44ZnBdQtmK2+dw76VUNPD44gs660vTlcjal/4KFL1n7CmIsMuYBIaGtdFKpQnI3UqwOEM&#10;XQ6BCdqcXM3zxRW5BPnG03w6n6SyZFA8XbfOhw8SOxYXJXdU1SQP+3sfYjhQPB2Jr3nUqt4orZPh&#10;ttVaO7YH6oBNGimDF8e0YX3JF7PJ7EjgrxJ5Gn+S6FSgVtaqK/n1+RAUkdt7U6dGC6D0cU0ha3MC&#10;GdkdKYahGpiqSz6LD0SuFdYHIuvw2Ln002jRovvFWU9dW3L/cwdOcqY/GqrOYjydxjZPxnT2llAy&#10;d+mpLj1gBEmVPHB2XK5D+hqJm72lKm5U4vscySlk6saE/fRzYrtf2unU8/9ePQIAAP//AwBQSwME&#10;FAAGAAgAAAAhAEoUECbcAAAABQEAAA8AAABkcnMvZG93bnJldi54bWxMj81OwzAQhO9IvIO1SNyo&#10;kyB+FOJUiKpnSkFC3Bx7G0eN1yF205SnZ+ECl5FWs5r5plrOvhcTjrELpCBfZCCQTLAdtQreXtdX&#10;9yBi0mR1HwgVnDDCsj4/q3Rpw5FecNqmVnAIxVIrcCkNpZTROPQ6LsKAxN4ujF4nPsdW2lEfOdz3&#10;ssiyW+l1R9zg9IBPDs1+e/AK4mrzOZjdptk7e/p6Xk035n39odTlxfz4ACLhnP6e4Qef0aFmpiYc&#10;yEbRK+Ah6VfZu77LeUajoCjyAmRdyf/09TcAAAD//wMAUEsBAi0AFAAGAAgAAAAhALaDOJL+AAAA&#10;4QEAABMAAAAAAAAAAAAAAAAAAAAAAFtDb250ZW50X1R5cGVzXS54bWxQSwECLQAUAAYACAAAACEA&#10;OP0h/9YAAACUAQAACwAAAAAAAAAAAAAAAAAvAQAAX3JlbHMvLnJlbHNQSwECLQAUAAYACAAAACEA&#10;+AlAeRYCAAAnBAAADgAAAAAAAAAAAAAAAAAuAgAAZHJzL2Uyb0RvYy54bWxQSwECLQAUAAYACAAA&#10;ACEAShQQJtwAAAAFAQAADwAAAAAAAAAAAAAAAABwBAAAZHJzL2Rvd25yZXYueG1sUEsFBgAAAAAE&#10;AAQA8wAAAHkFAAAAAA==&#10;">
+                <v:textbox style="mso-fit-shape-to-text:t">
+                  <w:txbxContent>
+                    <w:p>
+                      <w:r>
+                        <w:t>Sounds/music pieces:</w:t>
+                      </w:r>
+                    </w:p>
+                    <w:p>
+                      <w:pPr>
+                        <w:pStyle w:val="ListParagraph"/>
+                        <w:numPr>
+                          <w:ilvl w:val="0"/>
+                          <w:numId w:val="5"/>
+                        </w:numPr>
+                      </w:pPr>
+                      <w:r>
+                        <w:t>General background music</w:t>
+                      </w:r>
+                    </w:p>
+                    <w:p>
+                      <w:pPr>
+                        <w:pStyle w:val="ListParagraph"/>
+                        <w:numPr>
+                          <w:ilvl w:val="0"/>
+                          <w:numId w:val="5"/>
+                        </w:numPr>
+                      </w:pPr>
+                      <w:r>
+                        <w:t>Customer incoming ding</w:t>
+                      </w:r>
+                    </w:p>
+                    <w:p>
+                      <w:pPr>
+                        <w:pStyle w:val="ListParagraph"/>
+                        <w:numPr>
+                          <w:ilvl w:val="0"/>
+                          <w:numId w:val="5"/>
+                        </w:numPr>
+                      </w:pPr>
+                      <w:r>
+                        <w:t>Timer runs out ticking</w:t>
+                      </w:r>
+                    </w:p>
+                    <w:p>
+                      <w:pPr>
+                        <w:pStyle w:val="ListParagraph"/>
+                        <w:numPr>
+                          <w:ilvl w:val="0"/>
+                          <w:numId w:val="5"/>
+                        </w:numPr>
+                      </w:pPr>
+                      <w:r>
+                        <w:t>Order is done ding</w:t>
+                      </w:r>
+                    </w:p>
+                  </w:txbxContent>
+                </v:textbox>
+                <w10:anchorlock/>
+              </v:shape>
+            </w:pict>
+          </mc:Fallback>
+        </mc:AlternateContent>
+      </w:r>
+    </w:p>
+    <w:p>
+      <w:pPr>
+        <w:rPr>
+          <w:i/>
+          <w:iCs/>
+          <w:noProof/>
+        </w:rPr>
+      </w:pPr>
+      <w:r>
+        <w:rPr>
+          <w:i/>
+          <w:iCs/>
+          <w:noProof/>
+        </w:rPr>
+        <w:t>192</w:t>
+      </w:r>
+      <w:r>
+        <w:rPr>
+          <w:i/>
+          <w:iCs/>
+          <w:noProof/>
+        </w:rPr>
+        <w:t>x</w:t>
+      </w:r>
+      <w:r>
+        <w:rPr>
+          <w:i/>
+          <w:iCs/>
+          <w:noProof/>
+        </w:rPr>
+        <w:t>38</w:t>
+      </w:r>
+      <w:r>
+        <w:rPr>
+          <w:i/>
+          <w:iCs/>
+          <w:noProof/>
+        </w:rPr>
+        <w:t>4</w:t>
+      </w:r>
+      <w:r>
+        <w:rPr>
+          <w:i/>
+          <w:iCs/>
+          <w:noProof/>
+        </w:rPr>
+        <w:t xml:space="preserve"> = sprite size character</w:t>
+      </w:r>
+    </w:p>
+    <w:p>
+      <w:pPr>
+        <w:rPr>
+          <w:i/>
+          <w:iCs/>
+          <w:noProof/>
+        </w:rPr>
+      </w:pPr>
+      <w:r>
+        <w:rPr>
+          <w:i/>
+          <w:iCs/>
+          <w:noProof/>
+        </w:rPr>
+        <w:t>6</w:t>
+      </w:r>
+      <w:r>
+        <w:rPr>
+          <w:i/>
+          <w:iCs/>
+          <w:noProof/>
+        </w:rPr>
+        <w:t>4</w:t>
+      </w:r>
+      <w:r>
+        <w:rPr>
+          <w:i/>
+          <w:iCs/>
+          <w:noProof/>
+        </w:rPr>
+        <w:t>x6</w:t>
+      </w:r>
+      <w:r>
+        <w:rPr>
+          <w:i/>
+          <w:iCs/>
+          <w:noProof/>
+        </w:rPr>
+        <w:t>4</w:t>
+      </w:r>
+      <w:r>
+        <w:rPr>
+          <w:i/>
+          <w:iCs/>
+          <w:noProof/>
+        </w:rPr>
+        <w:t xml:space="preserve"> = sprite size items</w:t>
+      </w:r>
+    </w:p>
+    <w:p>
+      <w:pPr>
+        <w:rPr>
+          <w:i/>
+          <w:iCs/>
+          <w:noProof/>
+        </w:rPr>
+      </w:pPr>
+      <w:r>
+        <w:rPr>
+          <w:i/>
+          <w:iCs/>
+          <w:noProof/>
+        </w:rPr>
+        <w:t>1152x648 = screen size</w:t>
+      </w:r>
+    </w:p>
+    <w:p>
+      <w:pPr>
+        <w:rPr>
+          <w:noProof/>
+        </w:rPr>
+      </w:pPr>
+      <w:r>
+        <w:rPr>
+          <w:noProof/>
+        </w:rPr>
+        <w:br w:type="page"/>
+      </w:r>
+    </w:p>
+    <w:p>
+      <w:pPr>
+        <w:pStyle w:val="Heading2"/>
+        <w:rPr>
+          <w:noProof/>
+        </w:rPr>
+      </w:pPr>
+      <w:r>
+        <w:rPr>
+          <w:noProof/>
+        </w:rPr>
+        <w:lastRenderedPageBreak/>
+        <w:t>Art pieces of today</w:t>
+      </w:r>
+    </w:p>
+    <w:p>
+      <w:r>
+        <w:t xml:space="preserve">These are the pieces of art that I implemented today, the time next to them is the </w:t>
+      </w:r>
+      <w:r>
+        <w:rPr>
+          <w:i/>
+          <w:iCs/>
+        </w:rPr>
+        <w:t>active</w:t>
+      </w:r>
+      <w:r>
+        <w:t xml:space="preserve"> drawing time. Active drawing time refers to the time spent with </w:t>
+      </w:r>
+      <w:r>
+        <w:t>the pen on the drawing tablet actively editing (so no thinking time)</w:t>
+      </w:r>
+    </w:p>
+    <w:p>
+      <w:r>
+        <w:rPr>
+          <w:noProof/>
+        </w:rPr>
+        <w:drawing>
+          <wp:inline distT="0" distB="0" distL="0" distR="0" wp14:anchorId="1FB9F6AA" wp14:editId="678AA906">
+            <wp:extent cx="3511303" cy="1975108"/>
+            <wp:effectExtent l="0" t="0" r="0" b="6350"/>
+            <wp:docPr id="1266176832" name="Picture 8" descr="A cartoon of a room with two windows&#10;&#10;AI-generated content may be incorrect."/>
+            <wp:cNvGraphicFramePr>
+              <a:graphicFrameLocks xmlns:a="http://schemas.openxmlformats.org/drawingml/2006/main" noChangeAspect="1"/>
+            </wp:cNvGraphicFramePr>
+            <a:graphic xmlns:a="http://schemas.openxmlformats.org/drawingml/2006/main">
+              <a:graphicData uri="http://schemas.openxmlformats.org/drawingml/2006/picture">
+                <pic:pic xmlns:pic="http://schemas.openxmlformats.org/drawingml/2006/picture">
+                  <pic:nvPicPr>
+                    <pic:cNvPr id="1266176832" name="Picture 8" descr="A cartoon of a room with two windows&#10;&#10;AI-generated content may be incorrect."/>
+                    <pic:cNvPicPr/>
+                  </pic:nvPicPr>
+                  <pic:blipFill>
+                    <a:blip r:embed="rId18" cstate="print">
+                      <a:extLst>
+                        <a:ext uri="{28A0092B-C50C-407E-A947-70E740481C1C}">
+                          <a14:useLocalDpi xmlns:a14="http://schemas.microsoft.com/office/drawing/2010/main" val="0"/>
+                        </a:ext>
+                      </a:extLst>
+                    </a:blip>
+                    <a:stretch>
+                      <a:fillRect/>
+                    </a:stretch>
+                  </pic:blipFill>
+                  <pic:spPr>
+                    <a:xfrm>
+                      <a:off x="0" y="0"/>
+                      <a:ext cx="3511303" cy="1975108"/>
+                    </a:xfrm>
+                    <a:prstGeom prst="rect">
+                      <a:avLst/>
+                    </a:prstGeom>
+                  </pic:spPr>
+                </pic:pic>
+              </a:graphicData>
+            </a:graphic>
+          </wp:inline>
+        </w:drawing>
+      </w:r>
+      <w:r>
+        <w:t xml:space="preserve"> </w:t>
+      </w:r>
+      <w:r>
+        <w:rPr>
+          <w:i/>
+          <w:iCs/>
+        </w:rPr>
+        <w:t>Bakery interior – 55 minutes</w:t>
+      </w:r>
+    </w:p>
+    <w:p>
+      <w:pPr>
+        <w:rPr>
+          <w:i/>
+          <w:iCs/>
+        </w:rPr>
+      </w:pPr>
+      <w:r>
+        <w:rPr>
+          <w:i/>
+          <w:iCs/>
+          <w:noProof/>
+        </w:rPr>
+        <w:drawing>
+          <wp:inline distT="0" distB="0" distL="0" distR="0" wp14:anchorId="2C0B8510" wp14:editId="15BDD539">
+            <wp:extent cx="928255" cy="1856510"/>
+            <wp:effectExtent l="0" t="0" r="0" b="0"/>
+            <wp:docPr id="1330951403" name="Picture 9" descr="A cartoon of a person holding a book&#10;&#10;AI-generated content may be incorrect."/>
+            <wp:cNvGraphicFramePr>
+              <a:graphicFrameLocks xmlns:a="http://schemas.openxmlformats.org/drawingml/2006/main" noChangeAspect="1"/>
+            </wp:cNvGraphicFramePr>
+            <a:graphic xmlns:a="http://schemas.openxmlformats.org/drawingml/2006/main">
+              <a:graphicData uri="http://schemas.openxmlformats.org/drawingml/2006/picture">
+                <pic:pic xmlns:pic="http://schemas.openxmlformats.org/drawingml/2006/picture">
+                  <pic:nvPicPr>
+                    <pic:cNvPr id="1330951403" name="Picture 9" descr="A cartoon of a person holding a book&#10;&#10;AI-generated content may be incorrect."/>
+                    <pic:cNvPicPr/>
+                  </pic:nvPicPr>
+                  <pic:blipFill>
+                    <a:blip r:embed="rId19" cstate="print">
+                      <a:extLst>
+                        <a:ext uri="{28A0092B-C50C-407E-A947-70E740481C1C}">
+                          <a14:useLocalDpi xmlns:a14="http://schemas.microsoft.com/office/drawing/2010/main" val="0"/>
+                        </a:ext>
+                      </a:extLst>
+                    </a:blip>
+                    <a:stretch>
+                      <a:fillRect/>
+                    </a:stretch>
+                  </pic:blipFill>
+                  <pic:spPr>
+                    <a:xfrm>
+                      <a:off x="0" y="0"/>
+                      <a:ext cx="935067" cy="1870134"/>
+                    </a:xfrm>
+                    <a:prstGeom prst="rect">
+                      <a:avLst/>
+                    </a:prstGeom>
+                  </pic:spPr>
+                </pic:pic>
+              </a:graphicData>
+            </a:graphic>
+          </wp:inline>
+        </w:drawing>
+      </w:r>
+      <w:r>
+        <w:rPr>
+          <w:i/>
+          <w:iCs/>
+        </w:rPr>
+        <w:t>goth(-y) character – 35 min</w:t>
+      </w:r>
+      <w:r>
+        <w:rPr>
+          <w:i/>
+          <w:iCs/>
+        </w:rPr>
+        <w:tab/>
+      </w:r>
+      <w:r>
+        <w:rPr>
+          <w:i/>
+          <w:iCs/>
+        </w:rPr>
+        <w:t xml:space="preserve"> </w:t>
+      </w:r>
+      <w:r>
+        <w:rPr>
+          <w:i/>
+          <w:iCs/>
+          <w:noProof/>
+        </w:rPr>
+        <w:drawing>
+          <wp:inline distT="0" distB="0" distL="0" distR="0" wp14:anchorId="0CE1E1C8" wp14:editId="2B36C468">
+            <wp:extent cx="1621386" cy="1621386"/>
+            <wp:effectExtent l="0" t="0" r="0" b="0"/>
+            <wp:docPr id="672032495" name="Picture 10" descr="A loaf of bread on a black background&#10;&#10;AI-generated content may be incorrect."/>
+            <wp:cNvGraphicFramePr>
+              <a:graphicFrameLocks xmlns:a="http://schemas.openxmlformats.org/drawingml/2006/main" noChangeAspect="1"/>
+            </wp:cNvGraphicFramePr>
+            <a:graphic xmlns:a="http://schemas.openxmlformats.org/drawingml/2006/main">
+              <a:graphicData uri="http://schemas.openxmlformats.org/drawingml/2006/picture">
+                <pic:pic xmlns:pic="http://schemas.openxmlformats.org/drawingml/2006/picture">
+                  <pic:nvPicPr>
+                    <pic:cNvPr id="672032495" name="Picture 10" descr="A loaf of bread on a black background&#10;&#10;AI-generated content may be incorrect."/>
+                    <pic:cNvPicPr/>
+                  </pic:nvPicPr>
+                  <pic:blipFill>
+                    <a:blip r:embed="rId20">
+                      <a:extLst>
+                        <a:ext uri="{28A0092B-C50C-407E-A947-70E740481C1C}">
+                          <a14:useLocalDpi xmlns:a14="http://schemas.microsoft.com/office/drawing/2010/main" val="0"/>
+                        </a:ext>
+                      </a:extLst>
+                    </a:blip>
+                    <a:stretch>
+                      <a:fillRect/>
+                    </a:stretch>
+                  </pic:blipFill>
+                  <pic:spPr>
+                    <a:xfrm>
+                      <a:off x="0" y="0"/>
+                      <a:ext cx="1634217" cy="1634217"/>
+                    </a:xfrm>
+                    <a:prstGeom prst="rect">
+                      <a:avLst/>
+                    </a:prstGeom>
+                  </pic:spPr>
+                </pic:pic>
+              </a:graphicData>
+            </a:graphic>
+          </wp:inline>
+        </w:drawing>
+      </w:r>
+      <w:r>
+        <w:rPr>
+          <w:i/>
+          <w:iCs/>
+        </w:rPr>
+        <w:t>small bun – 11 min</w:t>
+      </w:r>
+    </w:p>
+    <w:p>
+      <w:pPr>
+        <w:rPr>
+          <w:i/>
+          <w:iCs/>
+        </w:rPr>
+      </w:pPr>
+      <w:r>
+        <w:rPr>
+          <w:i/>
+          <w:iCs/>
+          <w:noProof/>
+        </w:rPr>
+        <w:drawing>
+          <wp:inline distT="0" distB="0" distL="0" distR="0" wp14:anchorId="5DA65681" wp14:editId="2967050D">
+            <wp:extent cx="4556888" cy="1392382"/>
+            <wp:effectExtent l="0" t="0" r="0" b="0"/>
+            <wp:docPr id="1796357029" name="Picture 11"/>
+            <wp:cNvGraphicFramePr>
+              <a:graphicFrameLocks xmlns:a="http://schemas.openxmlformats.org/drawingml/2006/main" noChangeAspect="1"/>
+            </wp:cNvGraphicFramePr>
+            <a:graphic xmlns:a="http://schemas.openxmlformats.org/drawingml/2006/main">
+              <a:graphicData uri="http://schemas.openxmlformats.org/drawingml/2006/picture">
+                <pic:pic xmlns:pic="http://schemas.openxmlformats.org/drawingml/2006/picture">
+                  <pic:nvPicPr>
+                    <pic:cNvPr id="1796357029" name="Picture 1796357029"/>
+                    <pic:cNvPicPr/>
+                  </pic:nvPicPr>
+                  <pic:blipFill>
+                    <a:blip r:embed="rId21" cstate="print">
+                      <a:extLst>
+                        <a:ext uri="{28A0092B-C50C-407E-A947-70E740481C1C}">
+                          <a14:useLocalDpi xmlns:a14="http://schemas.microsoft.com/office/drawing/2010/main" val="0"/>
+                        </a:ext>
+                      </a:extLst>
+                    </a:blip>
+                    <a:stretch>
+                      <a:fillRect/>
+                    </a:stretch>
+                  </pic:blipFill>
+                  <pic:spPr>
+                    <a:xfrm>
+                      <a:off x="0" y="0"/>
+                      <a:ext cx="4593532" cy="1403579"/>
+                    </a:xfrm>
+                    <a:prstGeom prst="rect">
+                      <a:avLst/>
+                    </a:prstGeom>
+                  </pic:spPr>
+                </pic:pic>
+              </a:graphicData>
+            </a:graphic>
+          </wp:inline>
+        </w:drawing>
+      </w:r>
+      <w:r>
+        <w:rPr>
+          <w:i/>
+          <w:iCs/>
+        </w:rPr>
+        <w:t xml:space="preserve">counter </w:t>
+      </w:r>
+      <w:r>
+        <w:rPr>
+          <w:i/>
+          <w:iCs/>
+        </w:rPr>
+        <w:t>–</w:t>
+      </w:r>
+      <w:r>
+        <w:rPr>
+          <w:i/>
+          <w:iCs/>
+        </w:rPr>
+        <w:t xml:space="preserve"> </w:t>
+      </w:r>
+      <w:r>
+        <w:rPr>
+          <w:i/>
+          <w:iCs/>
+        </w:rPr>
+        <w:t>20 min</w:t>
+      </w:r>
+    </w:p>
+    <w:p/>
     <w:sectPr>
       <w:pgSz w:w="11906" w:h="16838"/>
       <w:pgMar w:top="1440" w:right="1440" w:bottom="1440" w:left="1440" w:header="708" w:footer="708" w:gutter="0"/>
@@ -2491,6 +3322,118 @@
 <file path=word/numbering.xml><?xml version="1.0" encoding="utf-8"?>
 <w:numbering xmlns:wpc="http://schemas.microsoft.com/office/word/2010/wordprocessingCanvas" xmlns:cx="http://schemas.microsoft.com/office/drawing/2014/chartex" xmlns:cx1="http://schemas.microsoft.com/office/drawing/2015/9/8/chartex" xmlns:cx2="http://schemas.microsoft.com/office/drawing/2015/10/21/chartex" xmlns:cx3="http://schemas.microsoft.com/office/drawing/2016/5/9/chartex" xmlns:cx4="http://schemas.microsoft.com/office/drawing/2016/5/10/chartex" xmlns:cx5="http://schemas.microsoft.com/office/drawing/2016/5/11/chartex" xmlns:cx6="http://schemas.microsoft.com/office/drawing/2016/5/12/chartex" xmlns:cx7="http://schemas.microsoft.com/office/drawing/2016/5/13/chartex" xmlns:cx8="http://schemas.microsoft.com/office/drawing/2016/5/14/chartex" xmlns:mc="http://schemas.openxmlformats.org/markup-compatibility/2006" xmlns:aink="http://schemas.microsoft.com/office/drawing/2016/ink" xmlns:am3d="http://schemas.microsoft.com/office/drawing/2017/model3d" xmlns:o="urn:schemas-microsoft-com:office:office" xmlns:oel="http://schemas.microsoft.com/office/2019/extlst" xmlns:r="http://schemas.openxmlformats.org/officeDocument/2006/relationships" xmlns:m="http://schemas.openxmlformats.org/officeDocument/2006/math" xmlns:v="urn:schemas-microsoft-com:vml" xmlns:wp14="http://schemas.microsoft.com/office/word/2010/wordprocessingDrawing" xmlns:wp="http://schemas.openxmlformats.org/drawingml/2006/wordprocessingDrawing" xmlns:w10="urn:schemas-microsoft-com:office:word" xmlns:w="http://schemas.openxmlformats.org/wordprocessingml/2006/main" xmlns:w14="http://schemas.microsoft.com/office/word/2010/wordml" xmlns:w15="http://schemas.microsoft.com/office/word/2012/wordml" xmlns:w16cex="http://schemas.microsoft.com/office/word/2018/wordml/cex" xmlns:w16cid="http://schemas.microsoft.com/office/word/2016/wordml/cid" xmlns:w16="http://schemas.microsoft.com/office/word/2018/wordml" xmlns:w16du="http://schemas.microsoft.com/office/word/2023/wordml/word16du" xmlns:w16sdtdh="http://schemas.microsoft.com/office/word/2020/wordml/sdtdatahash" xmlns:w16sdtfl="http://schemas.microsoft.com/office/word/2024/wordml/sdtformatlock" xmlns:w16se="http://schemas.microsoft.com/office/word/2015/wordml/symex" xmlns:wpg="http://schemas.microsoft.com/office/word/2010/wordprocessingGroup" xmlns:wpi="http://schemas.microsoft.com/office/word/2010/wordprocessingInk" xmlns:wne="http://schemas.microsoft.com/office/word/2006/wordml" xmlns:wps="http://schemas.microsoft.com/office/word/2010/wordprocessingShape" mc:Ignorable="w14 w15 w16se w16cid w16 w16cex w16sdtdh w16sdtfl w16du wp14">
   <w:abstractNum w:abstractNumId="0" w15:restartNumberingAfterBreak="0">
+    <w:nsid w:val="1AFC7422"/>
+    <w:multiLevelType w:val="hybridMultilevel"/>
+    <w:tmpl w:val="763A248C"/>
+    <w:lvl w:ilvl="0" w:tplc="05001AE8">
+      <w:numFmt w:val="bullet"/>
+      <w:lvlText w:val="-"/>
+      <w:lvlJc w:val="left"/>
+      <w:pPr>
+        <w:ind w:left="720" w:hanging="360"/>
+      </w:pPr>
+      <w:rPr>
+        <w:rFonts w:ascii="Aptos" w:eastAsiaTheme="minorHAnsi" w:hAnsi="Aptos" w:cstheme="minorBidi" w:hint="default"/>
+      </w:rPr>
+    </w:lvl>
+    <w:lvl w:ilvl="1" w:tplc="20000003" w:tentative="1">
+      <w:start w:val="1"/>
+      <w:numFmt w:val="bullet"/>
+      <w:lvlText w:val="o"/>
+      <w:lvlJc w:val="left"/>
+      <w:pPr>
+        <w:ind w:left="1440" w:hanging="360"/>
+      </w:pPr>
+      <w:rPr>
+        <w:rFonts w:ascii="Courier New" w:hAnsi="Courier New" w:cs="Courier New" w:hint="default"/>
+      </w:rPr>
+    </w:lvl>
+    <w:lvl w:ilvl="2" w:tplc="20000005" w:tentative="1">
+      <w:start w:val="1"/>
+      <w:numFmt w:val="bullet"/>
+      <w:lvlText w:val=""/>
+      <w:lvlJc w:val="left"/>
+      <w:pPr>
+        <w:ind w:left="2160" w:hanging="360"/>
+      </w:pPr>
+      <w:rPr>
+        <w:rFonts w:ascii="Wingdings" w:hAnsi="Wingdings" w:hint="default"/>
+      </w:rPr>
+    </w:lvl>
+    <w:lvl w:ilvl="3" w:tplc="20000001" w:tentative="1">
+      <w:start w:val="1"/>
+      <w:numFmt w:val="bullet"/>
+      <w:lvlText w:val=""/>
+      <w:lvlJc w:val="left"/>
+      <w:pPr>
+        <w:ind w:left="2880" w:hanging="360"/>
+      </w:pPr>
+      <w:rPr>
+        <w:rFonts w:ascii="Symbol" w:hAnsi="Symbol" w:hint="default"/>
+      </w:rPr>
+    </w:lvl>
+    <w:lvl w:ilvl="4" w:tplc="20000003" w:tentative="1">
+      <w:start w:val="1"/>
+      <w:numFmt w:val="bullet"/>
+      <w:lvlText w:val="o"/>
+      <w:lvlJc w:val="left"/>
+      <w:pPr>
+        <w:ind w:left="3600" w:hanging="360"/>
+      </w:pPr>
+      <w:rPr>
+        <w:rFonts w:ascii="Courier New" w:hAnsi="Courier New" w:cs="Courier New" w:hint="default"/>
+      </w:rPr>
+    </w:lvl>
+    <w:lvl w:ilvl="5" w:tplc="20000005" w:tentative="1">
+      <w:start w:val="1"/>
+      <w:numFmt w:val="bullet"/>
+      <w:lvlText w:val=""/>
+      <w:lvlJc w:val="left"/>
+      <w:pPr>
+        <w:ind w:left="4320" w:hanging="360"/>
+      </w:pPr>
+      <w:rPr>
+        <w:rFonts w:ascii="Wingdings" w:hAnsi="Wingdings" w:hint="default"/>
+      </w:rPr>
+    </w:lvl>
+    <w:lvl w:ilvl="6" w:tplc="20000001" w:tentative="1">
+      <w:start w:val="1"/>
+      <w:numFmt w:val="bullet"/>
+      <w:lvlText w:val=""/>
+      <w:lvlJc w:val="left"/>
+      <w:pPr>
+        <w:ind w:left="5040" w:hanging="360"/>
+      </w:pPr>
+      <w:rPr>
+        <w:rFonts w:ascii="Symbol" w:hAnsi="Symbol" w:hint="default"/>
+      </w:rPr>
+    </w:lvl>
+    <w:lvl w:ilvl="7" w:tplc="20000003" w:tentative="1">
+      <w:start w:val="1"/>
+      <w:numFmt w:val="bullet"/>
+      <w:lvlText w:val="o"/>
+      <w:lvlJc w:val="left"/>
+      <w:pPr>
+        <w:ind w:left="5760" w:hanging="360"/>
+      </w:pPr>
+      <w:rPr>
+        <w:rFonts w:ascii="Courier New" w:hAnsi="Courier New" w:cs="Courier New" w:hint="default"/>
+      </w:rPr>
+    </w:lvl>
+    <w:lvl w:ilvl="8" w:tplc="20000005" w:tentative="1">
+      <w:start w:val="1"/>
+      <w:numFmt w:val="bullet"/>
+      <w:lvlText w:val=""/>
+      <w:lvlJc w:val="left"/>
+      <w:pPr>
+        <w:ind w:left="6480" w:hanging="360"/>
+      </w:pPr>
+      <w:rPr>
+        <w:rFonts w:ascii="Wingdings" w:hAnsi="Wingdings" w:hint="default"/>
+      </w:rPr>
+    </w:lvl>
+  </w:abstractNum>
+  <w:abstractNum w:abstractNumId="1" w15:restartNumberingAfterBreak="0">
     <w:nsid w:val="30DA5771"/>
     <w:multiLevelType w:val="hybridMultilevel"/>
     <w:tmpl w:val="9A2AB45C"/>
@@ -2603,7 +3546,7 @@
       </w:rPr>
     </w:lvl>
   </w:abstractNum>
-  <w:abstractNum w:abstractNumId="1" w15:restartNumberingAfterBreak="0">
+  <w:abstractNum w:abstractNumId="2" w15:restartNumberingAfterBreak="0">
     <w:nsid w:val="367A130D"/>
     <w:multiLevelType w:val="hybridMultilevel"/>
     <w:tmpl w:val="BE2AC3BA"/>
@@ -2716,7 +3659,7 @@
       </w:rPr>
     </w:lvl>
   </w:abstractNum>
-  <w:abstractNum w:abstractNumId="2" w15:restartNumberingAfterBreak="0">
+  <w:abstractNum w:abstractNumId="3" w15:restartNumberingAfterBreak="0">
     <w:nsid w:val="5ABF081A"/>
     <w:multiLevelType w:val="hybridMultilevel"/>
     <w:tmpl w:val="E144751C"/>
@@ -2828,7 +3771,7 @@
       </w:rPr>
     </w:lvl>
   </w:abstractNum>
-  <w:abstractNum w:abstractNumId="3" w15:restartNumberingAfterBreak="0">
+  <w:abstractNum w:abstractNumId="4" w15:restartNumberingAfterBreak="0">
     <w:nsid w:val="76FC7882"/>
     <w:multiLevelType w:val="hybridMultilevel"/>
     <w:tmpl w:val="D1404438"/>
@@ -2941,16 +3884,19 @@
     </w:lvl>
   </w:abstractNum>
   <w:num w:numId="1" w16cid:durableId="851380217">
+    <w:abstractNumId w:val="3"/>
+  </w:num>
+  <w:num w:numId="2" w16cid:durableId="191457588">
     <w:abstractNumId w:val="2"/>
   </w:num>
-  <w:num w:numId="2" w16cid:durableId="191457588">
+  <w:num w:numId="3" w16cid:durableId="1504970176">
     <w:abstractNumId w:val="1"/>
   </w:num>
-  <w:num w:numId="3" w16cid:durableId="1504970176">
+  <w:num w:numId="4" w16cid:durableId="1265502285">
+    <w:abstractNumId w:val="4"/>
+  </w:num>
+  <w:num w:numId="5" w16cid:durableId="1690136780">
     <w:abstractNumId w:val="0"/>
-  </w:num>
-  <w:num w:numId="4" w16cid:durableId="1265502285">
-    <w:abstractNumId w:val="3"/>
   </w:num>
 </w:numbering>
 </file>
@@ -3556,6 +4502,7 @@
   <w:style w:type="character" w:default="1" w:styleId="DefaultParagraphFont">
     <w:name w:val="Default Paragraph Font"/>
     <w:uiPriority w:val="1"/>
+    <w:semiHidden/>
     <w:unhideWhenUsed/>
   </w:style>
   <w:style w:type="table" w:default="1" w:styleId="TableNormal">

</xml_diff>

<commit_message>
more characters + day system fix
yippie, doing so good!
</commit_message>
<xml_diff>
--- a/docs/FreshlyBaked-log.docx
+++ b/docs/FreshlyBaked-log.docx
@@ -628,32 +628,87 @@
                       <wps:txbx>
                         <w:txbxContent>
                           <w:p>
-                            <w:r>
-                              <w:t>func startMinigame(orderPastry):</w:t>
+                            <w:proofErr w:type="spellStart"/>
+                            <w:r>
+                              <w:t>func</w:t>
+                            </w:r>
+                            <w:proofErr w:type="spellEnd"/>
+                            <w:r>
+                              <w:t xml:space="preserve"> </w:t>
+                            </w:r>
+                            <w:proofErr w:type="spellStart"/>
+                            <w:r>
+                              <w:t>startMinigame</w:t>
+                            </w:r>
+                            <w:proofErr w:type="spellEnd"/>
+                            <w:r>
+                              <w:t>(</w:t>
+                            </w:r>
+                            <w:proofErr w:type="spellStart"/>
+                            <w:r>
+                              <w:t>orderPastry</w:t>
+                            </w:r>
+                            <w:proofErr w:type="spellEnd"/>
+                            <w:r>
+                              <w:t>):</w:t>
                             </w:r>
                           </w:p>
                           <w:p>
                             <w:r>
                               <w:tab/>
-                              <w:t>self.visible = true</w:t>
+                            </w:r>
+                            <w:proofErr w:type="spellStart"/>
+                            <w:r>
+                              <w:t>self.visible</w:t>
+                            </w:r>
+                            <w:proofErr w:type="spellEnd"/>
+                            <w:r>
+                              <w:t xml:space="preserve"> = true</w:t>
                             </w:r>
                           </w:p>
                           <w:p>
                             <w:r>
                               <w:tab/>
-                              <w:t>resultScreen.visible = false</w:t>
+                            </w:r>
+                            <w:proofErr w:type="spellStart"/>
+                            <w:r>
+                              <w:t>resultScreen.visible</w:t>
+                            </w:r>
+                            <w:proofErr w:type="spellEnd"/>
+                            <w:r>
+                              <w:t xml:space="preserve"> = false</w:t>
                             </w:r>
                           </w:p>
                           <w:p>
                             <w:r>
                               <w:tab/>
-                              <w:t>order = orderPastry</w:t>
-                            </w:r>
+                              <w:t xml:space="preserve">order = </w:t>
+                            </w:r>
+                            <w:proofErr w:type="spellStart"/>
+                            <w:r>
+                              <w:t>orderPastry</w:t>
+                            </w:r>
+                            <w:proofErr w:type="spellEnd"/>
                           </w:p>
                           <w:p>
                             <w:r>
                               <w:tab/>
-                              <w:t>orderScene = load("res://scenes/" + order + "Game.tscn")</w:t>
+                            </w:r>
+                            <w:proofErr w:type="spellStart"/>
+                            <w:r>
+                              <w:t>orderScene</w:t>
+                            </w:r>
+                            <w:proofErr w:type="spellEnd"/>
+                            <w:r>
+                              <w:t xml:space="preserve"> = load("res://scenes/" + order + "</w:t>
+                            </w:r>
+                            <w:proofErr w:type="spellStart"/>
+                            <w:r>
+                              <w:t>Game.tscn</w:t>
+                            </w:r>
+                            <w:proofErr w:type="spellEnd"/>
+                            <w:r>
+                              <w:t>")</w:t>
                             </w:r>
                           </w:p>
                           <w:p>
@@ -665,7 +720,22 @@
                           <w:p>
                             <w:r>
                               <w:tab/>
-                              <w:t>minigameScene = orderScene.instantiate()</w:t>
+                            </w:r>
+                            <w:proofErr w:type="spellStart"/>
+                            <w:r>
+                              <w:t>minigameScene</w:t>
+                            </w:r>
+                            <w:proofErr w:type="spellEnd"/>
+                            <w:r>
+                              <w:t xml:space="preserve"> = </w:t>
+                            </w:r>
+                            <w:proofErr w:type="spellStart"/>
+                            <w:r>
+                              <w:t>orderScene.instantiate</w:t>
+                            </w:r>
+                            <w:proofErr w:type="spellEnd"/>
+                            <w:r>
+                              <w:t>()</w:t>
                             </w:r>
                           </w:p>
                         </w:txbxContent>
@@ -685,32 +755,87 @@
                 <v:textbox style="mso-fit-shape-to-text:t">
                   <w:txbxContent>
                     <w:p>
-                      <w:r>
-                        <w:t>func startMinigame(orderPastry):</w:t>
+                      <w:proofErr w:type="spellStart"/>
+                      <w:r>
+                        <w:t>func</w:t>
+                      </w:r>
+                      <w:proofErr w:type="spellEnd"/>
+                      <w:r>
+                        <w:t xml:space="preserve"> </w:t>
+                      </w:r>
+                      <w:proofErr w:type="spellStart"/>
+                      <w:r>
+                        <w:t>startMinigame</w:t>
+                      </w:r>
+                      <w:proofErr w:type="spellEnd"/>
+                      <w:r>
+                        <w:t>(</w:t>
+                      </w:r>
+                      <w:proofErr w:type="spellStart"/>
+                      <w:r>
+                        <w:t>orderPastry</w:t>
+                      </w:r>
+                      <w:proofErr w:type="spellEnd"/>
+                      <w:r>
+                        <w:t>):</w:t>
                       </w:r>
                     </w:p>
                     <w:p>
                       <w:r>
                         <w:tab/>
-                        <w:t>self.visible = true</w:t>
+                      </w:r>
+                      <w:proofErr w:type="spellStart"/>
+                      <w:r>
+                        <w:t>self.visible</w:t>
+                      </w:r>
+                      <w:proofErr w:type="spellEnd"/>
+                      <w:r>
+                        <w:t xml:space="preserve"> = true</w:t>
                       </w:r>
                     </w:p>
                     <w:p>
                       <w:r>
                         <w:tab/>
-                        <w:t>resultScreen.visible = false</w:t>
+                      </w:r>
+                      <w:proofErr w:type="spellStart"/>
+                      <w:r>
+                        <w:t>resultScreen.visible</w:t>
+                      </w:r>
+                      <w:proofErr w:type="spellEnd"/>
+                      <w:r>
+                        <w:t xml:space="preserve"> = false</w:t>
                       </w:r>
                     </w:p>
                     <w:p>
                       <w:r>
                         <w:tab/>
-                        <w:t>order = orderPastry</w:t>
-                      </w:r>
+                        <w:t xml:space="preserve">order = </w:t>
+                      </w:r>
+                      <w:proofErr w:type="spellStart"/>
+                      <w:r>
+                        <w:t>orderPastry</w:t>
+                      </w:r>
+                      <w:proofErr w:type="spellEnd"/>
                     </w:p>
                     <w:p>
                       <w:r>
                         <w:tab/>
-                        <w:t>orderScene = load("res://scenes/" + order + "Game.tscn")</w:t>
+                      </w:r>
+                      <w:proofErr w:type="spellStart"/>
+                      <w:r>
+                        <w:t>orderScene</w:t>
+                      </w:r>
+                      <w:proofErr w:type="spellEnd"/>
+                      <w:r>
+                        <w:t xml:space="preserve"> = load("res://scenes/" + order + "</w:t>
+                      </w:r>
+                      <w:proofErr w:type="spellStart"/>
+                      <w:r>
+                        <w:t>Game.tscn</w:t>
+                      </w:r>
+                      <w:proofErr w:type="spellEnd"/>
+                      <w:r>
+                        <w:t>")</w:t>
                       </w:r>
                     </w:p>
                     <w:p>
@@ -722,7 +847,22 @@
                     <w:p>
                       <w:r>
                         <w:tab/>
-                        <w:t>minigameScene = orderScene.instantiate()</w:t>
+                      </w:r>
+                      <w:proofErr w:type="spellStart"/>
+                      <w:r>
+                        <w:t>minigameScene</w:t>
+                      </w:r>
+                      <w:proofErr w:type="spellEnd"/>
+                      <w:r>
+                        <w:t xml:space="preserve"> = </w:t>
+                      </w:r>
+                      <w:proofErr w:type="spellStart"/>
+                      <w:r>
+                        <w:t>orderScene.instantiate</w:t>
+                      </w:r>
+                      <w:proofErr w:type="spellEnd"/>
+                      <w:r>
+                        <w:t>()</w:t>
                       </w:r>
                     </w:p>
                   </w:txbxContent>
@@ -776,7 +916,23 @@
           <w:i/>
           <w:iCs/>
         </w:rPr>
-        <w:t>add child(minigameScene)</w:t>
+        <w:t>add child(</w:t>
+      </w:r>
+      <w:proofErr w:type="spellStart"/>
+      <w:r>
+        <w:rPr>
+          <w:i/>
+          <w:iCs/>
+        </w:rPr>
+        <w:t>minigameScene</w:t>
+      </w:r>
+      <w:proofErr w:type="spellEnd"/>
+      <w:r>
+        <w:rPr>
+          <w:i/>
+          <w:iCs/>
+        </w:rPr>
+        <w:t>)</w:t>
       </w:r>
       <w:r>
         <w:t xml:space="preserve">’. I then moved on to making a few lists of what I was </w:t>
@@ -2488,6 +2644,8 @@
       <w:pPr>
         <w:pStyle w:val="Heading1"/>
       </w:pPr>
+      <w:bookmarkStart w:id="0" w:name="_Day_7_–"/>
+      <w:bookmarkEnd w:id="0"/>
       <w:r>
         <w:t>Day 7 – 28/02</w:t>
       </w:r>
@@ -3463,6 +3621,69 @@
       </w:r>
     </w:p>
     <w:p>
+      <w:pPr>
+        <w:rPr>
+          <w:i/>
+          <w:iCs/>
+        </w:rPr>
+      </w:pPr>
+      <w:r>
+        <w:rPr>
+          <w:i/>
+          <w:iCs/>
+          <w:noProof/>
+        </w:rPr>
+        <w:drawing>
+          <wp:inline distT="0" distB="0" distL="0" distR="0" wp14:anchorId="071E442C" wp14:editId="1092E630">
+            <wp:extent cx="1129146" cy="2258291"/>
+            <wp:effectExtent l="0" t="0" r="0" b="8890"/>
+            <wp:docPr id="1564486814" name="Picture 7" descr="A cartoon of a person holding a dog&#10;&#10;AI-generated content may be incorrect."/>
+            <wp:cNvGraphicFramePr>
+              <a:graphicFrameLocks xmlns:a="http://schemas.openxmlformats.org/drawingml/2006/main" noChangeAspect="1"/>
+            </wp:cNvGraphicFramePr>
+            <a:graphic xmlns:a="http://schemas.openxmlformats.org/drawingml/2006/main">
+              <a:graphicData uri="http://schemas.openxmlformats.org/drawingml/2006/picture">
+                <pic:pic xmlns:pic="http://schemas.openxmlformats.org/drawingml/2006/picture">
+                  <pic:nvPicPr>
+                    <pic:cNvPr id="1564486814" name="Picture 7" descr="A cartoon of a person holding a dog&#10;&#10;AI-generated content may be incorrect."/>
+                    <pic:cNvPicPr/>
+                  </pic:nvPicPr>
+                  <pic:blipFill>
+                    <a:blip r:embed="rId27">
+                      <a:extLst>
+                        <a:ext uri="{28A0092B-C50C-407E-A947-70E740481C1C}">
+                          <a14:useLocalDpi xmlns:a14="http://schemas.microsoft.com/office/drawing/2010/main" val="0"/>
+                        </a:ext>
+                      </a:extLst>
+                    </a:blip>
+                    <a:stretch>
+                      <a:fillRect/>
+                    </a:stretch>
+                  </pic:blipFill>
+                  <pic:spPr>
+                    <a:xfrm>
+                      <a:off x="0" y="0"/>
+                      <a:ext cx="1135383" cy="2270764"/>
+                    </a:xfrm>
+                    <a:prstGeom prst="rect">
+                      <a:avLst/>
+                    </a:prstGeom>
+                  </pic:spPr>
+                </pic:pic>
+              </a:graphicData>
+            </a:graphic>
+          </wp:inline>
+        </w:drawing>
+      </w:r>
+      <w:r>
+        <w:rPr>
+          <w:i/>
+          <w:iCs/>
+        </w:rPr>
+        <w:t>26 minutes</w:t>
+      </w:r>
+    </w:p>
+    <w:p>
       <w:r>
         <w:t>Aside from the art, I also did some small fixes, mostly with the minigames.</w:t>
       </w:r>
@@ -3522,7 +3743,10 @@
         <w:pStyle w:val="Heading2"/>
       </w:pPr>
       <w:r>
-        <w:t>Art I still have to do:</w:t>
+        <w:t>T</w:t>
+      </w:r>
+      <w:r>
+        <w:t>o do:</w:t>
       </w:r>
     </w:p>
     <w:p>
@@ -3534,16 +3758,25 @@
         </w:numPr>
       </w:pPr>
       <w:r>
-        <w:t xml:space="preserve">Outside bakery </w:t>
+        <w:t>Outside bakery</w:t>
+      </w:r>
+      <w:r>
+        <w:t xml:space="preserve"> art</w:t>
+      </w:r>
+      <w:r>
+        <w:t xml:space="preserve"> </w:t>
       </w:r>
       <w:r>
         <w:t>(</w:t>
       </w:r>
       <w:r>
-        <w:t>cutscene</w:t>
-      </w:r>
-      <w:r>
-        <w:t xml:space="preserve"> and menu)</w:t>
+        <w:t>cutscen</w:t>
+      </w:r>
+      <w:r>
+        <w:t>e</w:t>
+      </w:r>
+      <w:r>
+        <w:t>)</w:t>
       </w:r>
     </w:p>
     <w:p>
@@ -3555,7 +3788,13 @@
         </w:numPr>
       </w:pPr>
       <w:r>
-        <w:t>Font/ UI style</w:t>
+        <w:t>Menu screen</w:t>
+      </w:r>
+      <w:r>
+        <w:t xml:space="preserve"> art</w:t>
+      </w:r>
+      <w:r>
+        <w:t xml:space="preserve"> (title and player character)</w:t>
       </w:r>
     </w:p>
     <w:p>
@@ -3567,7 +3806,104 @@
         </w:numPr>
       </w:pPr>
       <w:r>
-        <w:t>characters</w:t>
+        <w:t>Font/ UI style</w:t>
+      </w:r>
+    </w:p>
+    <w:p>
+      <w:pPr>
+        <w:pStyle w:val="ListParagraph"/>
+        <w:numPr>
+          <w:ilvl w:val="0"/>
+          <w:numId w:val="4"/>
+        </w:numPr>
+      </w:pPr>
+      <w:r>
+        <w:t xml:space="preserve">More </w:t>
+      </w:r>
+      <w:r>
+        <w:t>character</w:t>
+      </w:r>
+      <w:r>
+        <w:t xml:space="preserve"> art</w:t>
+      </w:r>
+    </w:p>
+    <w:p>
+      <w:pPr>
+        <w:pStyle w:val="ListParagraph"/>
+        <w:numPr>
+          <w:ilvl w:val="0"/>
+          <w:numId w:val="4"/>
+        </w:numPr>
+      </w:pPr>
+      <w:r>
+        <w:t>Timer on later days</w:t>
+      </w:r>
+    </w:p>
+    <w:p>
+      <w:pPr>
+        <w:pStyle w:val="ListParagraph"/>
+        <w:numPr>
+          <w:ilvl w:val="0"/>
+          <w:numId w:val="4"/>
+        </w:numPr>
+      </w:pPr>
+      <w:r>
+        <w:t>Music (</w:t>
+      </w:r>
+      <w:r>
+        <w:rPr>
+          <w:i/>
+          <w:iCs/>
+        </w:rPr>
+        <w:t xml:space="preserve">specifics see </w:t>
+      </w:r>
+      <w:hyperlink w:anchor="_Day_7_–" w:history="1">
+        <w:r>
+          <w:rPr>
+            <w:rStyle w:val="Hyperlink"/>
+            <w:i/>
+            <w:iCs/>
+          </w:rPr>
+          <w:t>yesterda</w:t>
+        </w:r>
+        <w:r>
+          <w:rPr>
+            <w:rStyle w:val="Hyperlink"/>
+            <w:i/>
+            <w:iCs/>
+          </w:rPr>
+          <w:t>y</w:t>
+        </w:r>
+        <w:r>
+          <w:rPr>
+            <w:rStyle w:val="Hyperlink"/>
+            <w:i/>
+            <w:iCs/>
+          </w:rPr>
+          <w:t>’s</w:t>
+        </w:r>
+      </w:hyperlink>
+      <w:r>
+        <w:rPr>
+          <w:i/>
+          <w:iCs/>
+        </w:rPr>
+        <w:t xml:space="preserve"> list</w:t>
+      </w:r>
+      <w:r>
+        <w:t>)</w:t>
+      </w:r>
+    </w:p>
+    <w:p>
+      <w:pPr>
+        <w:pStyle w:val="ListParagraph"/>
+        <w:numPr>
+          <w:ilvl w:val="0"/>
+          <w:numId w:val="4"/>
+        </w:numPr>
+      </w:pPr>
+      <w:r>
+        <w:t>Art book (collection of all the concepts and progress saves)</w:t>
       </w:r>
     </w:p>
     <w:p/>
@@ -5099,6 +5435,18 @@
       <w:shd w:val="clear" w:color="auto" w:fill="E1DFDD"/>
     </w:rPr>
   </w:style>
+  <w:style w:type="character" w:styleId="FollowedHyperlink">
+    <w:name w:val="FollowedHyperlink"/>
+    <w:basedOn w:val="DefaultParagraphFont"/>
+    <w:uiPriority w:val="99"/>
+    <w:semiHidden/>
+    <w:unhideWhenUsed/>
+    <w:rsid w:val="002976E7"/>
+    <w:rPr>
+      <w:color w:val="96607D" w:themeColor="followedHyperlink"/>
+      <w:u w:val="single"/>
+    </w:rPr>
+  </w:style>
 </w:styles>
 </file>
 

</xml_diff>

<commit_message>
timer adjustment and added timer on day 5
</commit_message>
<xml_diff>
--- a/docs/FreshlyBaked-log.docx
+++ b/docs/FreshlyBaked-log.docx
@@ -628,87 +628,32 @@
                       <wps:txbx>
                         <w:txbxContent>
                           <w:p>
-                            <w:proofErr w:type="spellStart"/>
-                            <w:r>
-                              <w:t>func</w:t>
-                            </w:r>
-                            <w:proofErr w:type="spellEnd"/>
-                            <w:r>
-                              <w:t xml:space="preserve"> </w:t>
-                            </w:r>
-                            <w:proofErr w:type="spellStart"/>
-                            <w:r>
-                              <w:t>startMinigame</w:t>
-                            </w:r>
-                            <w:proofErr w:type="spellEnd"/>
-                            <w:r>
-                              <w:t>(</w:t>
-                            </w:r>
-                            <w:proofErr w:type="spellStart"/>
-                            <w:r>
-                              <w:t>orderPastry</w:t>
-                            </w:r>
-                            <w:proofErr w:type="spellEnd"/>
-                            <w:r>
-                              <w:t>):</w:t>
+                            <w:r>
+                              <w:t>func startMinigame(orderPastry):</w:t>
                             </w:r>
                           </w:p>
                           <w:p>
                             <w:r>
                               <w:tab/>
-                            </w:r>
-                            <w:proofErr w:type="spellStart"/>
-                            <w:r>
-                              <w:t>self.visible</w:t>
-                            </w:r>
-                            <w:proofErr w:type="spellEnd"/>
-                            <w:r>
-                              <w:t xml:space="preserve"> = true</w:t>
+                              <w:t>self.visible = true</w:t>
                             </w:r>
                           </w:p>
                           <w:p>
                             <w:r>
                               <w:tab/>
-                            </w:r>
-                            <w:proofErr w:type="spellStart"/>
-                            <w:r>
-                              <w:t>resultScreen.visible</w:t>
-                            </w:r>
-                            <w:proofErr w:type="spellEnd"/>
-                            <w:r>
-                              <w:t xml:space="preserve"> = false</w:t>
+                              <w:t>resultScreen.visible = false</w:t>
                             </w:r>
                           </w:p>
                           <w:p>
                             <w:r>
                               <w:tab/>
-                              <w:t xml:space="preserve">order = </w:t>
-                            </w:r>
-                            <w:proofErr w:type="spellStart"/>
-                            <w:r>
-                              <w:t>orderPastry</w:t>
-                            </w:r>
-                            <w:proofErr w:type="spellEnd"/>
+                              <w:t>order = orderPastry</w:t>
+                            </w:r>
                           </w:p>
                           <w:p>
                             <w:r>
                               <w:tab/>
-                            </w:r>
-                            <w:proofErr w:type="spellStart"/>
-                            <w:r>
-                              <w:t>orderScene</w:t>
-                            </w:r>
-                            <w:proofErr w:type="spellEnd"/>
-                            <w:r>
-                              <w:t xml:space="preserve"> = load("res://scenes/" + order + "</w:t>
-                            </w:r>
-                            <w:proofErr w:type="spellStart"/>
-                            <w:r>
-                              <w:t>Game.tscn</w:t>
-                            </w:r>
-                            <w:proofErr w:type="spellEnd"/>
-                            <w:r>
-                              <w:t>")</w:t>
+                              <w:t>orderScene = load("res://scenes/" + order + "Game.tscn")</w:t>
                             </w:r>
                           </w:p>
                           <w:p>
@@ -720,22 +665,7 @@
                           <w:p>
                             <w:r>
                               <w:tab/>
-                            </w:r>
-                            <w:proofErr w:type="spellStart"/>
-                            <w:r>
-                              <w:t>minigameScene</w:t>
-                            </w:r>
-                            <w:proofErr w:type="spellEnd"/>
-                            <w:r>
-                              <w:t xml:space="preserve"> = </w:t>
-                            </w:r>
-                            <w:proofErr w:type="spellStart"/>
-                            <w:r>
-                              <w:t>orderScene.instantiate</w:t>
-                            </w:r>
-                            <w:proofErr w:type="spellEnd"/>
-                            <w:r>
-                              <w:t>()</w:t>
+                              <w:t>minigameScene = orderScene.instantiate()</w:t>
                             </w:r>
                           </w:p>
                         </w:txbxContent>
@@ -755,87 +685,32 @@
                 <v:textbox style="mso-fit-shape-to-text:t">
                   <w:txbxContent>
                     <w:p>
-                      <w:proofErr w:type="spellStart"/>
-                      <w:r>
-                        <w:t>func</w:t>
-                      </w:r>
-                      <w:proofErr w:type="spellEnd"/>
-                      <w:r>
-                        <w:t xml:space="preserve"> </w:t>
-                      </w:r>
-                      <w:proofErr w:type="spellStart"/>
-                      <w:r>
-                        <w:t>startMinigame</w:t>
-                      </w:r>
-                      <w:proofErr w:type="spellEnd"/>
-                      <w:r>
-                        <w:t>(</w:t>
-                      </w:r>
-                      <w:proofErr w:type="spellStart"/>
-                      <w:r>
-                        <w:t>orderPastry</w:t>
-                      </w:r>
-                      <w:proofErr w:type="spellEnd"/>
-                      <w:r>
-                        <w:t>):</w:t>
+                      <w:r>
+                        <w:t>func startMinigame(orderPastry):</w:t>
                       </w:r>
                     </w:p>
                     <w:p>
                       <w:r>
                         <w:tab/>
-                      </w:r>
-                      <w:proofErr w:type="spellStart"/>
-                      <w:r>
-                        <w:t>self.visible</w:t>
-                      </w:r>
-                      <w:proofErr w:type="spellEnd"/>
-                      <w:r>
-                        <w:t xml:space="preserve"> = true</w:t>
+                        <w:t>self.visible = true</w:t>
                       </w:r>
                     </w:p>
                     <w:p>
                       <w:r>
                         <w:tab/>
-                      </w:r>
-                      <w:proofErr w:type="spellStart"/>
-                      <w:r>
-                        <w:t>resultScreen.visible</w:t>
-                      </w:r>
-                      <w:proofErr w:type="spellEnd"/>
-                      <w:r>
-                        <w:t xml:space="preserve"> = false</w:t>
+                        <w:t>resultScreen.visible = false</w:t>
                       </w:r>
                     </w:p>
                     <w:p>
                       <w:r>
                         <w:tab/>
-                        <w:t xml:space="preserve">order = </w:t>
-                      </w:r>
-                      <w:proofErr w:type="spellStart"/>
-                      <w:r>
-                        <w:t>orderPastry</w:t>
-                      </w:r>
-                      <w:proofErr w:type="spellEnd"/>
+                        <w:t>order = orderPastry</w:t>
+                      </w:r>
                     </w:p>
                     <w:p>
                       <w:r>
                         <w:tab/>
-                      </w:r>
-                      <w:proofErr w:type="spellStart"/>
-                      <w:r>
-                        <w:t>orderScene</w:t>
-                      </w:r>
-                      <w:proofErr w:type="spellEnd"/>
-                      <w:r>
-                        <w:t xml:space="preserve"> = load("res://scenes/" + order + "</w:t>
-                      </w:r>
-                      <w:proofErr w:type="spellStart"/>
-                      <w:r>
-                        <w:t>Game.tscn</w:t>
-                      </w:r>
-                      <w:proofErr w:type="spellEnd"/>
-                      <w:r>
-                        <w:t>")</w:t>
+                        <w:t>orderScene = load("res://scenes/" + order + "Game.tscn")</w:t>
                       </w:r>
                     </w:p>
                     <w:p>
@@ -847,22 +722,7 @@
                     <w:p>
                       <w:r>
                         <w:tab/>
-                      </w:r>
-                      <w:proofErr w:type="spellStart"/>
-                      <w:r>
-                        <w:t>minigameScene</w:t>
-                      </w:r>
-                      <w:proofErr w:type="spellEnd"/>
-                      <w:r>
-                        <w:t xml:space="preserve"> = </w:t>
-                      </w:r>
-                      <w:proofErr w:type="spellStart"/>
-                      <w:r>
-                        <w:t>orderScene.instantiate</w:t>
-                      </w:r>
-                      <w:proofErr w:type="spellEnd"/>
-                      <w:r>
-                        <w:t>()</w:t>
+                        <w:t>minigameScene = orderScene.instantiate()</w:t>
                       </w:r>
                     </w:p>
                   </w:txbxContent>
@@ -916,23 +776,7 @@
           <w:i/>
           <w:iCs/>
         </w:rPr>
-        <w:t>add child(</w:t>
-      </w:r>
-      <w:proofErr w:type="spellStart"/>
-      <w:r>
-        <w:rPr>
-          <w:i/>
-          <w:iCs/>
-        </w:rPr>
-        <w:t>minigameScene</w:t>
-      </w:r>
-      <w:proofErr w:type="spellEnd"/>
-      <w:r>
-        <w:rPr>
-          <w:i/>
-          <w:iCs/>
-        </w:rPr>
-        <w:t>)</w:t>
+        <w:t>add child(minigameScene)</w:t>
       </w:r>
       <w:r>
         <w:t xml:space="preserve">’. I then moved on to making a few lists of what I was </w:t>
@@ -3838,6 +3682,9 @@
       <w:r>
         <w:t>Timer on later days</w:t>
       </w:r>
+      <w:r>
+        <w:t xml:space="preserve"> (if I have time)</w:t>
+      </w:r>
     </w:p>
     <w:p>
       <w:pPr>
@@ -3864,23 +3711,7 @@
             <w:i/>
             <w:iCs/>
           </w:rPr>
-          <w:t>yesterda</w:t>
-        </w:r>
-        <w:r>
-          <w:rPr>
-            <w:rStyle w:val="Hyperlink"/>
-            <w:i/>
-            <w:iCs/>
-          </w:rPr>
-          <w:t>y</w:t>
-        </w:r>
-        <w:r>
-          <w:rPr>
-            <w:rStyle w:val="Hyperlink"/>
-            <w:i/>
-            <w:iCs/>
-          </w:rPr>
-          <w:t>’s</w:t>
+          <w:t>yesterday’s</w:t>
         </w:r>
       </w:hyperlink>
       <w:r>
@@ -3905,6 +3736,361 @@
       <w:r>
         <w:t>Art book (collection of all the concepts and progress saves)</w:t>
       </w:r>
+    </w:p>
+    <w:p>
+      <w:pPr>
+        <w:pStyle w:val="Heading1"/>
+      </w:pPr>
+      <w:r>
+        <w:lastRenderedPageBreak/>
+        <w:t>Day 9 – 02/03</w:t>
+      </w:r>
+    </w:p>
+    <w:p>
+      <w:r>
+        <w:t xml:space="preserve">More art, </w:t>
+      </w:r>
+      <w:r>
+        <w:t>I wanted to finish all my characters today</w:t>
+      </w:r>
+      <w:r>
+        <w:t>.</w:t>
+      </w:r>
+      <w:r>
+        <w:t xml:space="preserve"> This</w:t>
+      </w:r>
+      <w:r>
+        <w:t xml:space="preserve"> is because I want to have enough time to make the music</w:t>
+      </w:r>
+      <w:r>
+        <w:t xml:space="preserve">, </w:t>
+      </w:r>
+      <w:r>
+        <w:t xml:space="preserve">screens </w:t>
+      </w:r>
+      <w:r>
+        <w:t xml:space="preserve">and UI </w:t>
+      </w:r>
+      <w:r>
+        <w:t>still and I only have 4 days after this (one of which is only half a day).</w:t>
+      </w:r>
+      <w:r>
+        <w:t xml:space="preserve"> I also found a software to make music on.</w:t>
+      </w:r>
+    </w:p>
+    <w:p>
+      <w:r>
+        <w:rPr>
+          <w:noProof/>
+        </w:rPr>
+        <w:drawing>
+          <wp:inline distT="0" distB="0" distL="0" distR="0" wp14:anchorId="0002897F" wp14:editId="71A2BE26">
+            <wp:extent cx="585217" cy="1170434"/>
+            <wp:effectExtent l="0" t="0" r="5715" b="0"/>
+            <wp:docPr id="1188627756" name="Picture 18" descr="A cartoon of a person holding a horse&#10;&#10;AI-generated content may be incorrect."/>
+            <wp:cNvGraphicFramePr>
+              <a:graphicFrameLocks xmlns:a="http://schemas.openxmlformats.org/drawingml/2006/main" noChangeAspect="1"/>
+            </wp:cNvGraphicFramePr>
+            <a:graphic xmlns:a="http://schemas.openxmlformats.org/drawingml/2006/main">
+              <a:graphicData uri="http://schemas.openxmlformats.org/drawingml/2006/picture">
+                <pic:pic xmlns:pic="http://schemas.openxmlformats.org/drawingml/2006/picture">
+                  <pic:nvPicPr>
+                    <pic:cNvPr id="1188627756" name="Picture 18" descr="A cartoon of a person holding a horse&#10;&#10;AI-generated content may be incorrect."/>
+                    <pic:cNvPicPr/>
+                  </pic:nvPicPr>
+                  <pic:blipFill>
+                    <a:blip r:embed="rId28" cstate="print">
+                      <a:extLst>
+                        <a:ext uri="{28A0092B-C50C-407E-A947-70E740481C1C}">
+                          <a14:useLocalDpi xmlns:a14="http://schemas.microsoft.com/office/drawing/2010/main" val="0"/>
+                        </a:ext>
+                      </a:extLst>
+                    </a:blip>
+                    <a:stretch>
+                      <a:fillRect/>
+                    </a:stretch>
+                  </pic:blipFill>
+                  <pic:spPr>
+                    <a:xfrm>
+                      <a:off x="0" y="0"/>
+                      <a:ext cx="585217" cy="1170434"/>
+                    </a:xfrm>
+                    <a:prstGeom prst="rect">
+                      <a:avLst/>
+                    </a:prstGeom>
+                  </pic:spPr>
+                </pic:pic>
+              </a:graphicData>
+            </a:graphic>
+          </wp:inline>
+        </w:drawing>
+      </w:r>
+      <w:r>
+        <w:rPr>
+          <w:noProof/>
+        </w:rPr>
+        <w:drawing>
+          <wp:inline distT="0" distB="0" distL="0" distR="0" wp14:anchorId="33DE7A74" wp14:editId="772C1807">
+            <wp:extent cx="585217" cy="1170434"/>
+            <wp:effectExtent l="0" t="0" r="5715" b="0"/>
+            <wp:docPr id="2060689532" name="Picture 19" descr="A cartoon of a cat wearing a suit and top hat&#10;&#10;AI-generated content may be incorrect."/>
+            <wp:cNvGraphicFramePr>
+              <a:graphicFrameLocks xmlns:a="http://schemas.openxmlformats.org/drawingml/2006/main" noChangeAspect="1"/>
+            </wp:cNvGraphicFramePr>
+            <a:graphic xmlns:a="http://schemas.openxmlformats.org/drawingml/2006/main">
+              <a:graphicData uri="http://schemas.openxmlformats.org/drawingml/2006/picture">
+                <pic:pic xmlns:pic="http://schemas.openxmlformats.org/drawingml/2006/picture">
+                  <pic:nvPicPr>
+                    <pic:cNvPr id="2060689532" name="Picture 19" descr="A cartoon of a cat wearing a suit and top hat&#10;&#10;AI-generated content may be incorrect."/>
+                    <pic:cNvPicPr/>
+                  </pic:nvPicPr>
+                  <pic:blipFill>
+                    <a:blip r:embed="rId29" cstate="print">
+                      <a:extLst>
+                        <a:ext uri="{28A0092B-C50C-407E-A947-70E740481C1C}">
+                          <a14:useLocalDpi xmlns:a14="http://schemas.microsoft.com/office/drawing/2010/main" val="0"/>
+                        </a:ext>
+                      </a:extLst>
+                    </a:blip>
+                    <a:stretch>
+                      <a:fillRect/>
+                    </a:stretch>
+                  </pic:blipFill>
+                  <pic:spPr>
+                    <a:xfrm>
+                      <a:off x="0" y="0"/>
+                      <a:ext cx="585217" cy="1170434"/>
+                    </a:xfrm>
+                    <a:prstGeom prst="rect">
+                      <a:avLst/>
+                    </a:prstGeom>
+                  </pic:spPr>
+                </pic:pic>
+              </a:graphicData>
+            </a:graphic>
+          </wp:inline>
+        </w:drawing>
+      </w:r>
+      <w:r>
+        <w:rPr>
+          <w:noProof/>
+        </w:rPr>
+        <w:drawing>
+          <wp:inline distT="0" distB="0" distL="0" distR="0" wp14:anchorId="61B069DF" wp14:editId="6DEEA490">
+            <wp:extent cx="585217" cy="1170434"/>
+            <wp:effectExtent l="0" t="0" r="5715" b="0"/>
+            <wp:docPr id="467194833" name="Picture 20" descr="A cartoon of a person carrying a child&#10;&#10;AI-generated content may be incorrect."/>
+            <wp:cNvGraphicFramePr>
+              <a:graphicFrameLocks xmlns:a="http://schemas.openxmlformats.org/drawingml/2006/main" noChangeAspect="1"/>
+            </wp:cNvGraphicFramePr>
+            <a:graphic xmlns:a="http://schemas.openxmlformats.org/drawingml/2006/main">
+              <a:graphicData uri="http://schemas.openxmlformats.org/drawingml/2006/picture">
+                <pic:pic xmlns:pic="http://schemas.openxmlformats.org/drawingml/2006/picture">
+                  <pic:nvPicPr>
+                    <pic:cNvPr id="467194833" name="Picture 20" descr="A cartoon of a person carrying a child&#10;&#10;AI-generated content may be incorrect."/>
+                    <pic:cNvPicPr/>
+                  </pic:nvPicPr>
+                  <pic:blipFill>
+                    <a:blip r:embed="rId30" cstate="print">
+                      <a:extLst>
+                        <a:ext uri="{28A0092B-C50C-407E-A947-70E740481C1C}">
+                          <a14:useLocalDpi xmlns:a14="http://schemas.microsoft.com/office/drawing/2010/main" val="0"/>
+                        </a:ext>
+                      </a:extLst>
+                    </a:blip>
+                    <a:stretch>
+                      <a:fillRect/>
+                    </a:stretch>
+                  </pic:blipFill>
+                  <pic:spPr>
+                    <a:xfrm>
+                      <a:off x="0" y="0"/>
+                      <a:ext cx="585217" cy="1170434"/>
+                    </a:xfrm>
+                    <a:prstGeom prst="rect">
+                      <a:avLst/>
+                    </a:prstGeom>
+                  </pic:spPr>
+                </pic:pic>
+              </a:graphicData>
+            </a:graphic>
+          </wp:inline>
+        </w:drawing>
+      </w:r>
+      <w:r>
+        <w:rPr>
+          <w:noProof/>
+        </w:rPr>
+        <w:drawing>
+          <wp:inline distT="0" distB="0" distL="0" distR="0" wp14:anchorId="1E5F1B03" wp14:editId="7A641E63">
+            <wp:extent cx="585217" cy="1170434"/>
+            <wp:effectExtent l="0" t="0" r="5715" b="0"/>
+            <wp:docPr id="1604408800" name="Picture 21" descr="A cartoon of a child holding a book&#10;&#10;AI-generated content may be incorrect."/>
+            <wp:cNvGraphicFramePr>
+              <a:graphicFrameLocks xmlns:a="http://schemas.openxmlformats.org/drawingml/2006/main" noChangeAspect="1"/>
+            </wp:cNvGraphicFramePr>
+            <a:graphic xmlns:a="http://schemas.openxmlformats.org/drawingml/2006/main">
+              <a:graphicData uri="http://schemas.openxmlformats.org/drawingml/2006/picture">
+                <pic:pic xmlns:pic="http://schemas.openxmlformats.org/drawingml/2006/picture">
+                  <pic:nvPicPr>
+                    <pic:cNvPr id="1604408800" name="Picture 21" descr="A cartoon of a child holding a book&#10;&#10;AI-generated content may be incorrect."/>
+                    <pic:cNvPicPr/>
+                  </pic:nvPicPr>
+                  <pic:blipFill>
+                    <a:blip r:embed="rId31" cstate="print">
+                      <a:extLst>
+                        <a:ext uri="{28A0092B-C50C-407E-A947-70E740481C1C}">
+                          <a14:useLocalDpi xmlns:a14="http://schemas.microsoft.com/office/drawing/2010/main" val="0"/>
+                        </a:ext>
+                      </a:extLst>
+                    </a:blip>
+                    <a:stretch>
+                      <a:fillRect/>
+                    </a:stretch>
+                  </pic:blipFill>
+                  <pic:spPr>
+                    <a:xfrm>
+                      <a:off x="0" y="0"/>
+                      <a:ext cx="585217" cy="1170434"/>
+                    </a:xfrm>
+                    <a:prstGeom prst="rect">
+                      <a:avLst/>
+                    </a:prstGeom>
+                  </pic:spPr>
+                </pic:pic>
+              </a:graphicData>
+            </a:graphic>
+          </wp:inline>
+        </w:drawing>
+      </w:r>
+      <w:r>
+        <w:rPr>
+          <w:noProof/>
+        </w:rPr>
+        <w:drawing>
+          <wp:inline distT="0" distB="0" distL="0" distR="0" wp14:anchorId="3068CB89" wp14:editId="3FDF73A4">
+            <wp:extent cx="585217" cy="1170434"/>
+            <wp:effectExtent l="0" t="0" r="5715" b="0"/>
+            <wp:docPr id="235191908" name="Picture 22" descr="A cartoon of a person with his arms crossed&#10;&#10;AI-generated content may be incorrect."/>
+            <wp:cNvGraphicFramePr>
+              <a:graphicFrameLocks xmlns:a="http://schemas.openxmlformats.org/drawingml/2006/main" noChangeAspect="1"/>
+            </wp:cNvGraphicFramePr>
+            <a:graphic xmlns:a="http://schemas.openxmlformats.org/drawingml/2006/main">
+              <a:graphicData uri="http://schemas.openxmlformats.org/drawingml/2006/picture">
+                <pic:pic xmlns:pic="http://schemas.openxmlformats.org/drawingml/2006/picture">
+                  <pic:nvPicPr>
+                    <pic:cNvPr id="235191908" name="Picture 22" descr="A cartoon of a person with his arms crossed&#10;&#10;AI-generated content may be incorrect."/>
+                    <pic:cNvPicPr/>
+                  </pic:nvPicPr>
+                  <pic:blipFill>
+                    <a:blip r:embed="rId32" cstate="print">
+                      <a:extLst>
+                        <a:ext uri="{28A0092B-C50C-407E-A947-70E740481C1C}">
+                          <a14:useLocalDpi xmlns:a14="http://schemas.microsoft.com/office/drawing/2010/main" val="0"/>
+                        </a:ext>
+                      </a:extLst>
+                    </a:blip>
+                    <a:stretch>
+                      <a:fillRect/>
+                    </a:stretch>
+                  </pic:blipFill>
+                  <pic:spPr>
+                    <a:xfrm>
+                      <a:off x="0" y="0"/>
+                      <a:ext cx="585217" cy="1170434"/>
+                    </a:xfrm>
+                    <a:prstGeom prst="rect">
+                      <a:avLst/>
+                    </a:prstGeom>
+                  </pic:spPr>
+                </pic:pic>
+              </a:graphicData>
+            </a:graphic>
+          </wp:inline>
+        </w:drawing>
+      </w:r>
+      <w:r>
+        <w:rPr>
+          <w:noProof/>
+        </w:rPr>
+        <w:drawing>
+          <wp:inline distT="0" distB="0" distL="0" distR="0" wp14:anchorId="126C044A" wp14:editId="47310D7E">
+            <wp:extent cx="585217" cy="1170434"/>
+            <wp:effectExtent l="0" t="0" r="5715" b="0"/>
+            <wp:docPr id="604658083" name="Picture 23" descr="Cartoon of a person in a robe&#10;&#10;AI-generated content may be incorrect."/>
+            <wp:cNvGraphicFramePr>
+              <a:graphicFrameLocks xmlns:a="http://schemas.openxmlformats.org/drawingml/2006/main" noChangeAspect="1"/>
+            </wp:cNvGraphicFramePr>
+            <a:graphic xmlns:a="http://schemas.openxmlformats.org/drawingml/2006/main">
+              <a:graphicData uri="http://schemas.openxmlformats.org/drawingml/2006/picture">
+                <pic:pic xmlns:pic="http://schemas.openxmlformats.org/drawingml/2006/picture">
+                  <pic:nvPicPr>
+                    <pic:cNvPr id="604658083" name="Picture 23" descr="Cartoon of a person in a robe&#10;&#10;AI-generated content may be incorrect."/>
+                    <pic:cNvPicPr/>
+                  </pic:nvPicPr>
+                  <pic:blipFill>
+                    <a:blip r:embed="rId33" cstate="print">
+                      <a:extLst>
+                        <a:ext uri="{28A0092B-C50C-407E-A947-70E740481C1C}">
+                          <a14:useLocalDpi xmlns:a14="http://schemas.microsoft.com/office/drawing/2010/main" val="0"/>
+                        </a:ext>
+                      </a:extLst>
+                    </a:blip>
+                    <a:stretch>
+                      <a:fillRect/>
+                    </a:stretch>
+                  </pic:blipFill>
+                  <pic:spPr>
+                    <a:xfrm>
+                      <a:off x="0" y="0"/>
+                      <a:ext cx="585217" cy="1170434"/>
+                    </a:xfrm>
+                    <a:prstGeom prst="rect">
+                      <a:avLst/>
+                    </a:prstGeom>
+                  </pic:spPr>
+                </pic:pic>
+              </a:graphicData>
+            </a:graphic>
+          </wp:inline>
+        </w:drawing>
+      </w:r>
+      <w:r>
+        <w:t xml:space="preserve"> &lt;- </w:t>
+      </w:r>
+      <w:r>
+        <w:rPr>
+          <w:i/>
+          <w:iCs/>
+        </w:rPr>
+        <w:t>today’s characters</w:t>
+      </w:r>
+    </w:p>
+    <w:p>
+      <w:r>
+        <w:t xml:space="preserve">I decided to work a little on adjustments of difficulty and added a timer </w:t>
+      </w:r>
+      <w:r>
+        <w:t>on day 5 to limit the amount of time the player has. I also decided to not add more characters before the end of the game jam. This means that I’ll leave some behind now and might work on them as an update after the game jam (just like I did for the minigames).</w:t>
+      </w:r>
+    </w:p>
+    <w:p>
+      <w:pPr>
+        <w:pStyle w:val="Heading2"/>
+      </w:pPr>
+      <w:r>
+        <w:t>Sources</w:t>
+      </w:r>
+    </w:p>
+    <w:p>
+      <w:hyperlink r:id="rId34" w:history="1">
+        <w:r>
+          <w:rPr>
+            <w:rStyle w:val="Hyperlink"/>
+          </w:rPr>
+          <w:t>BandLab - Make Music Online</w:t>
+        </w:r>
+      </w:hyperlink>
     </w:p>
     <w:p/>
     <w:sectPr>
@@ -5100,7 +5286,6 @@
   <w:style w:type="character" w:default="1" w:styleId="DefaultParagraphFont">
     <w:name w:val="Default Paragraph Font"/>
     <w:uiPriority w:val="1"/>
-    <w:semiHidden/>
     <w:unhideWhenUsed/>
   </w:style>
   <w:style w:type="table" w:default="1" w:styleId="TableNormal">

</xml_diff>

<commit_message>
build and button settings
</commit_message>
<xml_diff>
--- a/docs/FreshlyBaked-log.docx
+++ b/docs/FreshlyBaked-log.docx
@@ -628,87 +628,32 @@
                       <wps:txbx>
                         <w:txbxContent>
                           <w:p>
-                            <w:proofErr w:type="spellStart"/>
-                            <w:r>
-                              <w:t>func</w:t>
-                            </w:r>
-                            <w:proofErr w:type="spellEnd"/>
-                            <w:r>
-                              <w:t xml:space="preserve"> </w:t>
-                            </w:r>
-                            <w:proofErr w:type="spellStart"/>
-                            <w:r>
-                              <w:t>startMinigame</w:t>
-                            </w:r>
-                            <w:proofErr w:type="spellEnd"/>
-                            <w:r>
-                              <w:t>(</w:t>
-                            </w:r>
-                            <w:proofErr w:type="spellStart"/>
-                            <w:r>
-                              <w:t>orderPastry</w:t>
-                            </w:r>
-                            <w:proofErr w:type="spellEnd"/>
-                            <w:r>
-                              <w:t>):</w:t>
+                            <w:r>
+                              <w:t>func startMinigame(orderPastry):</w:t>
                             </w:r>
                           </w:p>
                           <w:p>
                             <w:r>
                               <w:tab/>
-                            </w:r>
-                            <w:proofErr w:type="spellStart"/>
-                            <w:r>
-                              <w:t>self.visible</w:t>
-                            </w:r>
-                            <w:proofErr w:type="spellEnd"/>
-                            <w:r>
-                              <w:t xml:space="preserve"> = true</w:t>
+                              <w:t>self.visible = true</w:t>
                             </w:r>
                           </w:p>
                           <w:p>
                             <w:r>
                               <w:tab/>
-                            </w:r>
-                            <w:proofErr w:type="spellStart"/>
-                            <w:r>
-                              <w:t>resultScreen.visible</w:t>
-                            </w:r>
-                            <w:proofErr w:type="spellEnd"/>
-                            <w:r>
-                              <w:t xml:space="preserve"> = false</w:t>
+                              <w:t>resultScreen.visible = false</w:t>
                             </w:r>
                           </w:p>
                           <w:p>
                             <w:r>
                               <w:tab/>
-                              <w:t xml:space="preserve">order = </w:t>
-                            </w:r>
-                            <w:proofErr w:type="spellStart"/>
-                            <w:r>
-                              <w:t>orderPastry</w:t>
-                            </w:r>
-                            <w:proofErr w:type="spellEnd"/>
+                              <w:t>order = orderPastry</w:t>
+                            </w:r>
                           </w:p>
                           <w:p>
                             <w:r>
                               <w:tab/>
-                            </w:r>
-                            <w:proofErr w:type="spellStart"/>
-                            <w:r>
-                              <w:t>orderScene</w:t>
-                            </w:r>
-                            <w:proofErr w:type="spellEnd"/>
-                            <w:r>
-                              <w:t xml:space="preserve"> = load("res://scenes/" + order + "</w:t>
-                            </w:r>
-                            <w:proofErr w:type="spellStart"/>
-                            <w:r>
-                              <w:t>Game.tscn</w:t>
-                            </w:r>
-                            <w:proofErr w:type="spellEnd"/>
-                            <w:r>
-                              <w:t>")</w:t>
+                              <w:t>orderScene = load("res://scenes/" + order + "Game.tscn")</w:t>
                             </w:r>
                           </w:p>
                           <w:p>
@@ -720,22 +665,7 @@
                           <w:p>
                             <w:r>
                               <w:tab/>
-                            </w:r>
-                            <w:proofErr w:type="spellStart"/>
-                            <w:r>
-                              <w:t>minigameScene</w:t>
-                            </w:r>
-                            <w:proofErr w:type="spellEnd"/>
-                            <w:r>
-                              <w:t xml:space="preserve"> = </w:t>
-                            </w:r>
-                            <w:proofErr w:type="spellStart"/>
-                            <w:r>
-                              <w:t>orderScene.instantiate</w:t>
-                            </w:r>
-                            <w:proofErr w:type="spellEnd"/>
-                            <w:r>
-                              <w:t>()</w:t>
+                              <w:t>minigameScene = orderScene.instantiate()</w:t>
                             </w:r>
                           </w:p>
                         </w:txbxContent>
@@ -755,87 +685,32 @@
                 <v:textbox style="mso-fit-shape-to-text:t">
                   <w:txbxContent>
                     <w:p>
-                      <w:proofErr w:type="spellStart"/>
-                      <w:r>
-                        <w:t>func</w:t>
-                      </w:r>
-                      <w:proofErr w:type="spellEnd"/>
-                      <w:r>
-                        <w:t xml:space="preserve"> </w:t>
-                      </w:r>
-                      <w:proofErr w:type="spellStart"/>
-                      <w:r>
-                        <w:t>startMinigame</w:t>
-                      </w:r>
-                      <w:proofErr w:type="spellEnd"/>
-                      <w:r>
-                        <w:t>(</w:t>
-                      </w:r>
-                      <w:proofErr w:type="spellStart"/>
-                      <w:r>
-                        <w:t>orderPastry</w:t>
-                      </w:r>
-                      <w:proofErr w:type="spellEnd"/>
-                      <w:r>
-                        <w:t>):</w:t>
+                      <w:r>
+                        <w:t>func startMinigame(orderPastry):</w:t>
                       </w:r>
                     </w:p>
                     <w:p>
                       <w:r>
                         <w:tab/>
-                      </w:r>
-                      <w:proofErr w:type="spellStart"/>
-                      <w:r>
-                        <w:t>self.visible</w:t>
-                      </w:r>
-                      <w:proofErr w:type="spellEnd"/>
-                      <w:r>
-                        <w:t xml:space="preserve"> = true</w:t>
+                        <w:t>self.visible = true</w:t>
                       </w:r>
                     </w:p>
                     <w:p>
                       <w:r>
                         <w:tab/>
-                      </w:r>
-                      <w:proofErr w:type="spellStart"/>
-                      <w:r>
-                        <w:t>resultScreen.visible</w:t>
-                      </w:r>
-                      <w:proofErr w:type="spellEnd"/>
-                      <w:r>
-                        <w:t xml:space="preserve"> = false</w:t>
+                        <w:t>resultScreen.visible = false</w:t>
                       </w:r>
                     </w:p>
                     <w:p>
                       <w:r>
                         <w:tab/>
-                        <w:t xml:space="preserve">order = </w:t>
-                      </w:r>
-                      <w:proofErr w:type="spellStart"/>
-                      <w:r>
-                        <w:t>orderPastry</w:t>
-                      </w:r>
-                      <w:proofErr w:type="spellEnd"/>
+                        <w:t>order = orderPastry</w:t>
+                      </w:r>
                     </w:p>
                     <w:p>
                       <w:r>
                         <w:tab/>
-                      </w:r>
-                      <w:proofErr w:type="spellStart"/>
-                      <w:r>
-                        <w:t>orderScene</w:t>
-                      </w:r>
-                      <w:proofErr w:type="spellEnd"/>
-                      <w:r>
-                        <w:t xml:space="preserve"> = load("res://scenes/" + order + "</w:t>
-                      </w:r>
-                      <w:proofErr w:type="spellStart"/>
-                      <w:r>
-                        <w:t>Game.tscn</w:t>
-                      </w:r>
-                      <w:proofErr w:type="spellEnd"/>
-                      <w:r>
-                        <w:t>")</w:t>
+                        <w:t>orderScene = load("res://scenes/" + order + "Game.tscn")</w:t>
                       </w:r>
                     </w:p>
                     <w:p>
@@ -847,22 +722,7 @@
                     <w:p>
                       <w:r>
                         <w:tab/>
-                      </w:r>
-                      <w:proofErr w:type="spellStart"/>
-                      <w:r>
-                        <w:t>minigameScene</w:t>
-                      </w:r>
-                      <w:proofErr w:type="spellEnd"/>
-                      <w:r>
-                        <w:t xml:space="preserve"> = </w:t>
-                      </w:r>
-                      <w:proofErr w:type="spellStart"/>
-                      <w:r>
-                        <w:t>orderScene.instantiate</w:t>
-                      </w:r>
-                      <w:proofErr w:type="spellEnd"/>
-                      <w:r>
-                        <w:t>()</w:t>
+                        <w:t>minigameScene = orderScene.instantiate()</w:t>
                       </w:r>
                     </w:p>
                   </w:txbxContent>
@@ -916,23 +776,7 @@
           <w:i/>
           <w:iCs/>
         </w:rPr>
-        <w:t>add child(</w:t>
-      </w:r>
-      <w:proofErr w:type="spellStart"/>
-      <w:r>
-        <w:rPr>
-          <w:i/>
-          <w:iCs/>
-        </w:rPr>
-        <w:t>minigameScene</w:t>
-      </w:r>
-      <w:proofErr w:type="spellEnd"/>
-      <w:r>
-        <w:rPr>
-          <w:i/>
-          <w:iCs/>
-        </w:rPr>
-        <w:t>)</w:t>
+        <w:t>add child(minigameScene)</w:t>
       </w:r>
       <w:r>
         <w:t xml:space="preserve">’. I then moved on to making a few lists of what I was </w:t>
@@ -4247,19 +4091,11 @@
     </w:p>
     <w:p>
       <w:hyperlink r:id="rId34" w:history="1">
-        <w:proofErr w:type="spellStart"/>
         <w:r>
           <w:rPr>
             <w:rStyle w:val="Hyperlink"/>
           </w:rPr>
-          <w:t>BandLab</w:t>
-        </w:r>
-        <w:proofErr w:type="spellEnd"/>
-        <w:r>
-          <w:rPr>
-            <w:rStyle w:val="Hyperlink"/>
-          </w:rPr>
-          <w:t xml:space="preserve"> - Make Music Online</w:t>
+          <w:t>BandLab - Make Music Online</w:t>
         </w:r>
       </w:hyperlink>
     </w:p>
@@ -4471,13 +4307,8 @@
         <w:t xml:space="preserve"> so I was just going to </w:t>
       </w:r>
       <w:r>
-        <w:t xml:space="preserve">try and see what </w:t>
-      </w:r>
-      <w:proofErr w:type="spellStart"/>
-      <w:r>
-        <w:t>happend</w:t>
-      </w:r>
-      <w:proofErr w:type="spellEnd"/>
+        <w:t>try and see what happend</w:t>
+      </w:r>
       <w:r>
         <w:t>.</w:t>
       </w:r>
@@ -4485,34 +4316,10 @@
         <w:t xml:space="preserve"> </w:t>
       </w:r>
       <w:r>
-        <w:t xml:space="preserve">I tried to play around with some stuff on </w:t>
-      </w:r>
-      <w:proofErr w:type="spellStart"/>
-      <w:r>
-        <w:t>bandlab</w:t>
-      </w:r>
-      <w:proofErr w:type="spellEnd"/>
-      <w:r>
-        <w:t xml:space="preserve"> and quickly realized I had no clue what I was doing and that it wasn’t going to sound any good. I did, however, still have sounds that I wanted to implement so I switched to work on that.</w:t>
-      </w:r>
-      <w:r>
-        <w:t xml:space="preserve"> I went on </w:t>
-      </w:r>
-      <w:proofErr w:type="spellStart"/>
-      <w:r>
-        <w:t>pixabay</w:t>
-      </w:r>
-      <w:proofErr w:type="spellEnd"/>
-      <w:r>
-        <w:t xml:space="preserve"> to find the sounds and then edited them in </w:t>
-      </w:r>
-      <w:proofErr w:type="spellStart"/>
-      <w:r>
-        <w:t>bandlab</w:t>
-      </w:r>
-      <w:proofErr w:type="spellEnd"/>
-      <w:r>
-        <w:t xml:space="preserve"> when I wanted something to be slightly different or shorter.</w:t>
+        <w:t>I tried to play around with some stuff on bandlab and quickly realized I had no clue what I was doing and that it wasn’t going to sound any good. I did, however, still have sounds that I wanted to implement so I switched to work on that.</w:t>
+      </w:r>
+      <w:r>
+        <w:t xml:space="preserve"> I went on pixabay to find the sounds and then edited them in bandlab when I wanted something to be slightly different or shorter.</w:t>
       </w:r>
       <w:r>
         <w:t xml:space="preserve"> In the end I decided to skip out on a timer sound, because I could only find ones that I found annoying and I didn’t want </w:t>
@@ -4535,16 +4342,8 @@
           <w:rPr>
             <w:rStyle w:val="Hyperlink"/>
           </w:rPr>
-          <w:t xml:space="preserve">door open close with bell | Royalty-free Music - </w:t>
+          <w:t>door open close with bell | Royalty-free Music - Pixabay</w:t>
         </w:r>
-        <w:proofErr w:type="spellStart"/>
-        <w:r>
-          <w:rPr>
-            <w:rStyle w:val="Hyperlink"/>
-          </w:rPr>
-          <w:t>Pixabay</w:t>
-        </w:r>
-        <w:proofErr w:type="spellEnd"/>
       </w:hyperlink>
     </w:p>
     <w:p>
@@ -4553,16 +4352,174 @@
           <w:rPr>
             <w:rStyle w:val="Hyperlink"/>
           </w:rPr>
-          <w:t xml:space="preserve">Ding~ | Royalty-free Music - </w:t>
+          <w:t>Ding~ | Royalty-free Music - Pixabay</w:t>
         </w:r>
-        <w:proofErr w:type="spellStart"/>
+      </w:hyperlink>
+    </w:p>
+    <w:p>
+      <w:pPr>
+        <w:pStyle w:val="Heading1"/>
+      </w:pPr>
+      <w:r>
+        <w:t>Day 11 – 04/03</w:t>
+      </w:r>
+    </w:p>
+    <w:p>
+      <w:r>
+        <w:t>I started with making the font settings and applying them in my game.</w:t>
+      </w:r>
+      <w:r>
+        <w:t xml:space="preserve"> I also fix</w:t>
+      </w:r>
+      <w:r>
+        <w:t>ed</w:t>
+      </w:r>
+      <w:r>
+        <w:t xml:space="preserve"> the weird border on my textbox.</w:t>
+      </w:r>
+      <w:r>
+        <w:t xml:space="preserve"> I finally found the margin, it was</w:t>
+      </w:r>
+      <w:r>
+        <w:t xml:space="preserve"> located in the margin</w:t>
+      </w:r>
+      <w:r>
+        <w:t xml:space="preserve"> </w:t>
+      </w:r>
+      <w:r>
+        <w:t>container</w:t>
+      </w:r>
+      <w:r>
+        <w:t>’s theme overrides.</w:t>
+      </w:r>
+      <w:r>
+        <w:t xml:space="preserve"> Then I added a music player to play background music on loop (it is a 9 minute file so it shouldn’t get annoying).</w:t>
+      </w:r>
+      <w:r>
+        <w:t xml:space="preserve"> I adjusted a lot more stuff, like timers and scores</w:t>
+      </w:r>
+      <w:r>
+        <w:t>.</w:t>
+      </w:r>
+      <w:r>
+        <w:t xml:space="preserve"> I also made a transition screen for the time between days.</w:t>
+      </w:r>
+    </w:p>
+    <w:p>
+      <w:pPr>
+        <w:rPr>
+          <w:i/>
+          <w:iCs/>
+        </w:rPr>
+      </w:pPr>
+      <w:r>
+        <w:rPr>
+          <w:noProof/>
+        </w:rPr>
+        <w:lastRenderedPageBreak/>
+        <w:drawing>
+          <wp:inline distT="0" distB="0" distL="0" distR="0" wp14:anchorId="68DF58D7" wp14:editId="18F454F8">
+            <wp:extent cx="4454236" cy="2505507"/>
+            <wp:effectExtent l="0" t="0" r="3810" b="9525"/>
+            <wp:docPr id="1192894391" name="Picture 7" descr="A cartoon of a person sleeping in a chair&#10;&#10;AI-generated content may be incorrect."/>
+            <wp:cNvGraphicFramePr>
+              <a:graphicFrameLocks xmlns:a="http://schemas.openxmlformats.org/drawingml/2006/main" noChangeAspect="1"/>
+            </wp:cNvGraphicFramePr>
+            <a:graphic xmlns:a="http://schemas.openxmlformats.org/drawingml/2006/main">
+              <a:graphicData uri="http://schemas.openxmlformats.org/drawingml/2006/picture">
+                <pic:pic xmlns:pic="http://schemas.openxmlformats.org/drawingml/2006/picture">
+                  <pic:nvPicPr>
+                    <pic:cNvPr id="1192894391" name="Picture 7" descr="A cartoon of a person sleeping in a chair&#10;&#10;AI-generated content may be incorrect."/>
+                    <pic:cNvPicPr/>
+                  </pic:nvPicPr>
+                  <pic:blipFill>
+                    <a:blip r:embed="rId39" cstate="print">
+                      <a:extLst>
+                        <a:ext uri="{28A0092B-C50C-407E-A947-70E740481C1C}">
+                          <a14:useLocalDpi xmlns:a14="http://schemas.microsoft.com/office/drawing/2010/main" val="0"/>
+                        </a:ext>
+                      </a:extLst>
+                    </a:blip>
+                    <a:stretch>
+                      <a:fillRect/>
+                    </a:stretch>
+                  </pic:blipFill>
+                  <pic:spPr>
+                    <a:xfrm>
+                      <a:off x="0" y="0"/>
+                      <a:ext cx="4489410" cy="2525292"/>
+                    </a:xfrm>
+                    <a:prstGeom prst="rect">
+                      <a:avLst/>
+                    </a:prstGeom>
+                  </pic:spPr>
+                </pic:pic>
+              </a:graphicData>
+            </a:graphic>
+          </wp:inline>
+        </w:drawing>
+      </w:r>
+      <w:r>
+        <w:t xml:space="preserve"> </w:t>
+      </w:r>
+      <w:r>
+        <w:rPr>
+          <w:i/>
+          <w:iCs/>
+        </w:rPr>
+        <w:t xml:space="preserve">- </w:t>
+      </w:r>
+      <w:r>
+        <w:rPr>
+          <w:i/>
+          <w:iCs/>
+        </w:rPr>
+        <w:t>1 hour, 9 minutes</w:t>
+      </w:r>
+    </w:p>
+    <w:p>
+      <w:r>
+        <w:t xml:space="preserve">After that, because I have enough time to still do some finishing touches I made a mute audio button. </w:t>
+      </w:r>
+      <w:r>
+        <w:t>In the next few days until the deadline</w:t>
+      </w:r>
+      <w:r>
+        <w:t xml:space="preserve"> I want</w:t>
+      </w:r>
+      <w:r>
+        <w:t xml:space="preserve"> to make a collection of the art and I have to make a build. After that I can </w:t>
+      </w:r>
+      <w:r>
+        <w:t>submit my game to the game jam.</w:t>
+      </w:r>
+    </w:p>
+    <w:p>
+      <w:pPr>
+        <w:pStyle w:val="Heading2"/>
+      </w:pPr>
+      <w:r>
+        <w:t>Sources</w:t>
+      </w:r>
+    </w:p>
+    <w:p>
+      <w:hyperlink r:id="rId40" w:history="1">
         <w:r>
           <w:rPr>
             <w:rStyle w:val="Hyperlink"/>
           </w:rPr>
-          <w:t>Pixabay</w:t>
+          <w:t>Godot: Pixel Fonts - itch.io</w:t>
         </w:r>
-        <w:proofErr w:type="spellEnd"/>
+      </w:hyperlink>
+    </w:p>
+    <w:p>
+      <w:hyperlink r:id="rId41" w:history="1">
+        <w:r>
+          <w:rPr>
+            <w:rStyle w:val="Hyperlink"/>
+          </w:rPr>
+          <w:t>Podcast Soothing Serene Smooth Jazz Romantic Cafe Vibes | Royalty-free Music - Pixabay</w:t>
+        </w:r>
       </w:hyperlink>
     </w:p>
     <w:sectPr>

</xml_diff>

<commit_message>
bugfixing and new build
- timer length (on 5th day)
- looping music
- deleting textbox (need to delete in case of timer running out)
</commit_message>
<xml_diff>
--- a/docs/FreshlyBaked-log.docx
+++ b/docs/FreshlyBaked-log.docx
@@ -628,32 +628,87 @@
                       <wps:txbx>
                         <w:txbxContent>
                           <w:p>
-                            <w:r>
-                              <w:t>func startMinigame(orderPastry):</w:t>
+                            <w:proofErr w:type="spellStart"/>
+                            <w:r>
+                              <w:t>func</w:t>
+                            </w:r>
+                            <w:proofErr w:type="spellEnd"/>
+                            <w:r>
+                              <w:t xml:space="preserve"> </w:t>
+                            </w:r>
+                            <w:proofErr w:type="spellStart"/>
+                            <w:r>
+                              <w:t>startMinigame</w:t>
+                            </w:r>
+                            <w:proofErr w:type="spellEnd"/>
+                            <w:r>
+                              <w:t>(</w:t>
+                            </w:r>
+                            <w:proofErr w:type="spellStart"/>
+                            <w:r>
+                              <w:t>orderPastry</w:t>
+                            </w:r>
+                            <w:proofErr w:type="spellEnd"/>
+                            <w:r>
+                              <w:t>):</w:t>
                             </w:r>
                           </w:p>
                           <w:p>
                             <w:r>
                               <w:tab/>
-                              <w:t>self.visible = true</w:t>
+                            </w:r>
+                            <w:proofErr w:type="spellStart"/>
+                            <w:r>
+                              <w:t>self.visible</w:t>
+                            </w:r>
+                            <w:proofErr w:type="spellEnd"/>
+                            <w:r>
+                              <w:t xml:space="preserve"> = true</w:t>
                             </w:r>
                           </w:p>
                           <w:p>
                             <w:r>
                               <w:tab/>
-                              <w:t>resultScreen.visible = false</w:t>
+                            </w:r>
+                            <w:proofErr w:type="spellStart"/>
+                            <w:r>
+                              <w:t>resultScreen.visible</w:t>
+                            </w:r>
+                            <w:proofErr w:type="spellEnd"/>
+                            <w:r>
+                              <w:t xml:space="preserve"> = false</w:t>
                             </w:r>
                           </w:p>
                           <w:p>
                             <w:r>
                               <w:tab/>
-                              <w:t>order = orderPastry</w:t>
-                            </w:r>
+                              <w:t xml:space="preserve">order = </w:t>
+                            </w:r>
+                            <w:proofErr w:type="spellStart"/>
+                            <w:r>
+                              <w:t>orderPastry</w:t>
+                            </w:r>
+                            <w:proofErr w:type="spellEnd"/>
                           </w:p>
                           <w:p>
                             <w:r>
                               <w:tab/>
-                              <w:t>orderScene = load("res://scenes/" + order + "Game.tscn")</w:t>
+                            </w:r>
+                            <w:proofErr w:type="spellStart"/>
+                            <w:r>
+                              <w:t>orderScene</w:t>
+                            </w:r>
+                            <w:proofErr w:type="spellEnd"/>
+                            <w:r>
+                              <w:t xml:space="preserve"> = load("res://scenes/" + order + "</w:t>
+                            </w:r>
+                            <w:proofErr w:type="spellStart"/>
+                            <w:r>
+                              <w:t>Game.tscn</w:t>
+                            </w:r>
+                            <w:proofErr w:type="spellEnd"/>
+                            <w:r>
+                              <w:t>")</w:t>
                             </w:r>
                           </w:p>
                           <w:p>
@@ -665,7 +720,22 @@
                           <w:p>
                             <w:r>
                               <w:tab/>
-                              <w:t>minigameScene = orderScene.instantiate()</w:t>
+                            </w:r>
+                            <w:proofErr w:type="spellStart"/>
+                            <w:r>
+                              <w:t>minigameScene</w:t>
+                            </w:r>
+                            <w:proofErr w:type="spellEnd"/>
+                            <w:r>
+                              <w:t xml:space="preserve"> = </w:t>
+                            </w:r>
+                            <w:proofErr w:type="spellStart"/>
+                            <w:r>
+                              <w:t>orderScene.instantiate</w:t>
+                            </w:r>
+                            <w:proofErr w:type="spellEnd"/>
+                            <w:r>
+                              <w:t>()</w:t>
                             </w:r>
                           </w:p>
                         </w:txbxContent>
@@ -685,32 +755,87 @@
                 <v:textbox style="mso-fit-shape-to-text:t">
                   <w:txbxContent>
                     <w:p>
-                      <w:r>
-                        <w:t>func startMinigame(orderPastry):</w:t>
+                      <w:proofErr w:type="spellStart"/>
+                      <w:r>
+                        <w:t>func</w:t>
+                      </w:r>
+                      <w:proofErr w:type="spellEnd"/>
+                      <w:r>
+                        <w:t xml:space="preserve"> </w:t>
+                      </w:r>
+                      <w:proofErr w:type="spellStart"/>
+                      <w:r>
+                        <w:t>startMinigame</w:t>
+                      </w:r>
+                      <w:proofErr w:type="spellEnd"/>
+                      <w:r>
+                        <w:t>(</w:t>
+                      </w:r>
+                      <w:proofErr w:type="spellStart"/>
+                      <w:r>
+                        <w:t>orderPastry</w:t>
+                      </w:r>
+                      <w:proofErr w:type="spellEnd"/>
+                      <w:r>
+                        <w:t>):</w:t>
                       </w:r>
                     </w:p>
                     <w:p>
                       <w:r>
                         <w:tab/>
-                        <w:t>self.visible = true</w:t>
+                      </w:r>
+                      <w:proofErr w:type="spellStart"/>
+                      <w:r>
+                        <w:t>self.visible</w:t>
+                      </w:r>
+                      <w:proofErr w:type="spellEnd"/>
+                      <w:r>
+                        <w:t xml:space="preserve"> = true</w:t>
                       </w:r>
                     </w:p>
                     <w:p>
                       <w:r>
                         <w:tab/>
-                        <w:t>resultScreen.visible = false</w:t>
+                      </w:r>
+                      <w:proofErr w:type="spellStart"/>
+                      <w:r>
+                        <w:t>resultScreen.visible</w:t>
+                      </w:r>
+                      <w:proofErr w:type="spellEnd"/>
+                      <w:r>
+                        <w:t xml:space="preserve"> = false</w:t>
                       </w:r>
                     </w:p>
                     <w:p>
                       <w:r>
                         <w:tab/>
-                        <w:t>order = orderPastry</w:t>
-                      </w:r>
+                        <w:t xml:space="preserve">order = </w:t>
+                      </w:r>
+                      <w:proofErr w:type="spellStart"/>
+                      <w:r>
+                        <w:t>orderPastry</w:t>
+                      </w:r>
+                      <w:proofErr w:type="spellEnd"/>
                     </w:p>
                     <w:p>
                       <w:r>
                         <w:tab/>
-                        <w:t>orderScene = load("res://scenes/" + order + "Game.tscn")</w:t>
+                      </w:r>
+                      <w:proofErr w:type="spellStart"/>
+                      <w:r>
+                        <w:t>orderScene</w:t>
+                      </w:r>
+                      <w:proofErr w:type="spellEnd"/>
+                      <w:r>
+                        <w:t xml:space="preserve"> = load("res://scenes/" + order + "</w:t>
+                      </w:r>
+                      <w:proofErr w:type="spellStart"/>
+                      <w:r>
+                        <w:t>Game.tscn</w:t>
+                      </w:r>
+                      <w:proofErr w:type="spellEnd"/>
+                      <w:r>
+                        <w:t>")</w:t>
                       </w:r>
                     </w:p>
                     <w:p>
@@ -722,7 +847,22 @@
                     <w:p>
                       <w:r>
                         <w:tab/>
-                        <w:t>minigameScene = orderScene.instantiate()</w:t>
+                      </w:r>
+                      <w:proofErr w:type="spellStart"/>
+                      <w:r>
+                        <w:t>minigameScene</w:t>
+                      </w:r>
+                      <w:proofErr w:type="spellEnd"/>
+                      <w:r>
+                        <w:t xml:space="preserve"> = </w:t>
+                      </w:r>
+                      <w:proofErr w:type="spellStart"/>
+                      <w:r>
+                        <w:t>orderScene.instantiate</w:t>
+                      </w:r>
+                      <w:proofErr w:type="spellEnd"/>
+                      <w:r>
+                        <w:t>()</w:t>
                       </w:r>
                     </w:p>
                   </w:txbxContent>
@@ -776,7 +916,23 @@
           <w:i/>
           <w:iCs/>
         </w:rPr>
-        <w:t>add child(minigameScene)</w:t>
+        <w:t>add child(</w:t>
+      </w:r>
+      <w:proofErr w:type="spellStart"/>
+      <w:r>
+        <w:rPr>
+          <w:i/>
+          <w:iCs/>
+        </w:rPr>
+        <w:t>minigameScene</w:t>
+      </w:r>
+      <w:proofErr w:type="spellEnd"/>
+      <w:r>
+        <w:rPr>
+          <w:i/>
+          <w:iCs/>
+        </w:rPr>
+        <w:t>)</w:t>
       </w:r>
       <w:r>
         <w:t xml:space="preserve">’. I then moved on to making a few lists of what I was </w:t>
@@ -4091,11 +4247,19 @@
     </w:p>
     <w:p>
       <w:hyperlink r:id="rId34" w:history="1">
+        <w:proofErr w:type="spellStart"/>
         <w:r>
           <w:rPr>
             <w:rStyle w:val="Hyperlink"/>
           </w:rPr>
-          <w:t>BandLab - Make Music Online</w:t>
+          <w:t>BandLab</w:t>
+        </w:r>
+        <w:proofErr w:type="spellEnd"/>
+        <w:r>
+          <w:rPr>
+            <w:rStyle w:val="Hyperlink"/>
+          </w:rPr>
+          <w:t xml:space="preserve"> - Make Music Online</w:t>
         </w:r>
       </w:hyperlink>
     </w:p>
@@ -4307,8 +4471,13 @@
         <w:t xml:space="preserve"> so I was just going to </w:t>
       </w:r>
       <w:r>
-        <w:t>try and see what happend</w:t>
-      </w:r>
+        <w:t xml:space="preserve">try and see what </w:t>
+      </w:r>
+      <w:proofErr w:type="spellStart"/>
+      <w:r>
+        <w:t>happend</w:t>
+      </w:r>
+      <w:proofErr w:type="spellEnd"/>
       <w:r>
         <w:t>.</w:t>
       </w:r>
@@ -4316,10 +4485,34 @@
         <w:t xml:space="preserve"> </w:t>
       </w:r>
       <w:r>
-        <w:t>I tried to play around with some stuff on bandlab and quickly realized I had no clue what I was doing and that it wasn’t going to sound any good. I did, however, still have sounds that I wanted to implement so I switched to work on that.</w:t>
-      </w:r>
-      <w:r>
-        <w:t xml:space="preserve"> I went on pixabay to find the sounds and then edited them in bandlab when I wanted something to be slightly different or shorter.</w:t>
+        <w:t xml:space="preserve">I tried to play around with some stuff on </w:t>
+      </w:r>
+      <w:proofErr w:type="spellStart"/>
+      <w:r>
+        <w:t>bandlab</w:t>
+      </w:r>
+      <w:proofErr w:type="spellEnd"/>
+      <w:r>
+        <w:t xml:space="preserve"> and quickly realized I had no clue what I was doing and that it wasn’t going to sound any good. I did, however, still have sounds that I wanted to implement so I switched to work on that.</w:t>
+      </w:r>
+      <w:r>
+        <w:t xml:space="preserve"> I went on </w:t>
+      </w:r>
+      <w:proofErr w:type="spellStart"/>
+      <w:r>
+        <w:t>pixabay</w:t>
+      </w:r>
+      <w:proofErr w:type="spellEnd"/>
+      <w:r>
+        <w:t xml:space="preserve"> to find the sounds and then edited them in </w:t>
+      </w:r>
+      <w:proofErr w:type="spellStart"/>
+      <w:r>
+        <w:t>bandlab</w:t>
+      </w:r>
+      <w:proofErr w:type="spellEnd"/>
+      <w:r>
+        <w:t xml:space="preserve"> when I wanted something to be slightly different or shorter.</w:t>
       </w:r>
       <w:r>
         <w:t xml:space="preserve"> In the end I decided to skip out on a timer sound, because I could only find ones that I found annoying and I didn’t want </w:t>
@@ -4342,8 +4535,16 @@
           <w:rPr>
             <w:rStyle w:val="Hyperlink"/>
           </w:rPr>
-          <w:t>door open close with bell | Royalty-free Music - Pixabay</w:t>
+          <w:t xml:space="preserve">door open close with bell | Royalty-free Music - </w:t>
         </w:r>
+        <w:proofErr w:type="spellStart"/>
+        <w:r>
+          <w:rPr>
+            <w:rStyle w:val="Hyperlink"/>
+          </w:rPr>
+          <w:t>Pixabay</w:t>
+        </w:r>
+        <w:proofErr w:type="spellEnd"/>
       </w:hyperlink>
     </w:p>
     <w:p>
@@ -4352,8 +4553,16 @@
           <w:rPr>
             <w:rStyle w:val="Hyperlink"/>
           </w:rPr>
-          <w:t>Ding~ | Royalty-free Music - Pixabay</w:t>
+          <w:t xml:space="preserve">Ding~ | Royalty-free Music - </w:t>
         </w:r>
+        <w:proofErr w:type="spellStart"/>
+        <w:r>
+          <w:rPr>
+            <w:rStyle w:val="Hyperlink"/>
+          </w:rPr>
+          <w:t>Pixabay</w:t>
+        </w:r>
+        <w:proofErr w:type="spellEnd"/>
       </w:hyperlink>
     </w:p>
     <w:p>
@@ -4518,9 +4727,276 @@
           <w:rPr>
             <w:rStyle w:val="Hyperlink"/>
           </w:rPr>
-          <w:t>Podcast Soothing Serene Smooth Jazz Romantic Cafe Vibes | Royalty-free Music - Pixabay</w:t>
+          <w:t xml:space="preserve">Podcast Soothing Serene Smooth Jazz Romantic Cafe Vibes | Royalty-free Music - </w:t>
         </w:r>
+        <w:proofErr w:type="spellStart"/>
+        <w:r>
+          <w:rPr>
+            <w:rStyle w:val="Hyperlink"/>
+          </w:rPr>
+          <w:t>Pixabay</w:t>
+        </w:r>
+        <w:proofErr w:type="spellEnd"/>
       </w:hyperlink>
+    </w:p>
+    <w:p>
+      <w:pPr>
+        <w:pStyle w:val="Heading1"/>
+      </w:pPr>
+      <w:r>
+        <w:t>Day 12 – 05/03</w:t>
+      </w:r>
+    </w:p>
+    <w:p>
+      <w:r>
+        <w:t xml:space="preserve">On day 12 I started with </w:t>
+      </w:r>
+      <w:r>
+        <w:t>bug fixing</w:t>
+      </w:r>
+      <w:r>
+        <w:t>, here’s my to do list for today:</w:t>
+      </w:r>
+    </w:p>
+    <w:p>
+      <w:r>
+        <w:rPr>
+          <w:noProof/>
+        </w:rPr>
+        <mc:AlternateContent>
+          <mc:Choice Requires="wps">
+            <w:drawing>
+              <wp:inline distT="0" distB="0" distL="0" distR="0" wp14:anchorId="1491CEAC" wp14:editId="18EBF4B8">
+                <wp:extent cx="2777836" cy="1404620"/>
+                <wp:effectExtent l="0" t="0" r="22860" b="23495"/>
+                <wp:docPr id="1741364676" name="Text Box 2"/>
+                <wp:cNvGraphicFramePr>
+                  <a:graphicFrameLocks xmlns:a="http://schemas.openxmlformats.org/drawingml/2006/main"/>
+                </wp:cNvGraphicFramePr>
+                <a:graphic xmlns:a="http://schemas.openxmlformats.org/drawingml/2006/main">
+                  <a:graphicData uri="http://schemas.microsoft.com/office/word/2010/wordprocessingShape">
+                    <wps:wsp>
+                      <wps:cNvSpPr txBox="1">
+                        <a:spLocks noChangeArrowheads="1"/>
+                      </wps:cNvSpPr>
+                      <wps:spPr bwMode="auto">
+                        <a:xfrm>
+                          <a:off x="0" y="0"/>
+                          <a:ext cx="2777836" cy="1404620"/>
+                        </a:xfrm>
+                        <a:prstGeom prst="rect">
+                          <a:avLst/>
+                        </a:prstGeom>
+                        <a:solidFill>
+                          <a:srgbClr val="FFFFFF"/>
+                        </a:solidFill>
+                        <a:ln w="9525">
+                          <a:solidFill>
+                            <a:srgbClr val="000000"/>
+                          </a:solidFill>
+                          <a:miter lim="800000"/>
+                          <a:headEnd/>
+                          <a:tailEnd/>
+                        </a:ln>
+                      </wps:spPr>
+                      <wps:txbx>
+                        <w:txbxContent>
+                          <w:p>
+                            <w:pPr>
+                              <w:rPr>
+                                <w:b/>
+                                <w:bCs/>
+                              </w:rPr>
+                            </w:pPr>
+                            <w:r>
+                              <w:rPr>
+                                <w:b/>
+                                <w:bCs/>
+                              </w:rPr>
+                              <w:t>Bug fixing</w:t>
+                            </w:r>
+                            <w:r>
+                              <w:rPr>
+                                <w:b/>
+                                <w:bCs/>
+                              </w:rPr>
+                              <w:t>:</w:t>
+                            </w:r>
+                          </w:p>
+                          <w:p>
+                            <w:r>
+                              <w:t>- longer timer on day 5</w:t>
+                            </w:r>
+                          </w:p>
+                          <w:p>
+                            <w:r>
+                              <w:t xml:space="preserve">- </w:t>
+                            </w:r>
+                            <w:r>
+                              <w:t xml:space="preserve">fix </w:t>
+                            </w:r>
+                            <w:r>
+                              <w:t>loop</w:t>
+                            </w:r>
+                            <w:r>
+                              <w:t>ing of background</w:t>
+                            </w:r>
+                            <w:r>
+                              <w:t xml:space="preserve"> music</w:t>
+                            </w:r>
+                          </w:p>
+                          <w:p>
+                            <w:r>
+                              <w:t xml:space="preserve">- delete orders on finishing </w:t>
+                            </w:r>
+                            <w:r>
+                              <w:t>the</w:t>
+                            </w:r>
+                            <w:r>
+                              <w:t xml:space="preserve"> timer</w:t>
+                            </w:r>
+                          </w:p>
+                          <w:p>
+                            <w:pPr>
+                              <w:rPr>
+                                <w:b/>
+                                <w:bCs/>
+                              </w:rPr>
+                            </w:pPr>
+                            <w:r>
+                              <w:rPr>
+                                <w:b/>
+                                <w:bCs/>
+                              </w:rPr>
+                              <w:t>Other to do:</w:t>
+                            </w:r>
+                          </w:p>
+                          <w:p>
+                            <w:r>
+                              <w:t xml:space="preserve">- </w:t>
+                            </w:r>
+                            <w:r>
+                              <w:t xml:space="preserve">add </w:t>
+                            </w:r>
+                            <w:r>
+                              <w:t>screenshots to the itch.io</w:t>
+                            </w:r>
+                          </w:p>
+                          <w:p>
+                            <w:r>
+                              <w:t>- artbook (and add to itch)</w:t>
+                            </w:r>
+                          </w:p>
+                        </w:txbxContent>
+                      </wps:txbx>
+                      <wps:bodyPr rot="0" vert="horz" wrap="square" lIns="91440" tIns="45720" rIns="91440" bIns="45720" anchor="t" anchorCtr="0">
+                        <a:spAutoFit/>
+                      </wps:bodyPr>
+                    </wps:wsp>
+                  </a:graphicData>
+                </a:graphic>
+              </wp:inline>
+            </w:drawing>
+          </mc:Choice>
+          <mc:Fallback>
+            <w:pict>
+              <v:shape w14:anchorId="1491CEAC" id="_x0000_s1032" type="#_x0000_t202" style="width:218.75pt;height:110.6pt;visibility:visible;mso-wrap-style:square;mso-left-percent:-10001;mso-top-percent:-10001;mso-position-horizontal:absolute;mso-position-horizontal-relative:char;mso-position-vertical:absolute;mso-position-vertical-relative:line;mso-left-percent:-10001;mso-top-percent:-10001;v-text-anchor:top" o:gfxdata="UEsDBBQABgAIAAAAIQC2gziS/gAAAOEBAAATAAAAW0NvbnRlbnRfVHlwZXNdLnhtbJSRQU7DMBBF&#10;90jcwfIWJU67QAgl6YK0S0CoHGBkTxKLZGx5TGhvj5O2G0SRWNoz/78nu9wcxkFMGNg6quQqL6RA&#10;0s5Y6ir5vt9lD1JwBDIwOMJKHpHlpr69KfdHjyxSmriSfYz+USnWPY7AufNIadK6MEJMx9ApD/oD&#10;OlTrorhX2lFEilmcO2RdNtjC5xDF9pCuTyYBB5bi6bQ4syoJ3g9WQ0ymaiLzg5KdCXlKLjvcW893&#10;SUOqXwnz5DrgnHtJTxOsQfEKIT7DmDSUCaxw7Rqn8787ZsmRM9e2VmPeBN4uqYvTtW7jvijg9N/y&#10;JsXecLq0q+WD6m8AAAD//wMAUEsDBBQABgAIAAAAIQA4/SH/1gAAAJQBAAALAAAAX3JlbHMvLnJl&#10;bHOkkMFqwzAMhu+DvYPRfXGawxijTi+j0GvpHsDYimMaW0Yy2fr2M4PBMnrbUb/Q94l/f/hMi1qR&#10;JVI2sOt6UJgd+ZiDgffL8ekFlFSbvV0oo4EbChzGx4f9GRdb25HMsYhqlCwG5lrLq9biZkxWOiqY&#10;22YiTra2kYMu1l1tQD30/bPm3wwYN0x18gb45AdQl1tp5j/sFB2T0FQ7R0nTNEV3j6o9feQzro1i&#10;OWA14Fm+Q8a1a8+Bvu/d/dMb2JY5uiPbhG/ktn4cqGU/er3pcvwCAAD//wMAUEsDBBQABgAIAAAA&#10;IQCr/xrbFwIAACcEAAAOAAAAZHJzL2Uyb0RvYy54bWysk9tuGyEQhu8r9R0Q9/WuXZ+y8jpKnbqq&#10;lB6ktA/AsqwXlWXogL2bPn0G7DhW2t5U5QIxDPzMfDOsrofOsINCr8GWfDzKOVNWQq3truTfv23f&#10;LDnzQdhaGLCq5A/K8+v161er3hVqAi2YWiEjEeuL3pW8DcEVWeZlqzrhR+CUJWcD2IlAJu6yGkVP&#10;6p3JJnk+z3rA2iFI5T3t3h6dfJ30m0bJ8KVpvArMlJxiC2nGNFdxztYrUexQuFbLUxjiH6LohLb0&#10;6FnqVgTB9qh/k+q0RPDQhJGELoOm0VKlHCibcf4im/tWOJVyITjenTH5/ycrPx/u3VdkYXgHAxUw&#10;JeHdHcgfnlnYtMLu1A0i9K0SNT08jsiy3vnidDWi9oWPIlX/CWoqstgHSEJDg12kQnkyUqcCPJyh&#10;qyEwSZuTxWKxfDvnTJJvPM2n80kqSyaKp+sOffigoGNxUXKkqiZ5cbjzIYYjiqcj8TUPRtdbbUwy&#10;cFdtDLKDoA7YppEyeHHMWNaX/Go2mR0J/FUiT+NPEp0O1MpGdyVfng+JInJ7b+vUaEFoc1xTyMae&#10;QEZ2R4phqAam65LP4wORawX1A5FFOHYu/TRatIC/OOupa0vuf+4FKs7MR0vVuRpPp7HNkzGdLQgl&#10;w0tPdekRVpJUyQNnx+UmpK+RuLkbquJWJ77PkZxCpm5M2E8/J7b7pZ1OPf/v9SMAAAD//wMAUEsD&#10;BBQABgAIAAAAIQBFM4hk3AAAAAUBAAAPAAAAZHJzL2Rvd25yZXYueG1sTI/BTsMwEETvSPyDtUjc&#10;qNNAAYU4FaLqmVKQEDfH3sZR43WI3TTl61m4wGWl0Yxm3pbLyXdixCG2gRTMZxkIJBNsS42Ct9f1&#10;1T2ImDRZ3QVCBSeMsKzOz0pd2HCkFxy3qRFcQrHQClxKfSFlNA69jrPQI7G3C4PXieXQSDvoI5f7&#10;TuZZdiu9bokXnO7xyaHZbw9eQVxtPnuz29R7Z09fz6txYd7XH0pdXkyPDyASTukvDD/4jA4VM9Xh&#10;QDaKTgE/kn4vezfXdwsQtYI8n+cgq1L+p6++AQAA//8DAFBLAQItABQABgAIAAAAIQC2gziS/gAA&#10;AOEBAAATAAAAAAAAAAAAAAAAAAAAAABbQ29udGVudF9UeXBlc10ueG1sUEsBAi0AFAAGAAgAAAAh&#10;ADj9If/WAAAAlAEAAAsAAAAAAAAAAAAAAAAALwEAAF9yZWxzLy5yZWxzUEsBAi0AFAAGAAgAAAAh&#10;AKv/GtsXAgAAJwQAAA4AAAAAAAAAAAAAAAAALgIAAGRycy9lMm9Eb2MueG1sUEsBAi0AFAAGAAgA&#10;AAAhAEUziGTcAAAABQEAAA8AAAAAAAAAAAAAAAAAcQQAAGRycy9kb3ducmV2LnhtbFBLBQYAAAAA&#10;BAAEAPMAAAB6BQAAAAA=&#10;">
+                <v:textbox style="mso-fit-shape-to-text:t">
+                  <w:txbxContent>
+                    <w:p>
+                      <w:pPr>
+                        <w:rPr>
+                          <w:b/>
+                          <w:bCs/>
+                        </w:rPr>
+                      </w:pPr>
+                      <w:r>
+                        <w:rPr>
+                          <w:b/>
+                          <w:bCs/>
+                        </w:rPr>
+                        <w:t>Bug fixing</w:t>
+                      </w:r>
+                      <w:r>
+                        <w:rPr>
+                          <w:b/>
+                          <w:bCs/>
+                        </w:rPr>
+                        <w:t>:</w:t>
+                      </w:r>
+                    </w:p>
+                    <w:p>
+                      <w:r>
+                        <w:t>- longer timer on day 5</w:t>
+                      </w:r>
+                    </w:p>
+                    <w:p>
+                      <w:r>
+                        <w:t xml:space="preserve">- </w:t>
+                      </w:r>
+                      <w:r>
+                        <w:t xml:space="preserve">fix </w:t>
+                      </w:r>
+                      <w:r>
+                        <w:t>loop</w:t>
+                      </w:r>
+                      <w:r>
+                        <w:t>ing of background</w:t>
+                      </w:r>
+                      <w:r>
+                        <w:t xml:space="preserve"> music</w:t>
+                      </w:r>
+                    </w:p>
+                    <w:p>
+                      <w:r>
+                        <w:t xml:space="preserve">- delete orders on finishing </w:t>
+                      </w:r>
+                      <w:r>
+                        <w:t>the</w:t>
+                      </w:r>
+                      <w:r>
+                        <w:t xml:space="preserve"> timer</w:t>
+                      </w:r>
+                    </w:p>
+                    <w:p>
+                      <w:pPr>
+                        <w:rPr>
+                          <w:b/>
+                          <w:bCs/>
+                        </w:rPr>
+                      </w:pPr>
+                      <w:r>
+                        <w:rPr>
+                          <w:b/>
+                          <w:bCs/>
+                        </w:rPr>
+                        <w:t>Other to do:</w:t>
+                      </w:r>
+                    </w:p>
+                    <w:p>
+                      <w:r>
+                        <w:t xml:space="preserve">- </w:t>
+                      </w:r>
+                      <w:r>
+                        <w:t xml:space="preserve">add </w:t>
+                      </w:r>
+                      <w:r>
+                        <w:t>screenshots to the itch.io</w:t>
+                      </w:r>
+                    </w:p>
+                    <w:p>
+                      <w:r>
+                        <w:t>- artbook (and add to itch)</w:t>
+                      </w:r>
+                    </w:p>
+                  </w:txbxContent>
+                </v:textbox>
+                <w10:anchorlock/>
+              </v:shape>
+            </w:pict>
+          </mc:Fallback>
+        </mc:AlternateContent>
+      </w:r>
     </w:p>
     <w:sectPr>
       <w:pgSz w:w="11906" w:h="16838"/>
@@ -5715,6 +6191,7 @@
   <w:style w:type="character" w:default="1" w:styleId="DefaultParagraphFont">
     <w:name w:val="Default Paragraph Font"/>
     <w:uiPriority w:val="1"/>
+    <w:semiHidden/>
     <w:unhideWhenUsed/>
   </w:style>
   <w:style w:type="table" w:default="1" w:styleId="TableNormal">

</xml_diff>

<commit_message>
artbook and final logs
</commit_message>
<xml_diff>
--- a/docs/FreshlyBaked-log.docx
+++ b/docs/FreshlyBaked-log.docx
@@ -628,87 +628,32 @@
                       <wps:txbx>
                         <w:txbxContent>
                           <w:p>
-                            <w:proofErr w:type="spellStart"/>
-                            <w:r>
-                              <w:t>func</w:t>
-                            </w:r>
-                            <w:proofErr w:type="spellEnd"/>
-                            <w:r>
-                              <w:t xml:space="preserve"> </w:t>
-                            </w:r>
-                            <w:proofErr w:type="spellStart"/>
-                            <w:r>
-                              <w:t>startMinigame</w:t>
-                            </w:r>
-                            <w:proofErr w:type="spellEnd"/>
-                            <w:r>
-                              <w:t>(</w:t>
-                            </w:r>
-                            <w:proofErr w:type="spellStart"/>
-                            <w:r>
-                              <w:t>orderPastry</w:t>
-                            </w:r>
-                            <w:proofErr w:type="spellEnd"/>
-                            <w:r>
-                              <w:t>):</w:t>
+                            <w:r>
+                              <w:t>func startMinigame(orderPastry):</w:t>
                             </w:r>
                           </w:p>
                           <w:p>
                             <w:r>
                               <w:tab/>
-                            </w:r>
-                            <w:proofErr w:type="spellStart"/>
-                            <w:r>
-                              <w:t>self.visible</w:t>
-                            </w:r>
-                            <w:proofErr w:type="spellEnd"/>
-                            <w:r>
-                              <w:t xml:space="preserve"> = true</w:t>
+                              <w:t>self.visible = true</w:t>
                             </w:r>
                           </w:p>
                           <w:p>
                             <w:r>
                               <w:tab/>
-                            </w:r>
-                            <w:proofErr w:type="spellStart"/>
-                            <w:r>
-                              <w:t>resultScreen.visible</w:t>
-                            </w:r>
-                            <w:proofErr w:type="spellEnd"/>
-                            <w:r>
-                              <w:t xml:space="preserve"> = false</w:t>
+                              <w:t>resultScreen.visible = false</w:t>
                             </w:r>
                           </w:p>
                           <w:p>
                             <w:r>
                               <w:tab/>
-                              <w:t xml:space="preserve">order = </w:t>
-                            </w:r>
-                            <w:proofErr w:type="spellStart"/>
-                            <w:r>
-                              <w:t>orderPastry</w:t>
-                            </w:r>
-                            <w:proofErr w:type="spellEnd"/>
+                              <w:t>order = orderPastry</w:t>
+                            </w:r>
                           </w:p>
                           <w:p>
                             <w:r>
                               <w:tab/>
-                            </w:r>
-                            <w:proofErr w:type="spellStart"/>
-                            <w:r>
-                              <w:t>orderScene</w:t>
-                            </w:r>
-                            <w:proofErr w:type="spellEnd"/>
-                            <w:r>
-                              <w:t xml:space="preserve"> = load("res://scenes/" + order + "</w:t>
-                            </w:r>
-                            <w:proofErr w:type="spellStart"/>
-                            <w:r>
-                              <w:t>Game.tscn</w:t>
-                            </w:r>
-                            <w:proofErr w:type="spellEnd"/>
-                            <w:r>
-                              <w:t>")</w:t>
+                              <w:t>orderScene = load("res://scenes/" + order + "Game.tscn")</w:t>
                             </w:r>
                           </w:p>
                           <w:p>
@@ -720,22 +665,7 @@
                           <w:p>
                             <w:r>
                               <w:tab/>
-                            </w:r>
-                            <w:proofErr w:type="spellStart"/>
-                            <w:r>
-                              <w:t>minigameScene</w:t>
-                            </w:r>
-                            <w:proofErr w:type="spellEnd"/>
-                            <w:r>
-                              <w:t xml:space="preserve"> = </w:t>
-                            </w:r>
-                            <w:proofErr w:type="spellStart"/>
-                            <w:r>
-                              <w:t>orderScene.instantiate</w:t>
-                            </w:r>
-                            <w:proofErr w:type="spellEnd"/>
-                            <w:r>
-                              <w:t>()</w:t>
+                              <w:t>minigameScene = orderScene.instantiate()</w:t>
                             </w:r>
                           </w:p>
                         </w:txbxContent>
@@ -755,87 +685,32 @@
                 <v:textbox style="mso-fit-shape-to-text:t">
                   <w:txbxContent>
                     <w:p>
-                      <w:proofErr w:type="spellStart"/>
-                      <w:r>
-                        <w:t>func</w:t>
-                      </w:r>
-                      <w:proofErr w:type="spellEnd"/>
-                      <w:r>
-                        <w:t xml:space="preserve"> </w:t>
-                      </w:r>
-                      <w:proofErr w:type="spellStart"/>
-                      <w:r>
-                        <w:t>startMinigame</w:t>
-                      </w:r>
-                      <w:proofErr w:type="spellEnd"/>
-                      <w:r>
-                        <w:t>(</w:t>
-                      </w:r>
-                      <w:proofErr w:type="spellStart"/>
-                      <w:r>
-                        <w:t>orderPastry</w:t>
-                      </w:r>
-                      <w:proofErr w:type="spellEnd"/>
-                      <w:r>
-                        <w:t>):</w:t>
+                      <w:r>
+                        <w:t>func startMinigame(orderPastry):</w:t>
                       </w:r>
                     </w:p>
                     <w:p>
                       <w:r>
                         <w:tab/>
-                      </w:r>
-                      <w:proofErr w:type="spellStart"/>
-                      <w:r>
-                        <w:t>self.visible</w:t>
-                      </w:r>
-                      <w:proofErr w:type="spellEnd"/>
-                      <w:r>
-                        <w:t xml:space="preserve"> = true</w:t>
+                        <w:t>self.visible = true</w:t>
                       </w:r>
                     </w:p>
                     <w:p>
                       <w:r>
                         <w:tab/>
-                      </w:r>
-                      <w:proofErr w:type="spellStart"/>
-                      <w:r>
-                        <w:t>resultScreen.visible</w:t>
-                      </w:r>
-                      <w:proofErr w:type="spellEnd"/>
-                      <w:r>
-                        <w:t xml:space="preserve"> = false</w:t>
+                        <w:t>resultScreen.visible = false</w:t>
                       </w:r>
                     </w:p>
                     <w:p>
                       <w:r>
                         <w:tab/>
-                        <w:t xml:space="preserve">order = </w:t>
-                      </w:r>
-                      <w:proofErr w:type="spellStart"/>
-                      <w:r>
-                        <w:t>orderPastry</w:t>
-                      </w:r>
-                      <w:proofErr w:type="spellEnd"/>
+                        <w:t>order = orderPastry</w:t>
+                      </w:r>
                     </w:p>
                     <w:p>
                       <w:r>
                         <w:tab/>
-                      </w:r>
-                      <w:proofErr w:type="spellStart"/>
-                      <w:r>
-                        <w:t>orderScene</w:t>
-                      </w:r>
-                      <w:proofErr w:type="spellEnd"/>
-                      <w:r>
-                        <w:t xml:space="preserve"> = load("res://scenes/" + order + "</w:t>
-                      </w:r>
-                      <w:proofErr w:type="spellStart"/>
-                      <w:r>
-                        <w:t>Game.tscn</w:t>
-                      </w:r>
-                      <w:proofErr w:type="spellEnd"/>
-                      <w:r>
-                        <w:t>")</w:t>
+                        <w:t>orderScene = load("res://scenes/" + order + "Game.tscn")</w:t>
                       </w:r>
                     </w:p>
                     <w:p>
@@ -847,22 +722,7 @@
                     <w:p>
                       <w:r>
                         <w:tab/>
-                      </w:r>
-                      <w:proofErr w:type="spellStart"/>
-                      <w:r>
-                        <w:t>minigameScene</w:t>
-                      </w:r>
-                      <w:proofErr w:type="spellEnd"/>
-                      <w:r>
-                        <w:t xml:space="preserve"> = </w:t>
-                      </w:r>
-                      <w:proofErr w:type="spellStart"/>
-                      <w:r>
-                        <w:t>orderScene.instantiate</w:t>
-                      </w:r>
-                      <w:proofErr w:type="spellEnd"/>
-                      <w:r>
-                        <w:t>()</w:t>
+                        <w:t>minigameScene = orderScene.instantiate()</w:t>
                       </w:r>
                     </w:p>
                   </w:txbxContent>
@@ -916,23 +776,7 @@
           <w:i/>
           <w:iCs/>
         </w:rPr>
-        <w:t>add child(</w:t>
-      </w:r>
-      <w:proofErr w:type="spellStart"/>
-      <w:r>
-        <w:rPr>
-          <w:i/>
-          <w:iCs/>
-        </w:rPr>
-        <w:t>minigameScene</w:t>
-      </w:r>
-      <w:proofErr w:type="spellEnd"/>
-      <w:r>
-        <w:rPr>
-          <w:i/>
-          <w:iCs/>
-        </w:rPr>
-        <w:t>)</w:t>
+        <w:t>add child(minigameScene)</w:t>
       </w:r>
       <w:r>
         <w:t xml:space="preserve">’. I then moved on to making a few lists of what I was </w:t>
@@ -4247,19 +4091,11 @@
     </w:p>
     <w:p>
       <w:hyperlink r:id="rId34" w:history="1">
-        <w:proofErr w:type="spellStart"/>
         <w:r>
           <w:rPr>
             <w:rStyle w:val="Hyperlink"/>
           </w:rPr>
-          <w:t>BandLab</w:t>
-        </w:r>
-        <w:proofErr w:type="spellEnd"/>
-        <w:r>
-          <w:rPr>
-            <w:rStyle w:val="Hyperlink"/>
-          </w:rPr>
-          <w:t xml:space="preserve"> - Make Music Online</w:t>
+          <w:t>BandLab - Make Music Online</w:t>
         </w:r>
       </w:hyperlink>
     </w:p>
@@ -4471,13 +4307,8 @@
         <w:t xml:space="preserve"> so I was just going to </w:t>
       </w:r>
       <w:r>
-        <w:t xml:space="preserve">try and see what </w:t>
-      </w:r>
-      <w:proofErr w:type="spellStart"/>
-      <w:r>
-        <w:t>happend</w:t>
-      </w:r>
-      <w:proofErr w:type="spellEnd"/>
+        <w:t>try and see what happend</w:t>
+      </w:r>
       <w:r>
         <w:t>.</w:t>
       </w:r>
@@ -4485,34 +4316,10 @@
         <w:t xml:space="preserve"> </w:t>
       </w:r>
       <w:r>
-        <w:t xml:space="preserve">I tried to play around with some stuff on </w:t>
-      </w:r>
-      <w:proofErr w:type="spellStart"/>
-      <w:r>
-        <w:t>bandlab</w:t>
-      </w:r>
-      <w:proofErr w:type="spellEnd"/>
-      <w:r>
-        <w:t xml:space="preserve"> and quickly realized I had no clue what I was doing and that it wasn’t going to sound any good. I did, however, still have sounds that I wanted to implement so I switched to work on that.</w:t>
-      </w:r>
-      <w:r>
-        <w:t xml:space="preserve"> I went on </w:t>
-      </w:r>
-      <w:proofErr w:type="spellStart"/>
-      <w:r>
-        <w:t>pixabay</w:t>
-      </w:r>
-      <w:proofErr w:type="spellEnd"/>
-      <w:r>
-        <w:t xml:space="preserve"> to find the sounds and then edited them in </w:t>
-      </w:r>
-      <w:proofErr w:type="spellStart"/>
-      <w:r>
-        <w:t>bandlab</w:t>
-      </w:r>
-      <w:proofErr w:type="spellEnd"/>
-      <w:r>
-        <w:t xml:space="preserve"> when I wanted something to be slightly different or shorter.</w:t>
+        <w:t>I tried to play around with some stuff on bandlab and quickly realized I had no clue what I was doing and that it wasn’t going to sound any good. I did, however, still have sounds that I wanted to implement so I switched to work on that.</w:t>
+      </w:r>
+      <w:r>
+        <w:t xml:space="preserve"> I went on pixabay to find the sounds and then edited them in bandlab when I wanted something to be slightly different or shorter.</w:t>
       </w:r>
       <w:r>
         <w:t xml:space="preserve"> In the end I decided to skip out on a timer sound, because I could only find ones that I found annoying and I didn’t want </w:t>
@@ -4535,16 +4342,8 @@
           <w:rPr>
             <w:rStyle w:val="Hyperlink"/>
           </w:rPr>
-          <w:t xml:space="preserve">door open close with bell | Royalty-free Music - </w:t>
+          <w:t>door open close with bell | Royalty-free Music - Pixabay</w:t>
         </w:r>
-        <w:proofErr w:type="spellStart"/>
-        <w:r>
-          <w:rPr>
-            <w:rStyle w:val="Hyperlink"/>
-          </w:rPr>
-          <w:t>Pixabay</w:t>
-        </w:r>
-        <w:proofErr w:type="spellEnd"/>
       </w:hyperlink>
     </w:p>
     <w:p>
@@ -4553,16 +4352,8 @@
           <w:rPr>
             <w:rStyle w:val="Hyperlink"/>
           </w:rPr>
-          <w:t xml:space="preserve">Ding~ | Royalty-free Music - </w:t>
+          <w:t>Ding~ | Royalty-free Music - Pixabay</w:t>
         </w:r>
-        <w:proofErr w:type="spellStart"/>
-        <w:r>
-          <w:rPr>
-            <w:rStyle w:val="Hyperlink"/>
-          </w:rPr>
-          <w:t>Pixabay</w:t>
-        </w:r>
-        <w:proofErr w:type="spellEnd"/>
       </w:hyperlink>
     </w:p>
     <w:p>
@@ -4727,16 +4518,8 @@
           <w:rPr>
             <w:rStyle w:val="Hyperlink"/>
           </w:rPr>
-          <w:t xml:space="preserve">Podcast Soothing Serene Smooth Jazz Romantic Cafe Vibes | Royalty-free Music - </w:t>
+          <w:t>Podcast Soothing Serene Smooth Jazz Romantic Cafe Vibes | Royalty-free Music - Pixabay</w:t>
         </w:r>
-        <w:proofErr w:type="spellStart"/>
-        <w:r>
-          <w:rPr>
-            <w:rStyle w:val="Hyperlink"/>
-          </w:rPr>
-          <w:t>Pixabay</w:t>
-        </w:r>
-        <w:proofErr w:type="spellEnd"/>
       </w:hyperlink>
     </w:p>
     <w:p>
@@ -4873,18 +4656,18 @@
                           </w:p>
                           <w:p>
                             <w:r>
-                              <w:t xml:space="preserve">- </w:t>
-                            </w:r>
-                            <w:r>
-                              <w:t xml:space="preserve">add </w:t>
-                            </w:r>
-                            <w:r>
-                              <w:t>screenshots to the itch.io</w:t>
-                            </w:r>
-                          </w:p>
-                          <w:p>
-                            <w:r>
-                              <w:t>- artbook (and add to itch)</w:t>
+                              <w:t>- add screenshots to the itch.io</w:t>
+                            </w:r>
+                          </w:p>
+                          <w:p>
+                            <w:r>
+                              <w:t>- artbook (and add to itch</w:t>
+                            </w:r>
+                            <w:r>
+                              <w:t>.io</w:t>
+                            </w:r>
+                            <w:r>
+                              <w:t>)</w:t>
                             </w:r>
                           </w:p>
                         </w:txbxContent>
@@ -4975,18 +4758,157 @@
                     </w:p>
                     <w:p>
                       <w:r>
+                        <w:t>- add screenshots to the itch.io</w:t>
+                      </w:r>
+                    </w:p>
+                    <w:p>
+                      <w:r>
+                        <w:t>- artbook (and add to itch</w:t>
+                      </w:r>
+                      <w:r>
+                        <w:t>.io</w:t>
+                      </w:r>
+                      <w:r>
+                        <w:t>)</w:t>
+                      </w:r>
+                    </w:p>
+                  </w:txbxContent>
+                </v:textbox>
+                <w10:anchorlock/>
+              </v:shape>
+            </w:pict>
+          </mc:Fallback>
+        </mc:AlternateContent>
+      </w:r>
+    </w:p>
+    <w:p>
+      <w:pPr>
+        <w:pStyle w:val="Heading1"/>
+      </w:pPr>
+      <w:r>
+        <w:lastRenderedPageBreak/>
+        <w:t>Things I’d like to work on after the game jam</w:t>
+      </w:r>
+    </w:p>
+    <w:p>
+      <w:r>
+        <w:rPr>
+          <w:noProof/>
+        </w:rPr>
+        <mc:AlternateContent>
+          <mc:Choice Requires="wps">
+            <w:drawing>
+              <wp:inline distT="0" distB="0" distL="0" distR="0" wp14:anchorId="6BFBCF56" wp14:editId="44718A5C">
+                <wp:extent cx="4350327" cy="1404620"/>
+                <wp:effectExtent l="0" t="0" r="12700" b="28575"/>
+                <wp:docPr id="1594437698" name="Text Box 2"/>
+                <wp:cNvGraphicFramePr>
+                  <a:graphicFrameLocks xmlns:a="http://schemas.openxmlformats.org/drawingml/2006/main"/>
+                </wp:cNvGraphicFramePr>
+                <a:graphic xmlns:a="http://schemas.openxmlformats.org/drawingml/2006/main">
+                  <a:graphicData uri="http://schemas.microsoft.com/office/word/2010/wordprocessingShape">
+                    <wps:wsp>
+                      <wps:cNvSpPr txBox="1">
+                        <a:spLocks noChangeArrowheads="1"/>
+                      </wps:cNvSpPr>
+                      <wps:spPr bwMode="auto">
+                        <a:xfrm>
+                          <a:off x="0" y="0"/>
+                          <a:ext cx="4350327" cy="1404620"/>
+                        </a:xfrm>
+                        <a:prstGeom prst="rect">
+                          <a:avLst/>
+                        </a:prstGeom>
+                        <a:solidFill>
+                          <a:srgbClr val="FFFFFF"/>
+                        </a:solidFill>
+                        <a:ln w="9525">
+                          <a:solidFill>
+                            <a:srgbClr val="000000"/>
+                          </a:solidFill>
+                          <a:miter lim="800000"/>
+                          <a:headEnd/>
+                          <a:tailEnd/>
+                        </a:ln>
+                      </wps:spPr>
+                      <wps:txbx>
+                        <w:txbxContent>
+                          <w:p>
+                            <w:r>
+                              <w:t>- more characters</w:t>
+                            </w:r>
+                          </w:p>
+                          <w:p>
+                            <w:r>
+                              <w:t>- more minigames</w:t>
+                            </w:r>
+                          </w:p>
+                          <w:p>
+                            <w:r>
+                              <w:t xml:space="preserve">- </w:t>
+                            </w:r>
+                            <w:r>
+                              <w:t>difficulty increase after day 5 (every few days)</w:t>
+                            </w:r>
+                          </w:p>
+                          <w:p>
+                            <w:r>
+                              <w:t>- after 3 day fails, reset to day 1</w:t>
+                            </w:r>
+                            <w:r>
+                              <w:t xml:space="preserve"> (life system)</w:t>
+                            </w:r>
+                          </w:p>
+                          <w:p>
+                            <w:r>
+                              <w:t>- fail screen (day fail)</w:t>
+                            </w:r>
+                          </w:p>
+                        </w:txbxContent>
+                      </wps:txbx>
+                      <wps:bodyPr rot="0" vert="horz" wrap="square" lIns="91440" tIns="45720" rIns="91440" bIns="45720" anchor="t" anchorCtr="0">
+                        <a:spAutoFit/>
+                      </wps:bodyPr>
+                    </wps:wsp>
+                  </a:graphicData>
+                </a:graphic>
+              </wp:inline>
+            </w:drawing>
+          </mc:Choice>
+          <mc:Fallback>
+            <w:pict>
+              <v:shape w14:anchorId="6BFBCF56" id="_x0000_s1033" type="#_x0000_t202" style="width:342.55pt;height:110.6pt;visibility:visible;mso-wrap-style:square;mso-left-percent:-10001;mso-top-percent:-10001;mso-position-horizontal:absolute;mso-position-horizontal-relative:char;mso-position-vertical:absolute;mso-position-vertical-relative:line;mso-left-percent:-10001;mso-top-percent:-10001;v-text-anchor:top" o:gfxdata="UEsDBBQABgAIAAAAIQC2gziS/gAAAOEBAAATAAAAW0NvbnRlbnRfVHlwZXNdLnhtbJSRQU7DMBBF&#10;90jcwfIWJU67QAgl6YK0S0CoHGBkTxKLZGx5TGhvj5O2G0SRWNoz/78nu9wcxkFMGNg6quQqL6RA&#10;0s5Y6ir5vt9lD1JwBDIwOMJKHpHlpr69KfdHjyxSmriSfYz+USnWPY7AufNIadK6MEJMx9ApD/oD&#10;OlTrorhX2lFEilmcO2RdNtjC5xDF9pCuTyYBB5bi6bQ4syoJ3g9WQ0ymaiLzg5KdCXlKLjvcW893&#10;SUOqXwnz5DrgnHtJTxOsQfEKIT7DmDSUCaxw7Rqn8787ZsmRM9e2VmPeBN4uqYvTtW7jvijg9N/y&#10;JsXecLq0q+WD6m8AAAD//wMAUEsDBBQABgAIAAAAIQA4/SH/1gAAAJQBAAALAAAAX3JlbHMvLnJl&#10;bHOkkMFqwzAMhu+DvYPRfXGawxijTi+j0GvpHsDYimMaW0Yy2fr2M4PBMnrbUb/Q94l/f/hMi1qR&#10;JVI2sOt6UJgd+ZiDgffL8ekFlFSbvV0oo4EbChzGx4f9GRdb25HMsYhqlCwG5lrLq9biZkxWOiqY&#10;22YiTra2kYMu1l1tQD30/bPm3wwYN0x18gb45AdQl1tp5j/sFB2T0FQ7R0nTNEV3j6o9feQzro1i&#10;OWA14Fm+Q8a1a8+Bvu/d/dMb2JY5uiPbhG/ktn4cqGU/er3pcvwCAAD//wMAUEsDBBQABgAIAAAA&#10;IQA0UfzeFwIAACcEAAAOAAAAZHJzL2Uyb0RvYy54bWysk9uO2yAQhu8r9R0Q942drLMHK85qm22q&#10;StuDtO0DjDGOUTFDgcROn74DyWajbXtTlQvEMPAz882wuB17zXbSeYWm4tNJzpk0AhtlNhX/9nX9&#10;5pozH8A0oNHIiu+l57fL168Wgy3lDDvUjXSMRIwvB1vxLgRbZpkXnezBT9BKQ84WXQ+BTLfJGgcD&#10;qfc6m+X5ZTaga6xDIb2n3fuDky+TfttKET63rZeB6YpTbCHNLs11nLPlAsqNA9spcQwD/iGKHpSh&#10;R09S9xCAbZ36TapXwqHHNkwE9hm2rRIy5UDZTPMX2Tx2YGXKheB4e8Lk/5+s+LR7tF8cC+NbHKmA&#10;KQlvH1B898zgqgOzkXfO4dBJaOjhaUSWDdaXx6sRtS99FKmHj9hQkWEbMAmNresjFcqTkToVYH+C&#10;LsfABG0WF/P8YnbFmSDftMiLy1kqSwbl03XrfHgvsWdxUXFHVU3ysHvwIYYD5dOR+JpHrZq10joZ&#10;blOvtGM7oA5Yp5EyeHFMGzZU/GY+mx8I/FUiT+NPEr0K1Mpa9RW/Ph2CMnJ7Z5rUaAGUPqwpZG2O&#10;ICO7A8Uw1iNTTcWv4gORa43Nnsg6PHQu/TRadOh+cjZQ11bc/9iCk5zpD4aqczMtitjmySjmV4SS&#10;uXNPfe4BI0iq4oGzw3IV0tdI3OwdVXGtEt/nSI4hUzcm7MefE9v93E6nnv/38hcAAAD//wMAUEsD&#10;BBQABgAIAAAAIQDCn0jF3AAAAAUBAAAPAAAAZHJzL2Rvd25yZXYueG1sTI9Ra8IwFIXfB/6HcIW9&#10;zbQFRbqmMhSf59xAfEuTa1NsbmoTa92vX7aX+XLhcA7nfLdYjbZlA/a+cSQgnSXAkJTTDdUCvj63&#10;L0tgPkjSsnWEAu7oYVVOngqZa3ejDxz2oWaxhHwuBZgQupxzrwxa6WeuQ4reyfVWhij7mute3mK5&#10;bXmWJAtuZUNxwcgO1wbVeX+1Avxmd+nUaVedjb5/v2+GuTpsj0I8T8e3V2ABx/Afhl/8iA5lZKrc&#10;lbRnrYD4SPi70Vss5ymwSkCWpRnwsuCP9OUPAAAA//8DAFBLAQItABQABgAIAAAAIQC2gziS/gAA&#10;AOEBAAATAAAAAAAAAAAAAAAAAAAAAABbQ29udGVudF9UeXBlc10ueG1sUEsBAi0AFAAGAAgAAAAh&#10;ADj9If/WAAAAlAEAAAsAAAAAAAAAAAAAAAAALwEAAF9yZWxzLy5yZWxzUEsBAi0AFAAGAAgAAAAh&#10;ADRR/N4XAgAAJwQAAA4AAAAAAAAAAAAAAAAALgIAAGRycy9lMm9Eb2MueG1sUEsBAi0AFAAGAAgA&#10;AAAhAMKfSMXcAAAABQEAAA8AAAAAAAAAAAAAAAAAcQQAAGRycy9kb3ducmV2LnhtbFBLBQYAAAAA&#10;BAAEAPMAAAB6BQAAAAA=&#10;">
+                <v:textbox style="mso-fit-shape-to-text:t">
+                  <w:txbxContent>
+                    <w:p>
+                      <w:r>
+                        <w:t>- more characters</w:t>
+                      </w:r>
+                    </w:p>
+                    <w:p>
+                      <w:r>
+                        <w:t>- more minigames</w:t>
+                      </w:r>
+                    </w:p>
+                    <w:p>
+                      <w:r>
                         <w:t xml:space="preserve">- </w:t>
                       </w:r>
                       <w:r>
-                        <w:t xml:space="preserve">add </w:t>
-                      </w:r>
-                      <w:r>
-                        <w:t>screenshots to the itch.io</w:t>
-                      </w:r>
-                    </w:p>
-                    <w:p>
-                      <w:r>
-                        <w:t>- artbook (and add to itch)</w:t>
+                        <w:t>difficulty increase after day 5 (every few days)</w:t>
+                      </w:r>
+                    </w:p>
+                    <w:p>
+                      <w:r>
+                        <w:t>- after 3 day fails, reset to day 1</w:t>
+                      </w:r>
+                      <w:r>
+                        <w:t xml:space="preserve"> (life system)</w:t>
+                      </w:r>
+                    </w:p>
+                    <w:p>
+                      <w:r>
+                        <w:t>- fail screen (day fail)</w:t>
                       </w:r>
                     </w:p>
                   </w:txbxContent>

</xml_diff>

<commit_message>
updated logs with pictures and feedback
</commit_message>
<xml_diff>
--- a/docs/FreshlyBaked-log.docx
+++ b/docs/FreshlyBaked-log.docx
@@ -125,6 +125,174 @@
     </w:p>
     <w:p>
       <w:pPr>
+        <w:rPr>
+          <w:lang w:val="en-GB"/>
+        </w:rPr>
+      </w:pPr>
+      <w:r>
+        <w:rPr>
+          <w:noProof/>
+          <w:lang w:val="en-GB"/>
+        </w:rPr>
+        <w:drawing>
+          <wp:inline distT="0" distB="0" distL="0" distR="0" wp14:anchorId="709B83E5" wp14:editId="7E43BE2D">
+            <wp:extent cx="3223260" cy="4297800"/>
+            <wp:effectExtent l="0" t="0" r="0" b="7620"/>
+            <wp:docPr id="469524101" name="Picture 12" descr="A drawing of food on a paper&#10;&#10;AI-generated content may be incorrect."/>
+            <wp:cNvGraphicFramePr>
+              <a:graphicFrameLocks xmlns:a="http://schemas.openxmlformats.org/drawingml/2006/main" noChangeAspect="1"/>
+            </wp:cNvGraphicFramePr>
+            <a:graphic xmlns:a="http://schemas.openxmlformats.org/drawingml/2006/main">
+              <a:graphicData uri="http://schemas.openxmlformats.org/drawingml/2006/picture">
+                <pic:pic xmlns:pic="http://schemas.openxmlformats.org/drawingml/2006/picture">
+                  <pic:nvPicPr>
+                    <pic:cNvPr id="469524101" name="Picture 12" descr="A drawing of food on a paper&#10;&#10;AI-generated content may be incorrect."/>
+                    <pic:cNvPicPr/>
+                  </pic:nvPicPr>
+                  <pic:blipFill>
+                    <a:blip r:embed="rId5" cstate="print">
+                      <a:extLst>
+                        <a:ext uri="{28A0092B-C50C-407E-A947-70E740481C1C}">
+                          <a14:useLocalDpi xmlns:a14="http://schemas.microsoft.com/office/drawing/2010/main" val="0"/>
+                        </a:ext>
+                      </a:extLst>
+                    </a:blip>
+                    <a:stretch>
+                      <a:fillRect/>
+                    </a:stretch>
+                  </pic:blipFill>
+                  <pic:spPr>
+                    <a:xfrm>
+                      <a:off x="0" y="0"/>
+                      <a:ext cx="3234237" cy="4312436"/>
+                    </a:xfrm>
+                    <a:prstGeom prst="rect">
+                      <a:avLst/>
+                    </a:prstGeom>
+                  </pic:spPr>
+                </pic:pic>
+              </a:graphicData>
+            </a:graphic>
+          </wp:inline>
+        </w:drawing>
+      </w:r>
+    </w:p>
+    <w:p>
+      <w:pPr>
+        <w:rPr>
+          <w:lang w:val="en-GB"/>
+        </w:rPr>
+      </w:pPr>
+      <w:r>
+        <w:rPr>
+          <w:noProof/>
+          <w:lang w:val="en-GB"/>
+        </w:rPr>
+        <w:lastRenderedPageBreak/>
+        <w:drawing>
+          <wp:inline distT="0" distB="0" distL="0" distR="0" wp14:anchorId="2FB648D9" wp14:editId="2E834D93">
+            <wp:extent cx="3116580" cy="4155556"/>
+            <wp:effectExtent l="0" t="0" r="7620" b="0"/>
+            <wp:docPr id="1993565838" name="Picture 10" descr="A notebook with writing on it&#10;&#10;AI-generated content may be incorrect."/>
+            <wp:cNvGraphicFramePr>
+              <a:graphicFrameLocks xmlns:a="http://schemas.openxmlformats.org/drawingml/2006/main" noChangeAspect="1"/>
+            </wp:cNvGraphicFramePr>
+            <a:graphic xmlns:a="http://schemas.openxmlformats.org/drawingml/2006/main">
+              <a:graphicData uri="http://schemas.openxmlformats.org/drawingml/2006/picture">
+                <pic:pic xmlns:pic="http://schemas.openxmlformats.org/drawingml/2006/picture">
+                  <pic:nvPicPr>
+                    <pic:cNvPr id="1993565838" name="Picture 10" descr="A notebook with writing on it&#10;&#10;AI-generated content may be incorrect."/>
+                    <pic:cNvPicPr/>
+                  </pic:nvPicPr>
+                  <pic:blipFill>
+                    <a:blip r:embed="rId6" cstate="print">
+                      <a:extLst>
+                        <a:ext uri="{28A0092B-C50C-407E-A947-70E740481C1C}">
+                          <a14:useLocalDpi xmlns:a14="http://schemas.microsoft.com/office/drawing/2010/main" val="0"/>
+                        </a:ext>
+                      </a:extLst>
+                    </a:blip>
+                    <a:stretch>
+                      <a:fillRect/>
+                    </a:stretch>
+                  </pic:blipFill>
+                  <pic:spPr>
+                    <a:xfrm>
+                      <a:off x="0" y="0"/>
+                      <a:ext cx="3122047" cy="4162845"/>
+                    </a:xfrm>
+                    <a:prstGeom prst="rect">
+                      <a:avLst/>
+                    </a:prstGeom>
+                  </pic:spPr>
+                </pic:pic>
+              </a:graphicData>
+            </a:graphic>
+          </wp:inline>
+        </w:drawing>
+      </w:r>
+      <w:r>
+        <w:rPr>
+          <w:lang w:val="en-GB"/>
+        </w:rPr>
+        <w:t xml:space="preserve"> </w:t>
+      </w:r>
+      <w:r>
+        <w:rPr>
+          <w:noProof/>
+          <w:lang w:val="en-GB"/>
+        </w:rPr>
+        <w:drawing>
+          <wp:inline distT="0" distB="0" distL="0" distR="0" wp14:anchorId="30FD1783" wp14:editId="1682AF14">
+            <wp:extent cx="2632873" cy="3510595"/>
+            <wp:effectExtent l="0" t="635" r="0" b="0"/>
+            <wp:docPr id="2094460643" name="Picture 11" descr="A piece of paper with writing on it&#10;&#10;AI-generated content may be incorrect."/>
+            <wp:cNvGraphicFramePr>
+              <a:graphicFrameLocks xmlns:a="http://schemas.openxmlformats.org/drawingml/2006/main" noChangeAspect="1"/>
+            </wp:cNvGraphicFramePr>
+            <a:graphic xmlns:a="http://schemas.openxmlformats.org/drawingml/2006/main">
+              <a:graphicData uri="http://schemas.openxmlformats.org/drawingml/2006/picture">
+                <pic:pic xmlns:pic="http://schemas.openxmlformats.org/drawingml/2006/picture">
+                  <pic:nvPicPr>
+                    <pic:cNvPr id="2094460643" name="Picture 11" descr="A piece of paper with writing on it&#10;&#10;AI-generated content may be incorrect."/>
+                    <pic:cNvPicPr/>
+                  </pic:nvPicPr>
+                  <pic:blipFill>
+                    <a:blip r:embed="rId7" cstate="print">
+                      <a:extLst>
+                        <a:ext uri="{28A0092B-C50C-407E-A947-70E740481C1C}">
+                          <a14:useLocalDpi xmlns:a14="http://schemas.microsoft.com/office/drawing/2010/main" val="0"/>
+                        </a:ext>
+                      </a:extLst>
+                    </a:blip>
+                    <a:stretch>
+                      <a:fillRect/>
+                    </a:stretch>
+                  </pic:blipFill>
+                  <pic:spPr>
+                    <a:xfrm rot="16200000">
+                      <a:off x="0" y="0"/>
+                      <a:ext cx="2634863" cy="3513248"/>
+                    </a:xfrm>
+                    <a:prstGeom prst="rect">
+                      <a:avLst/>
+                    </a:prstGeom>
+                  </pic:spPr>
+                </pic:pic>
+              </a:graphicData>
+            </a:graphic>
+          </wp:inline>
+        </w:drawing>
+      </w:r>
+      <w:r>
+        <w:rPr>
+          <w:lang w:val="en-GB"/>
+        </w:rPr>
+        <w:t xml:space="preserve"> </w:t>
+      </w:r>
+    </w:p>
+    <w:p>
+      <w:pPr>
         <w:pStyle w:val="Heading1"/>
         <w:rPr>
           <w:lang w:val="en-GB"/>
@@ -208,7 +376,14 @@
         <w:rPr>
           <w:lang w:val="en-GB"/>
         </w:rPr>
-        <w:t xml:space="preserve">I started this by making a customer script and a game manager script. The game manager is loaded in on start game while the customer </w:t>
+        <w:t xml:space="preserve">I started this by making a customer script and a game manager script. </w:t>
+      </w:r>
+      <w:r>
+        <w:rPr>
+          <w:lang w:val="en-GB"/>
+        </w:rPr>
+        <w:lastRenderedPageBreak/>
+        <w:t xml:space="preserve">The game manager is loaded in on start game while the customer </w:t>
       </w:r>
       <w:r>
         <w:rPr>
@@ -460,7 +635,6 @@
         <w:rPr>
           <w:lang w:val="en-GB"/>
         </w:rPr>
-        <w:lastRenderedPageBreak/>
         <w:t>Day 3 – 23/02</w:t>
       </w:r>
     </w:p>
@@ -504,7 +678,7 @@
       </w:r>
     </w:p>
     <w:p>
-      <w:hyperlink r:id="rId5" w:history="1">
+      <w:hyperlink r:id="rId8" w:history="1">
         <w:r>
           <w:rPr>
             <w:rStyle w:val="Hyperlink"/>
@@ -577,7 +751,11 @@
         <w:t xml:space="preserve"> I first made sure that processing the start and end would go properly, then got to work on instantiating minigames based on the clicked button.</w:t>
       </w:r>
       <w:r>
-        <w:t xml:space="preserve"> This proved to be quite the challenge, as the scene I loaded based on a variable (which was part of the scene name) didn’t want to be instantiated.</w:t>
+        <w:t xml:space="preserve"> This proved to be quite the challenge, as the scene I loaded based on a variable (which was part of the scene </w:t>
+      </w:r>
+      <w:r>
+        <w:lastRenderedPageBreak/>
+        <w:t>name) didn’t want to be instantiated.</w:t>
       </w:r>
       <w:r>
         <w:rPr>
@@ -628,32 +806,87 @@
                       <wps:txbx>
                         <w:txbxContent>
                           <w:p>
-                            <w:r>
-                              <w:t>func startMinigame(orderPastry):</w:t>
+                            <w:proofErr w:type="spellStart"/>
+                            <w:r>
+                              <w:t>func</w:t>
+                            </w:r>
+                            <w:proofErr w:type="spellEnd"/>
+                            <w:r>
+                              <w:t xml:space="preserve"> </w:t>
+                            </w:r>
+                            <w:proofErr w:type="spellStart"/>
+                            <w:r>
+                              <w:t>startMinigame</w:t>
+                            </w:r>
+                            <w:proofErr w:type="spellEnd"/>
+                            <w:r>
+                              <w:t>(</w:t>
+                            </w:r>
+                            <w:proofErr w:type="spellStart"/>
+                            <w:r>
+                              <w:t>orderPastry</w:t>
+                            </w:r>
+                            <w:proofErr w:type="spellEnd"/>
+                            <w:r>
+                              <w:t>):</w:t>
                             </w:r>
                           </w:p>
                           <w:p>
                             <w:r>
                               <w:tab/>
-                              <w:t>self.visible = true</w:t>
+                            </w:r>
+                            <w:proofErr w:type="spellStart"/>
+                            <w:r>
+                              <w:t>self.visible</w:t>
+                            </w:r>
+                            <w:proofErr w:type="spellEnd"/>
+                            <w:r>
+                              <w:t xml:space="preserve"> = true</w:t>
                             </w:r>
                           </w:p>
                           <w:p>
                             <w:r>
                               <w:tab/>
-                              <w:t>resultScreen.visible = false</w:t>
+                            </w:r>
+                            <w:proofErr w:type="spellStart"/>
+                            <w:r>
+                              <w:t>resultScreen.visible</w:t>
+                            </w:r>
+                            <w:proofErr w:type="spellEnd"/>
+                            <w:r>
+                              <w:t xml:space="preserve"> = false</w:t>
                             </w:r>
                           </w:p>
                           <w:p>
                             <w:r>
                               <w:tab/>
-                              <w:t>order = orderPastry</w:t>
-                            </w:r>
+                              <w:t xml:space="preserve">order = </w:t>
+                            </w:r>
+                            <w:proofErr w:type="spellStart"/>
+                            <w:r>
+                              <w:t>orderPastry</w:t>
+                            </w:r>
+                            <w:proofErr w:type="spellEnd"/>
                           </w:p>
                           <w:p>
                             <w:r>
                               <w:tab/>
-                              <w:t>orderScene = load("res://scenes/" + order + "Game.tscn")</w:t>
+                            </w:r>
+                            <w:proofErr w:type="spellStart"/>
+                            <w:r>
+                              <w:t>orderScene</w:t>
+                            </w:r>
+                            <w:proofErr w:type="spellEnd"/>
+                            <w:r>
+                              <w:t xml:space="preserve"> = load("res://scenes/" + order + "</w:t>
+                            </w:r>
+                            <w:proofErr w:type="spellStart"/>
+                            <w:r>
+                              <w:t>Game.tscn</w:t>
+                            </w:r>
+                            <w:proofErr w:type="spellEnd"/>
+                            <w:r>
+                              <w:t>")</w:t>
                             </w:r>
                           </w:p>
                           <w:p>
@@ -665,7 +898,22 @@
                           <w:p>
                             <w:r>
                               <w:tab/>
-                              <w:t>minigameScene = orderScene.instantiate()</w:t>
+                            </w:r>
+                            <w:proofErr w:type="spellStart"/>
+                            <w:r>
+                              <w:t>minigameScene</w:t>
+                            </w:r>
+                            <w:proofErr w:type="spellEnd"/>
+                            <w:r>
+                              <w:t xml:space="preserve"> = </w:t>
+                            </w:r>
+                            <w:proofErr w:type="spellStart"/>
+                            <w:r>
+                              <w:t>orderScene.instantiate</w:t>
+                            </w:r>
+                            <w:proofErr w:type="spellEnd"/>
+                            <w:r>
+                              <w:t>()</w:t>
                             </w:r>
                           </w:p>
                         </w:txbxContent>
@@ -685,32 +933,87 @@
                 <v:textbox style="mso-fit-shape-to-text:t">
                   <w:txbxContent>
                     <w:p>
-                      <w:r>
-                        <w:t>func startMinigame(orderPastry):</w:t>
+                      <w:proofErr w:type="spellStart"/>
+                      <w:r>
+                        <w:t>func</w:t>
+                      </w:r>
+                      <w:proofErr w:type="spellEnd"/>
+                      <w:r>
+                        <w:t xml:space="preserve"> </w:t>
+                      </w:r>
+                      <w:proofErr w:type="spellStart"/>
+                      <w:r>
+                        <w:t>startMinigame</w:t>
+                      </w:r>
+                      <w:proofErr w:type="spellEnd"/>
+                      <w:r>
+                        <w:t>(</w:t>
+                      </w:r>
+                      <w:proofErr w:type="spellStart"/>
+                      <w:r>
+                        <w:t>orderPastry</w:t>
+                      </w:r>
+                      <w:proofErr w:type="spellEnd"/>
+                      <w:r>
+                        <w:t>):</w:t>
                       </w:r>
                     </w:p>
                     <w:p>
                       <w:r>
                         <w:tab/>
-                        <w:t>self.visible = true</w:t>
+                      </w:r>
+                      <w:proofErr w:type="spellStart"/>
+                      <w:r>
+                        <w:t>self.visible</w:t>
+                      </w:r>
+                      <w:proofErr w:type="spellEnd"/>
+                      <w:r>
+                        <w:t xml:space="preserve"> = true</w:t>
                       </w:r>
                     </w:p>
                     <w:p>
                       <w:r>
                         <w:tab/>
-                        <w:t>resultScreen.visible = false</w:t>
+                      </w:r>
+                      <w:proofErr w:type="spellStart"/>
+                      <w:r>
+                        <w:t>resultScreen.visible</w:t>
+                      </w:r>
+                      <w:proofErr w:type="spellEnd"/>
+                      <w:r>
+                        <w:t xml:space="preserve"> = false</w:t>
                       </w:r>
                     </w:p>
                     <w:p>
                       <w:r>
                         <w:tab/>
-                        <w:t>order = orderPastry</w:t>
-                      </w:r>
+                        <w:t xml:space="preserve">order = </w:t>
+                      </w:r>
+                      <w:proofErr w:type="spellStart"/>
+                      <w:r>
+                        <w:t>orderPastry</w:t>
+                      </w:r>
+                      <w:proofErr w:type="spellEnd"/>
                     </w:p>
                     <w:p>
                       <w:r>
                         <w:tab/>
-                        <w:t>orderScene = load("res://scenes/" + order + "Game.tscn")</w:t>
+                      </w:r>
+                      <w:proofErr w:type="spellStart"/>
+                      <w:r>
+                        <w:t>orderScene</w:t>
+                      </w:r>
+                      <w:proofErr w:type="spellEnd"/>
+                      <w:r>
+                        <w:t xml:space="preserve"> = load("res://scenes/" + order + "</w:t>
+                      </w:r>
+                      <w:proofErr w:type="spellStart"/>
+                      <w:r>
+                        <w:t>Game.tscn</w:t>
+                      </w:r>
+                      <w:proofErr w:type="spellEnd"/>
+                      <w:r>
+                        <w:t>")</w:t>
                       </w:r>
                     </w:p>
                     <w:p>
@@ -722,7 +1025,22 @@
                     <w:p>
                       <w:r>
                         <w:tab/>
-                        <w:t>minigameScene = orderScene.instantiate()</w:t>
+                      </w:r>
+                      <w:proofErr w:type="spellStart"/>
+                      <w:r>
+                        <w:t>minigameScene</w:t>
+                      </w:r>
+                      <w:proofErr w:type="spellEnd"/>
+                      <w:r>
+                        <w:t xml:space="preserve"> = </w:t>
+                      </w:r>
+                      <w:proofErr w:type="spellStart"/>
+                      <w:r>
+                        <w:t>orderScene.instantiate</w:t>
+                      </w:r>
+                      <w:proofErr w:type="spellEnd"/>
+                      <w:r>
+                        <w:t>()</w:t>
                       </w:r>
                     </w:p>
                   </w:txbxContent>
@@ -745,7 +1063,6 @@
         <w:rPr>
           <w:noProof/>
         </w:rPr>
-        <w:lastRenderedPageBreak/>
         <w:t>Day 5 – 25/2</w:t>
       </w:r>
     </w:p>
@@ -776,7 +1093,23 @@
           <w:i/>
           <w:iCs/>
         </w:rPr>
-        <w:t>add child(minigameScene)</w:t>
+        <w:t>add child(</w:t>
+      </w:r>
+      <w:proofErr w:type="spellStart"/>
+      <w:r>
+        <w:rPr>
+          <w:i/>
+          <w:iCs/>
+        </w:rPr>
+        <w:t>minigameScene</w:t>
+      </w:r>
+      <w:proofErr w:type="spellEnd"/>
+      <w:r>
+        <w:rPr>
+          <w:i/>
+          <w:iCs/>
+        </w:rPr>
+        <w:t>)</w:t>
       </w:r>
       <w:r>
         <w:t xml:space="preserve">’. I then moved on to making a few lists of what I was </w:t>
@@ -2103,6 +2436,7 @@
     </w:p>
     <w:p>
       <w:r>
+        <w:lastRenderedPageBreak/>
         <w:t xml:space="preserve">In the evening I worked on a first minigame, with the concept of catching apples to gain points. The amount of points by the end of the timed minigame </w:t>
       </w:r>
       <w:r>
@@ -2124,7 +2458,7 @@
       </w:r>
     </w:p>
     <w:p>
-      <w:hyperlink r:id="rId6" w:history="1">
+      <w:hyperlink r:id="rId9" w:history="1">
         <w:r>
           <w:rPr>
             <w:rStyle w:val="Hyperlink"/>
@@ -2134,7 +2468,7 @@
       </w:hyperlink>
     </w:p>
     <w:p>
-      <w:hyperlink r:id="rId7" w:history="1">
+      <w:hyperlink r:id="rId10" w:history="1">
         <w:r>
           <w:rPr>
             <w:rStyle w:val="Hyperlink"/>
@@ -2144,7 +2478,7 @@
       </w:hyperlink>
     </w:p>
     <w:p>
-      <w:hyperlink r:id="rId8" w:history="1">
+      <w:hyperlink r:id="rId11" w:history="1">
         <w:r>
           <w:rPr>
             <w:rStyle w:val="Hyperlink"/>
@@ -2154,7 +2488,7 @@
       </w:hyperlink>
     </w:p>
     <w:p>
-      <w:hyperlink r:id="rId9" w:history="1">
+      <w:hyperlink r:id="rId12" w:history="1">
         <w:r>
           <w:rPr>
             <w:rStyle w:val="Hyperlink"/>
@@ -2168,12 +2502,11 @@
         <w:pStyle w:val="Heading3"/>
       </w:pPr>
       <w:r>
-        <w:lastRenderedPageBreak/>
         <w:t>Sources that are useful but not used at the moment</w:t>
       </w:r>
     </w:p>
     <w:p>
-      <w:hyperlink r:id="rId10" w:history="1">
+      <w:hyperlink r:id="rId13" w:history="1">
         <w:r>
           <w:rPr>
             <w:rStyle w:val="Hyperlink"/>
@@ -2183,7 +2516,7 @@
       </w:hyperlink>
     </w:p>
     <w:p>
-      <w:hyperlink r:id="rId11" w:history="1">
+      <w:hyperlink r:id="rId14" w:history="1">
         <w:r>
           <w:rPr>
             <w:rStyle w:val="Hyperlink"/>
@@ -2197,7 +2530,7 @@
       <w:r>
         <w:t xml:space="preserve">by </w:t>
       </w:r>
-      <w:hyperlink r:id="rId12" w:history="1">
+      <w:hyperlink r:id="rId15" w:history="1">
         <w:r>
           <w:rPr>
             <w:rStyle w:val="Hyperlink"/>
@@ -2213,7 +2546,7 @@
       <w:r>
         <w:t xml:space="preserve">Fonts to pick from later: </w:t>
       </w:r>
-      <w:hyperlink r:id="rId13" w:history="1">
+      <w:hyperlink r:id="rId16" w:history="1">
         <w:r>
           <w:rPr>
             <w:rStyle w:val="Hyperlink"/>
@@ -2298,7 +2631,7 @@
                     <pic:cNvPicPr/>
                   </pic:nvPicPr>
                   <pic:blipFill>
-                    <a:blip r:embed="rId14"/>
+                    <a:blip r:embed="rId17"/>
                     <a:stretch>
                       <a:fillRect/>
                     </a:stretch>
@@ -2321,6 +2654,7 @@
     </w:p>
     <w:p>
       <w:r>
+        <w:lastRenderedPageBreak/>
         <w:t xml:space="preserve">I now only had </w:t>
       </w:r>
       <w:r>
@@ -2355,16 +2689,12 @@
       <w:r>
         <w:t xml:space="preserve"> and then count down the leftover tiles. At zero (or a finished timer) it ends the minigame.</w:t>
       </w:r>
-      <w:r>
-        <w:br w:type="page"/>
-      </w:r>
     </w:p>
     <w:p>
       <w:pPr>
         <w:pStyle w:val="Heading2"/>
       </w:pPr>
       <w:r>
-        <w:lastRenderedPageBreak/>
         <w:t>Still on the To Do list</w:t>
       </w:r>
     </w:p>
@@ -2455,7 +2785,7 @@
       </w:r>
     </w:p>
     <w:p>
-      <w:hyperlink r:id="rId15" w:history="1">
+      <w:hyperlink r:id="rId18" w:history="1">
         <w:r>
           <w:rPr>
             <w:rStyle w:val="Hyperlink"/>
@@ -2465,7 +2795,7 @@
       </w:hyperlink>
     </w:p>
     <w:p>
-      <w:hyperlink r:id="rId16" w:history="1">
+      <w:hyperlink r:id="rId19" w:history="1">
         <w:r>
           <w:rPr>
             <w:rStyle w:val="Hyperlink"/>
@@ -2475,7 +2805,7 @@
       </w:hyperlink>
     </w:p>
     <w:p>
-      <w:hyperlink r:id="rId17" w:history="1">
+      <w:hyperlink r:id="rId20" w:history="1">
         <w:r>
           <w:rPr>
             <w:rStyle w:val="Hyperlink"/>
@@ -2495,12 +2825,122 @@
       </w:r>
     </w:p>
     <w:p>
-      <w:pPr>
+      <w:r>
+        <w:t>Sketches I used for characters:</w:t>
+      </w:r>
+    </w:p>
+    <w:p>
+      <w:r>
         <w:rPr>
           <w:noProof/>
         </w:rPr>
-      </w:pPr>
-      <w:r>
+        <w:drawing>
+          <wp:inline distT="0" distB="0" distL="0" distR="0" wp14:anchorId="3F796A1C" wp14:editId="4B5F2B25">
+            <wp:extent cx="2324100" cy="3090647"/>
+            <wp:effectExtent l="0" t="0" r="0" b="0"/>
+            <wp:docPr id="745476836" name="Picture 13" descr="A drawing of a person and a cup of tea&#10;&#10;AI-generated content may be incorrect."/>
+            <wp:cNvGraphicFramePr>
+              <a:graphicFrameLocks xmlns:a="http://schemas.openxmlformats.org/drawingml/2006/main" noChangeAspect="1"/>
+            </wp:cNvGraphicFramePr>
+            <a:graphic xmlns:a="http://schemas.openxmlformats.org/drawingml/2006/main">
+              <a:graphicData uri="http://schemas.openxmlformats.org/drawingml/2006/picture">
+                <pic:pic xmlns:pic="http://schemas.openxmlformats.org/drawingml/2006/picture">
+                  <pic:nvPicPr>
+                    <pic:cNvPr id="745476836" name="Picture 13" descr="A drawing of a person and a cup of tea&#10;&#10;AI-generated content may be incorrect."/>
+                    <pic:cNvPicPr/>
+                  </pic:nvPicPr>
+                  <pic:blipFill>
+                    <a:blip r:embed="rId21" cstate="print">
+                      <a:extLst>
+                        <a:ext uri="{28A0092B-C50C-407E-A947-70E740481C1C}">
+                          <a14:useLocalDpi xmlns:a14="http://schemas.microsoft.com/office/drawing/2010/main" val="0"/>
+                        </a:ext>
+                      </a:extLst>
+                    </a:blip>
+                    <a:stretch>
+                      <a:fillRect/>
+                    </a:stretch>
+                  </pic:blipFill>
+                  <pic:spPr>
+                    <a:xfrm flipH="1">
+                      <a:off x="0" y="0"/>
+                      <a:ext cx="2336074" cy="3106571"/>
+                    </a:xfrm>
+                    <a:prstGeom prst="rect">
+                      <a:avLst/>
+                    </a:prstGeom>
+                  </pic:spPr>
+                </pic:pic>
+              </a:graphicData>
+            </a:graphic>
+          </wp:inline>
+        </w:drawing>
+      </w:r>
+      <w:r>
+        <w:t xml:space="preserve"> </w:t>
+      </w:r>
+      <w:r>
+        <w:rPr>
+          <w:noProof/>
+        </w:rPr>
+        <w:drawing>
+          <wp:inline distT="0" distB="0" distL="0" distR="0" wp14:anchorId="681D9AC7" wp14:editId="7EC8874F">
+            <wp:extent cx="2883378" cy="3085878"/>
+            <wp:effectExtent l="0" t="0" r="0" b="635"/>
+            <wp:docPr id="1588588396" name="Picture 14" descr="A sketch of people and cats&#10;&#10;AI-generated content may be incorrect."/>
+            <wp:cNvGraphicFramePr>
+              <a:graphicFrameLocks xmlns:a="http://schemas.openxmlformats.org/drawingml/2006/main" noChangeAspect="1"/>
+            </wp:cNvGraphicFramePr>
+            <a:graphic xmlns:a="http://schemas.openxmlformats.org/drawingml/2006/main">
+              <a:graphicData uri="http://schemas.openxmlformats.org/drawingml/2006/picture">
+                <pic:pic xmlns:pic="http://schemas.openxmlformats.org/drawingml/2006/picture">
+                  <pic:nvPicPr>
+                    <pic:cNvPr id="1588588396" name="Picture 14" descr="A sketch of people and cats&#10;&#10;AI-generated content may be incorrect."/>
+                    <pic:cNvPicPr/>
+                  </pic:nvPicPr>
+                  <pic:blipFill rotWithShape="1">
+                    <a:blip r:embed="rId22" cstate="print">
+                      <a:extLst>
+                        <a:ext uri="{28A0092B-C50C-407E-A947-70E740481C1C}">
+                          <a14:useLocalDpi xmlns:a14="http://schemas.microsoft.com/office/drawing/2010/main" val="0"/>
+                        </a:ext>
+                      </a:extLst>
+                    </a:blip>
+                    <a:srcRect t="9770" b="9966"/>
+                    <a:stretch/>
+                  </pic:blipFill>
+                  <pic:spPr bwMode="auto">
+                    <a:xfrm>
+                      <a:off x="0" y="0"/>
+                      <a:ext cx="2911135" cy="3115584"/>
+                    </a:xfrm>
+                    <a:prstGeom prst="rect">
+                      <a:avLst/>
+                    </a:prstGeom>
+                    <a:ln>
+                      <a:noFill/>
+                    </a:ln>
+                    <a:extLst>
+                      <a:ext uri="{53640926-AAD7-44D8-BBD7-CCE9431645EC}">
+                        <a14:shadowObscured xmlns:a14="http://schemas.microsoft.com/office/drawing/2010/main"/>
+                      </a:ext>
+                    </a:extLst>
+                  </pic:spPr>
+                </pic:pic>
+              </a:graphicData>
+            </a:graphic>
+          </wp:inline>
+        </w:drawing>
+      </w:r>
+    </w:p>
+    <w:p>
+      <w:pPr>
+        <w:rPr>
+          <w:noProof/>
+        </w:rPr>
+      </w:pPr>
+      <w:r>
+        <w:lastRenderedPageBreak/>
         <w:t>I took a day off of my game jam work (because I still have a life) and am back today to work on the art/assets! I started with my bare basics</w:t>
       </w:r>
       <w:r>
@@ -2842,6 +3282,7 @@
     </w:p>
     <w:p>
       <w:pPr>
+        <w:pStyle w:val="Heading2"/>
         <w:rPr>
           <w:noProof/>
         </w:rPr>
@@ -2850,21 +3291,6 @@
         <w:rPr>
           <w:noProof/>
         </w:rPr>
-        <w:br w:type="page"/>
-      </w:r>
-    </w:p>
-    <w:p>
-      <w:pPr>
-        <w:pStyle w:val="Heading2"/>
-        <w:rPr>
-          <w:noProof/>
-        </w:rPr>
-      </w:pPr>
-      <w:r>
-        <w:rPr>
-          <w:noProof/>
-        </w:rPr>
-        <w:lastRenderedPageBreak/>
         <w:t>Art pieces of today</w:t>
       </w:r>
     </w:p>
@@ -2907,7 +3333,7 @@
                     <pic:cNvPicPr/>
                   </pic:nvPicPr>
                   <pic:blipFill>
-                    <a:blip r:embed="rId18" cstate="print">
+                    <a:blip r:embed="rId23" cstate="print">
                       <a:extLst>
                         <a:ext uri="{28A0092B-C50C-407E-A947-70E740481C1C}">
                           <a14:useLocalDpi xmlns:a14="http://schemas.microsoft.com/office/drawing/2010/main" val="0"/>
@@ -2957,6 +3383,7 @@
           <w:iCs/>
           <w:noProof/>
         </w:rPr>
+        <w:lastRenderedPageBreak/>
         <w:drawing>
           <wp:inline distT="0" distB="0" distL="0" distR="0" wp14:anchorId="2C0B8510" wp14:editId="15BDD539">
             <wp:extent cx="928255" cy="1856510"/>
@@ -2973,7 +3400,7 @@
                     <pic:cNvPicPr/>
                   </pic:nvPicPr>
                   <pic:blipFill>
-                    <a:blip r:embed="rId19" cstate="print">
+                    <a:blip r:embed="rId24" cstate="print">
                       <a:extLst>
                         <a:ext uri="{28A0092B-C50C-407E-A947-70E740481C1C}">
                           <a14:useLocalDpi xmlns:a14="http://schemas.microsoft.com/office/drawing/2010/main" val="0"/>
@@ -3042,7 +3469,7 @@
                     <pic:cNvPicPr/>
                   </pic:nvPicPr>
                   <pic:blipFill>
-                    <a:blip r:embed="rId20">
+                    <a:blip r:embed="rId25">
                       <a:extLst>
                         <a:ext uri="{28A0092B-C50C-407E-A947-70E740481C1C}">
                           <a14:useLocalDpi xmlns:a14="http://schemas.microsoft.com/office/drawing/2010/main" val="0"/>
@@ -3105,7 +3532,7 @@
                     <pic:cNvPicPr/>
                   </pic:nvPicPr>
                   <pic:blipFill>
-                    <a:blip r:embed="rId21" cstate="print">
+                    <a:blip r:embed="rId26" cstate="print">
                       <a:extLst>
                         <a:ext uri="{28A0092B-C50C-407E-A947-70E740481C1C}">
                           <a14:useLocalDpi xmlns:a14="http://schemas.microsoft.com/office/drawing/2010/main" val="0"/>
@@ -3162,23 +3589,9 @@
     </w:p>
     <w:p>
       <w:pPr>
-        <w:rPr>
-          <w:rFonts w:asciiTheme="majorHAnsi" w:eastAsiaTheme="majorEastAsia" w:hAnsiTheme="majorHAnsi" w:cstheme="majorBidi"/>
-          <w:color w:val="0F4761" w:themeColor="accent1" w:themeShade="BF"/>
-          <w:sz w:val="40"/>
-          <w:szCs w:val="40"/>
-        </w:rPr>
-      </w:pPr>
-      <w:r>
-        <w:br w:type="page"/>
-      </w:r>
-    </w:p>
-    <w:p>
-      <w:pPr>
         <w:pStyle w:val="Heading1"/>
       </w:pPr>
       <w:r>
-        <w:lastRenderedPageBreak/>
         <w:t>Day 8 – 01/03</w:t>
       </w:r>
     </w:p>
@@ -3223,7 +3636,7 @@
                     <pic:cNvPicPr/>
                   </pic:nvPicPr>
                   <pic:blipFill>
-                    <a:blip r:embed="rId22">
+                    <a:blip r:embed="rId27">
                       <a:extLst>
                         <a:ext uri="{28A0092B-C50C-407E-A947-70E740481C1C}">
                           <a14:useLocalDpi xmlns:a14="http://schemas.microsoft.com/office/drawing/2010/main" val="0"/>
@@ -3269,7 +3682,7 @@
                     <pic:cNvPicPr/>
                   </pic:nvPicPr>
                   <pic:blipFill>
-                    <a:blip r:embed="rId23">
+                    <a:blip r:embed="rId28">
                       <a:extLst>
                         <a:ext uri="{28A0092B-C50C-407E-A947-70E740481C1C}">
                           <a14:useLocalDpi xmlns:a14="http://schemas.microsoft.com/office/drawing/2010/main" val="0"/>
@@ -3315,7 +3728,7 @@
                     <pic:cNvPicPr/>
                   </pic:nvPicPr>
                   <pic:blipFill>
-                    <a:blip r:embed="rId24">
+                    <a:blip r:embed="rId29">
                       <a:extLst>
                         <a:ext uri="{28A0092B-C50C-407E-A947-70E740481C1C}">
                           <a14:useLocalDpi xmlns:a14="http://schemas.microsoft.com/office/drawing/2010/main" val="0"/>
@@ -3381,7 +3794,7 @@
                     <pic:cNvPicPr/>
                   </pic:nvPicPr>
                   <pic:blipFill>
-                    <a:blip r:embed="rId25">
+                    <a:blip r:embed="rId30">
                       <a:extLst>
                         <a:ext uri="{28A0092B-C50C-407E-A947-70E740481C1C}">
                           <a14:useLocalDpi xmlns:a14="http://schemas.microsoft.com/office/drawing/2010/main" val="0"/>
@@ -3429,7 +3842,7 @@
                     <pic:cNvPicPr/>
                   </pic:nvPicPr>
                   <pic:blipFill>
-                    <a:blip r:embed="rId26">
+                    <a:blip r:embed="rId31">
                       <a:extLst>
                         <a:ext uri="{28A0092B-C50C-407E-A947-70E740481C1C}">
                           <a14:useLocalDpi xmlns:a14="http://schemas.microsoft.com/office/drawing/2010/main" val="0"/>
@@ -3506,7 +3919,7 @@
                     <pic:cNvPicPr/>
                   </pic:nvPicPr>
                   <pic:blipFill>
-                    <a:blip r:embed="rId27">
+                    <a:blip r:embed="rId32">
                       <a:extLst>
                         <a:ext uri="{28A0092B-C50C-407E-A947-70E740481C1C}">
                           <a14:useLocalDpi xmlns:a14="http://schemas.microsoft.com/office/drawing/2010/main" val="0"/>
@@ -3542,6 +3955,7 @@
     </w:p>
     <w:p>
       <w:r>
+        <w:lastRenderedPageBreak/>
         <w:t>Aside from the art, I also did some small fixes, mostly with the minigames.</w:t>
       </w:r>
       <w:r>
@@ -3749,7 +4163,6 @@
         <w:pStyle w:val="Heading1"/>
       </w:pPr>
       <w:r>
-        <w:lastRenderedPageBreak/>
         <w:t>Day 9 – 02/03</w:t>
       </w:r>
     </w:p>
@@ -3803,236 +4216,6 @@
                 <pic:pic xmlns:pic="http://schemas.openxmlformats.org/drawingml/2006/picture">
                   <pic:nvPicPr>
                     <pic:cNvPr id="1188627756" name="Picture 18" descr="A cartoon of a person holding a horse&#10;&#10;AI-generated content may be incorrect."/>
-                    <pic:cNvPicPr/>
-                  </pic:nvPicPr>
-                  <pic:blipFill>
-                    <a:blip r:embed="rId28" cstate="print">
-                      <a:extLst>
-                        <a:ext uri="{28A0092B-C50C-407E-A947-70E740481C1C}">
-                          <a14:useLocalDpi xmlns:a14="http://schemas.microsoft.com/office/drawing/2010/main" val="0"/>
-                        </a:ext>
-                      </a:extLst>
-                    </a:blip>
-                    <a:stretch>
-                      <a:fillRect/>
-                    </a:stretch>
-                  </pic:blipFill>
-                  <pic:spPr>
-                    <a:xfrm>
-                      <a:off x="0" y="0"/>
-                      <a:ext cx="585217" cy="1170434"/>
-                    </a:xfrm>
-                    <a:prstGeom prst="rect">
-                      <a:avLst/>
-                    </a:prstGeom>
-                  </pic:spPr>
-                </pic:pic>
-              </a:graphicData>
-            </a:graphic>
-          </wp:inline>
-        </w:drawing>
-      </w:r>
-      <w:r>
-        <w:rPr>
-          <w:noProof/>
-        </w:rPr>
-        <w:drawing>
-          <wp:inline distT="0" distB="0" distL="0" distR="0" wp14:anchorId="33DE7A74" wp14:editId="772C1807">
-            <wp:extent cx="585217" cy="1170434"/>
-            <wp:effectExtent l="0" t="0" r="5715" b="0"/>
-            <wp:docPr id="2060689532" name="Picture 19" descr="A cartoon of a cat wearing a suit and top hat&#10;&#10;AI-generated content may be incorrect."/>
-            <wp:cNvGraphicFramePr>
-              <a:graphicFrameLocks xmlns:a="http://schemas.openxmlformats.org/drawingml/2006/main" noChangeAspect="1"/>
-            </wp:cNvGraphicFramePr>
-            <a:graphic xmlns:a="http://schemas.openxmlformats.org/drawingml/2006/main">
-              <a:graphicData uri="http://schemas.openxmlformats.org/drawingml/2006/picture">
-                <pic:pic xmlns:pic="http://schemas.openxmlformats.org/drawingml/2006/picture">
-                  <pic:nvPicPr>
-                    <pic:cNvPr id="2060689532" name="Picture 19" descr="A cartoon of a cat wearing a suit and top hat&#10;&#10;AI-generated content may be incorrect."/>
-                    <pic:cNvPicPr/>
-                  </pic:nvPicPr>
-                  <pic:blipFill>
-                    <a:blip r:embed="rId29" cstate="print">
-                      <a:extLst>
-                        <a:ext uri="{28A0092B-C50C-407E-A947-70E740481C1C}">
-                          <a14:useLocalDpi xmlns:a14="http://schemas.microsoft.com/office/drawing/2010/main" val="0"/>
-                        </a:ext>
-                      </a:extLst>
-                    </a:blip>
-                    <a:stretch>
-                      <a:fillRect/>
-                    </a:stretch>
-                  </pic:blipFill>
-                  <pic:spPr>
-                    <a:xfrm>
-                      <a:off x="0" y="0"/>
-                      <a:ext cx="585217" cy="1170434"/>
-                    </a:xfrm>
-                    <a:prstGeom prst="rect">
-                      <a:avLst/>
-                    </a:prstGeom>
-                  </pic:spPr>
-                </pic:pic>
-              </a:graphicData>
-            </a:graphic>
-          </wp:inline>
-        </w:drawing>
-      </w:r>
-      <w:r>
-        <w:rPr>
-          <w:noProof/>
-        </w:rPr>
-        <w:drawing>
-          <wp:inline distT="0" distB="0" distL="0" distR="0" wp14:anchorId="61B069DF" wp14:editId="6DEEA490">
-            <wp:extent cx="585217" cy="1170434"/>
-            <wp:effectExtent l="0" t="0" r="5715" b="0"/>
-            <wp:docPr id="467194833" name="Picture 20" descr="A cartoon of a person carrying a child&#10;&#10;AI-generated content may be incorrect."/>
-            <wp:cNvGraphicFramePr>
-              <a:graphicFrameLocks xmlns:a="http://schemas.openxmlformats.org/drawingml/2006/main" noChangeAspect="1"/>
-            </wp:cNvGraphicFramePr>
-            <a:graphic xmlns:a="http://schemas.openxmlformats.org/drawingml/2006/main">
-              <a:graphicData uri="http://schemas.openxmlformats.org/drawingml/2006/picture">
-                <pic:pic xmlns:pic="http://schemas.openxmlformats.org/drawingml/2006/picture">
-                  <pic:nvPicPr>
-                    <pic:cNvPr id="467194833" name="Picture 20" descr="A cartoon of a person carrying a child&#10;&#10;AI-generated content may be incorrect."/>
-                    <pic:cNvPicPr/>
-                  </pic:nvPicPr>
-                  <pic:blipFill>
-                    <a:blip r:embed="rId30" cstate="print">
-                      <a:extLst>
-                        <a:ext uri="{28A0092B-C50C-407E-A947-70E740481C1C}">
-                          <a14:useLocalDpi xmlns:a14="http://schemas.microsoft.com/office/drawing/2010/main" val="0"/>
-                        </a:ext>
-                      </a:extLst>
-                    </a:blip>
-                    <a:stretch>
-                      <a:fillRect/>
-                    </a:stretch>
-                  </pic:blipFill>
-                  <pic:spPr>
-                    <a:xfrm>
-                      <a:off x="0" y="0"/>
-                      <a:ext cx="585217" cy="1170434"/>
-                    </a:xfrm>
-                    <a:prstGeom prst="rect">
-                      <a:avLst/>
-                    </a:prstGeom>
-                  </pic:spPr>
-                </pic:pic>
-              </a:graphicData>
-            </a:graphic>
-          </wp:inline>
-        </w:drawing>
-      </w:r>
-      <w:r>
-        <w:rPr>
-          <w:noProof/>
-        </w:rPr>
-        <w:drawing>
-          <wp:inline distT="0" distB="0" distL="0" distR="0" wp14:anchorId="1E5F1B03" wp14:editId="7A641E63">
-            <wp:extent cx="585217" cy="1170434"/>
-            <wp:effectExtent l="0" t="0" r="5715" b="0"/>
-            <wp:docPr id="1604408800" name="Picture 21" descr="A cartoon of a child holding a book&#10;&#10;AI-generated content may be incorrect."/>
-            <wp:cNvGraphicFramePr>
-              <a:graphicFrameLocks xmlns:a="http://schemas.openxmlformats.org/drawingml/2006/main" noChangeAspect="1"/>
-            </wp:cNvGraphicFramePr>
-            <a:graphic xmlns:a="http://schemas.openxmlformats.org/drawingml/2006/main">
-              <a:graphicData uri="http://schemas.openxmlformats.org/drawingml/2006/picture">
-                <pic:pic xmlns:pic="http://schemas.openxmlformats.org/drawingml/2006/picture">
-                  <pic:nvPicPr>
-                    <pic:cNvPr id="1604408800" name="Picture 21" descr="A cartoon of a child holding a book&#10;&#10;AI-generated content may be incorrect."/>
-                    <pic:cNvPicPr/>
-                  </pic:nvPicPr>
-                  <pic:blipFill>
-                    <a:blip r:embed="rId31" cstate="print">
-                      <a:extLst>
-                        <a:ext uri="{28A0092B-C50C-407E-A947-70E740481C1C}">
-                          <a14:useLocalDpi xmlns:a14="http://schemas.microsoft.com/office/drawing/2010/main" val="0"/>
-                        </a:ext>
-                      </a:extLst>
-                    </a:blip>
-                    <a:stretch>
-                      <a:fillRect/>
-                    </a:stretch>
-                  </pic:blipFill>
-                  <pic:spPr>
-                    <a:xfrm>
-                      <a:off x="0" y="0"/>
-                      <a:ext cx="585217" cy="1170434"/>
-                    </a:xfrm>
-                    <a:prstGeom prst="rect">
-                      <a:avLst/>
-                    </a:prstGeom>
-                  </pic:spPr>
-                </pic:pic>
-              </a:graphicData>
-            </a:graphic>
-          </wp:inline>
-        </w:drawing>
-      </w:r>
-      <w:r>
-        <w:rPr>
-          <w:noProof/>
-        </w:rPr>
-        <w:drawing>
-          <wp:inline distT="0" distB="0" distL="0" distR="0" wp14:anchorId="3068CB89" wp14:editId="3FDF73A4">
-            <wp:extent cx="585217" cy="1170434"/>
-            <wp:effectExtent l="0" t="0" r="5715" b="0"/>
-            <wp:docPr id="235191908" name="Picture 22" descr="A cartoon of a person with his arms crossed&#10;&#10;AI-generated content may be incorrect."/>
-            <wp:cNvGraphicFramePr>
-              <a:graphicFrameLocks xmlns:a="http://schemas.openxmlformats.org/drawingml/2006/main" noChangeAspect="1"/>
-            </wp:cNvGraphicFramePr>
-            <a:graphic xmlns:a="http://schemas.openxmlformats.org/drawingml/2006/main">
-              <a:graphicData uri="http://schemas.openxmlformats.org/drawingml/2006/picture">
-                <pic:pic xmlns:pic="http://schemas.openxmlformats.org/drawingml/2006/picture">
-                  <pic:nvPicPr>
-                    <pic:cNvPr id="235191908" name="Picture 22" descr="A cartoon of a person with his arms crossed&#10;&#10;AI-generated content may be incorrect."/>
-                    <pic:cNvPicPr/>
-                  </pic:nvPicPr>
-                  <pic:blipFill>
-                    <a:blip r:embed="rId32" cstate="print">
-                      <a:extLst>
-                        <a:ext uri="{28A0092B-C50C-407E-A947-70E740481C1C}">
-                          <a14:useLocalDpi xmlns:a14="http://schemas.microsoft.com/office/drawing/2010/main" val="0"/>
-                        </a:ext>
-                      </a:extLst>
-                    </a:blip>
-                    <a:stretch>
-                      <a:fillRect/>
-                    </a:stretch>
-                  </pic:blipFill>
-                  <pic:spPr>
-                    <a:xfrm>
-                      <a:off x="0" y="0"/>
-                      <a:ext cx="585217" cy="1170434"/>
-                    </a:xfrm>
-                    <a:prstGeom prst="rect">
-                      <a:avLst/>
-                    </a:prstGeom>
-                  </pic:spPr>
-                </pic:pic>
-              </a:graphicData>
-            </a:graphic>
-          </wp:inline>
-        </w:drawing>
-      </w:r>
-      <w:r>
-        <w:rPr>
-          <w:noProof/>
-        </w:rPr>
-        <w:drawing>
-          <wp:inline distT="0" distB="0" distL="0" distR="0" wp14:anchorId="126C044A" wp14:editId="47310D7E">
-            <wp:extent cx="585217" cy="1170434"/>
-            <wp:effectExtent l="0" t="0" r="5715" b="0"/>
-            <wp:docPr id="604658083" name="Picture 23" descr="Cartoon of a person in a robe&#10;&#10;AI-generated content may be incorrect."/>
-            <wp:cNvGraphicFramePr>
-              <a:graphicFrameLocks xmlns:a="http://schemas.openxmlformats.org/drawingml/2006/main" noChangeAspect="1"/>
-            </wp:cNvGraphicFramePr>
-            <a:graphic xmlns:a="http://schemas.openxmlformats.org/drawingml/2006/main">
-              <a:graphicData uri="http://schemas.openxmlformats.org/drawingml/2006/picture">
-                <pic:pic xmlns:pic="http://schemas.openxmlformats.org/drawingml/2006/picture">
-                  <pic:nvPicPr>
-                    <pic:cNvPr id="604658083" name="Picture 23" descr="Cartoon of a person in a robe&#10;&#10;AI-generated content may be incorrect."/>
                     <pic:cNvPicPr/>
                   </pic:nvPicPr>
                   <pic:blipFill>
@@ -4063,6 +4246,236 @@
         </w:drawing>
       </w:r>
       <w:r>
+        <w:rPr>
+          <w:noProof/>
+        </w:rPr>
+        <w:drawing>
+          <wp:inline distT="0" distB="0" distL="0" distR="0" wp14:anchorId="33DE7A74" wp14:editId="772C1807">
+            <wp:extent cx="585217" cy="1170434"/>
+            <wp:effectExtent l="0" t="0" r="5715" b="0"/>
+            <wp:docPr id="2060689532" name="Picture 19" descr="A cartoon of a cat wearing a suit and top hat&#10;&#10;AI-generated content may be incorrect."/>
+            <wp:cNvGraphicFramePr>
+              <a:graphicFrameLocks xmlns:a="http://schemas.openxmlformats.org/drawingml/2006/main" noChangeAspect="1"/>
+            </wp:cNvGraphicFramePr>
+            <a:graphic xmlns:a="http://schemas.openxmlformats.org/drawingml/2006/main">
+              <a:graphicData uri="http://schemas.openxmlformats.org/drawingml/2006/picture">
+                <pic:pic xmlns:pic="http://schemas.openxmlformats.org/drawingml/2006/picture">
+                  <pic:nvPicPr>
+                    <pic:cNvPr id="2060689532" name="Picture 19" descr="A cartoon of a cat wearing a suit and top hat&#10;&#10;AI-generated content may be incorrect."/>
+                    <pic:cNvPicPr/>
+                  </pic:nvPicPr>
+                  <pic:blipFill>
+                    <a:blip r:embed="rId34" cstate="print">
+                      <a:extLst>
+                        <a:ext uri="{28A0092B-C50C-407E-A947-70E740481C1C}">
+                          <a14:useLocalDpi xmlns:a14="http://schemas.microsoft.com/office/drawing/2010/main" val="0"/>
+                        </a:ext>
+                      </a:extLst>
+                    </a:blip>
+                    <a:stretch>
+                      <a:fillRect/>
+                    </a:stretch>
+                  </pic:blipFill>
+                  <pic:spPr>
+                    <a:xfrm>
+                      <a:off x="0" y="0"/>
+                      <a:ext cx="585217" cy="1170434"/>
+                    </a:xfrm>
+                    <a:prstGeom prst="rect">
+                      <a:avLst/>
+                    </a:prstGeom>
+                  </pic:spPr>
+                </pic:pic>
+              </a:graphicData>
+            </a:graphic>
+          </wp:inline>
+        </w:drawing>
+      </w:r>
+      <w:r>
+        <w:rPr>
+          <w:noProof/>
+        </w:rPr>
+        <w:drawing>
+          <wp:inline distT="0" distB="0" distL="0" distR="0" wp14:anchorId="61B069DF" wp14:editId="6DEEA490">
+            <wp:extent cx="585217" cy="1170434"/>
+            <wp:effectExtent l="0" t="0" r="5715" b="0"/>
+            <wp:docPr id="467194833" name="Picture 20" descr="A cartoon of a person carrying a child&#10;&#10;AI-generated content may be incorrect."/>
+            <wp:cNvGraphicFramePr>
+              <a:graphicFrameLocks xmlns:a="http://schemas.openxmlformats.org/drawingml/2006/main" noChangeAspect="1"/>
+            </wp:cNvGraphicFramePr>
+            <a:graphic xmlns:a="http://schemas.openxmlformats.org/drawingml/2006/main">
+              <a:graphicData uri="http://schemas.openxmlformats.org/drawingml/2006/picture">
+                <pic:pic xmlns:pic="http://schemas.openxmlformats.org/drawingml/2006/picture">
+                  <pic:nvPicPr>
+                    <pic:cNvPr id="467194833" name="Picture 20" descr="A cartoon of a person carrying a child&#10;&#10;AI-generated content may be incorrect."/>
+                    <pic:cNvPicPr/>
+                  </pic:nvPicPr>
+                  <pic:blipFill>
+                    <a:blip r:embed="rId35" cstate="print">
+                      <a:extLst>
+                        <a:ext uri="{28A0092B-C50C-407E-A947-70E740481C1C}">
+                          <a14:useLocalDpi xmlns:a14="http://schemas.microsoft.com/office/drawing/2010/main" val="0"/>
+                        </a:ext>
+                      </a:extLst>
+                    </a:blip>
+                    <a:stretch>
+                      <a:fillRect/>
+                    </a:stretch>
+                  </pic:blipFill>
+                  <pic:spPr>
+                    <a:xfrm>
+                      <a:off x="0" y="0"/>
+                      <a:ext cx="585217" cy="1170434"/>
+                    </a:xfrm>
+                    <a:prstGeom prst="rect">
+                      <a:avLst/>
+                    </a:prstGeom>
+                  </pic:spPr>
+                </pic:pic>
+              </a:graphicData>
+            </a:graphic>
+          </wp:inline>
+        </w:drawing>
+      </w:r>
+      <w:r>
+        <w:rPr>
+          <w:noProof/>
+        </w:rPr>
+        <w:drawing>
+          <wp:inline distT="0" distB="0" distL="0" distR="0" wp14:anchorId="1E5F1B03" wp14:editId="7A641E63">
+            <wp:extent cx="585217" cy="1170434"/>
+            <wp:effectExtent l="0" t="0" r="5715" b="0"/>
+            <wp:docPr id="1604408800" name="Picture 21" descr="A cartoon of a child holding a book&#10;&#10;AI-generated content may be incorrect."/>
+            <wp:cNvGraphicFramePr>
+              <a:graphicFrameLocks xmlns:a="http://schemas.openxmlformats.org/drawingml/2006/main" noChangeAspect="1"/>
+            </wp:cNvGraphicFramePr>
+            <a:graphic xmlns:a="http://schemas.openxmlformats.org/drawingml/2006/main">
+              <a:graphicData uri="http://schemas.openxmlformats.org/drawingml/2006/picture">
+                <pic:pic xmlns:pic="http://schemas.openxmlformats.org/drawingml/2006/picture">
+                  <pic:nvPicPr>
+                    <pic:cNvPr id="1604408800" name="Picture 21" descr="A cartoon of a child holding a book&#10;&#10;AI-generated content may be incorrect."/>
+                    <pic:cNvPicPr/>
+                  </pic:nvPicPr>
+                  <pic:blipFill>
+                    <a:blip r:embed="rId36" cstate="print">
+                      <a:extLst>
+                        <a:ext uri="{28A0092B-C50C-407E-A947-70E740481C1C}">
+                          <a14:useLocalDpi xmlns:a14="http://schemas.microsoft.com/office/drawing/2010/main" val="0"/>
+                        </a:ext>
+                      </a:extLst>
+                    </a:blip>
+                    <a:stretch>
+                      <a:fillRect/>
+                    </a:stretch>
+                  </pic:blipFill>
+                  <pic:spPr>
+                    <a:xfrm>
+                      <a:off x="0" y="0"/>
+                      <a:ext cx="585217" cy="1170434"/>
+                    </a:xfrm>
+                    <a:prstGeom prst="rect">
+                      <a:avLst/>
+                    </a:prstGeom>
+                  </pic:spPr>
+                </pic:pic>
+              </a:graphicData>
+            </a:graphic>
+          </wp:inline>
+        </w:drawing>
+      </w:r>
+      <w:r>
+        <w:rPr>
+          <w:noProof/>
+        </w:rPr>
+        <w:drawing>
+          <wp:inline distT="0" distB="0" distL="0" distR="0" wp14:anchorId="3068CB89" wp14:editId="3FDF73A4">
+            <wp:extent cx="585217" cy="1170434"/>
+            <wp:effectExtent l="0" t="0" r="5715" b="0"/>
+            <wp:docPr id="235191908" name="Picture 22" descr="A cartoon of a person with his arms crossed&#10;&#10;AI-generated content may be incorrect."/>
+            <wp:cNvGraphicFramePr>
+              <a:graphicFrameLocks xmlns:a="http://schemas.openxmlformats.org/drawingml/2006/main" noChangeAspect="1"/>
+            </wp:cNvGraphicFramePr>
+            <a:graphic xmlns:a="http://schemas.openxmlformats.org/drawingml/2006/main">
+              <a:graphicData uri="http://schemas.openxmlformats.org/drawingml/2006/picture">
+                <pic:pic xmlns:pic="http://schemas.openxmlformats.org/drawingml/2006/picture">
+                  <pic:nvPicPr>
+                    <pic:cNvPr id="235191908" name="Picture 22" descr="A cartoon of a person with his arms crossed&#10;&#10;AI-generated content may be incorrect."/>
+                    <pic:cNvPicPr/>
+                  </pic:nvPicPr>
+                  <pic:blipFill>
+                    <a:blip r:embed="rId37" cstate="print">
+                      <a:extLst>
+                        <a:ext uri="{28A0092B-C50C-407E-A947-70E740481C1C}">
+                          <a14:useLocalDpi xmlns:a14="http://schemas.microsoft.com/office/drawing/2010/main" val="0"/>
+                        </a:ext>
+                      </a:extLst>
+                    </a:blip>
+                    <a:stretch>
+                      <a:fillRect/>
+                    </a:stretch>
+                  </pic:blipFill>
+                  <pic:spPr>
+                    <a:xfrm>
+                      <a:off x="0" y="0"/>
+                      <a:ext cx="585217" cy="1170434"/>
+                    </a:xfrm>
+                    <a:prstGeom prst="rect">
+                      <a:avLst/>
+                    </a:prstGeom>
+                  </pic:spPr>
+                </pic:pic>
+              </a:graphicData>
+            </a:graphic>
+          </wp:inline>
+        </w:drawing>
+      </w:r>
+      <w:r>
+        <w:rPr>
+          <w:noProof/>
+        </w:rPr>
+        <w:drawing>
+          <wp:inline distT="0" distB="0" distL="0" distR="0" wp14:anchorId="126C044A" wp14:editId="47310D7E">
+            <wp:extent cx="585217" cy="1170434"/>
+            <wp:effectExtent l="0" t="0" r="5715" b="0"/>
+            <wp:docPr id="604658083" name="Picture 23" descr="Cartoon of a person in a robe&#10;&#10;AI-generated content may be incorrect."/>
+            <wp:cNvGraphicFramePr>
+              <a:graphicFrameLocks xmlns:a="http://schemas.openxmlformats.org/drawingml/2006/main" noChangeAspect="1"/>
+            </wp:cNvGraphicFramePr>
+            <a:graphic xmlns:a="http://schemas.openxmlformats.org/drawingml/2006/main">
+              <a:graphicData uri="http://schemas.openxmlformats.org/drawingml/2006/picture">
+                <pic:pic xmlns:pic="http://schemas.openxmlformats.org/drawingml/2006/picture">
+                  <pic:nvPicPr>
+                    <pic:cNvPr id="604658083" name="Picture 23" descr="Cartoon of a person in a robe&#10;&#10;AI-generated content may be incorrect."/>
+                    <pic:cNvPicPr/>
+                  </pic:nvPicPr>
+                  <pic:blipFill>
+                    <a:blip r:embed="rId38" cstate="print">
+                      <a:extLst>
+                        <a:ext uri="{28A0092B-C50C-407E-A947-70E740481C1C}">
+                          <a14:useLocalDpi xmlns:a14="http://schemas.microsoft.com/office/drawing/2010/main" val="0"/>
+                        </a:ext>
+                      </a:extLst>
+                    </a:blip>
+                    <a:stretch>
+                      <a:fillRect/>
+                    </a:stretch>
+                  </pic:blipFill>
+                  <pic:spPr>
+                    <a:xfrm>
+                      <a:off x="0" y="0"/>
+                      <a:ext cx="585217" cy="1170434"/>
+                    </a:xfrm>
+                    <a:prstGeom prst="rect">
+                      <a:avLst/>
+                    </a:prstGeom>
+                  </pic:spPr>
+                </pic:pic>
+              </a:graphicData>
+            </a:graphic>
+          </wp:inline>
+        </w:drawing>
+      </w:r>
+      <w:r>
         <w:t xml:space="preserve"> &lt;- </w:t>
       </w:r>
       <w:r>
@@ -4090,20 +4503,42 @@
       </w:r>
     </w:p>
     <w:p>
-      <w:hyperlink r:id="rId34" w:history="1">
+      <w:hyperlink r:id="rId39" w:history="1">
+        <w:proofErr w:type="spellStart"/>
         <w:r>
           <w:rPr>
             <w:rStyle w:val="Hyperlink"/>
           </w:rPr>
-          <w:t>BandLab - Make Music Online</w:t>
+          <w:t>BandLab</w:t>
+        </w:r>
+        <w:proofErr w:type="spellEnd"/>
+        <w:r>
+          <w:rPr>
+            <w:rStyle w:val="Hyperlink"/>
+          </w:rPr>
+          <w:t xml:space="preserve"> - Make Music Online</w:t>
         </w:r>
       </w:hyperlink>
     </w:p>
     <w:p>
       <w:pPr>
+        <w:rPr>
+          <w:rFonts w:asciiTheme="majorHAnsi" w:eastAsiaTheme="majorEastAsia" w:hAnsiTheme="majorHAnsi" w:cstheme="majorBidi"/>
+          <w:color w:val="0F4761" w:themeColor="accent1" w:themeShade="BF"/>
+          <w:sz w:val="40"/>
+          <w:szCs w:val="40"/>
+        </w:rPr>
+      </w:pPr>
+      <w:r>
+        <w:br w:type="page"/>
+      </w:r>
+    </w:p>
+    <w:p>
+      <w:pPr>
         <w:pStyle w:val="Heading1"/>
       </w:pPr>
       <w:r>
+        <w:lastRenderedPageBreak/>
         <w:t>Day 10 – 03/03</w:t>
       </w:r>
     </w:p>
@@ -4148,7 +4583,7 @@
                     <pic:cNvPicPr/>
                   </pic:nvPicPr>
                   <pic:blipFill>
-                    <a:blip r:embed="rId35" cstate="print">
+                    <a:blip r:embed="rId40" cstate="print">
                       <a:extLst>
                         <a:ext uri="{28A0092B-C50C-407E-A947-70E740481C1C}">
                           <a14:useLocalDpi xmlns:a14="http://schemas.microsoft.com/office/drawing/2010/main" val="0"/>
@@ -4198,7 +4633,6 @@
           <w:iCs/>
           <w:noProof/>
         </w:rPr>
-        <w:lastRenderedPageBreak/>
         <w:drawing>
           <wp:inline distT="0" distB="0" distL="0" distR="0" wp14:anchorId="0B9D72F8" wp14:editId="086CC11F">
             <wp:extent cx="3171517" cy="1783979"/>
@@ -4215,7 +4649,7 @@
                     <pic:cNvPicPr/>
                   </pic:nvPicPr>
                   <pic:blipFill>
-                    <a:blip r:embed="rId36" cstate="print">
+                    <a:blip r:embed="rId41" cstate="print">
                       <a:extLst>
                         <a:ext uri="{28A0092B-C50C-407E-A947-70E740481C1C}">
                           <a14:useLocalDpi xmlns:a14="http://schemas.microsoft.com/office/drawing/2010/main" val="0"/>
@@ -4307,8 +4741,13 @@
         <w:t xml:space="preserve"> so I was just going to </w:t>
       </w:r>
       <w:r>
-        <w:t>try and see what happend</w:t>
-      </w:r>
+        <w:t xml:space="preserve">try and see what </w:t>
+      </w:r>
+      <w:proofErr w:type="spellStart"/>
+      <w:r>
+        <w:t>happend</w:t>
+      </w:r>
+      <w:proofErr w:type="spellEnd"/>
       <w:r>
         <w:t>.</w:t>
       </w:r>
@@ -4316,10 +4755,34 @@
         <w:t xml:space="preserve"> </w:t>
       </w:r>
       <w:r>
-        <w:t>I tried to play around with some stuff on bandlab and quickly realized I had no clue what I was doing and that it wasn’t going to sound any good. I did, however, still have sounds that I wanted to implement so I switched to work on that.</w:t>
-      </w:r>
-      <w:r>
-        <w:t xml:space="preserve"> I went on pixabay to find the sounds and then edited them in bandlab when I wanted something to be slightly different or shorter.</w:t>
+        <w:t xml:space="preserve">I tried to play around with some stuff on </w:t>
+      </w:r>
+      <w:proofErr w:type="spellStart"/>
+      <w:r>
+        <w:t>bandlab</w:t>
+      </w:r>
+      <w:proofErr w:type="spellEnd"/>
+      <w:r>
+        <w:t xml:space="preserve"> and quickly realized I had no clue what I was doing and that it wasn’t going to sound any good. I did, however, still have sounds that I wanted to implement so I switched to work on that.</w:t>
+      </w:r>
+      <w:r>
+        <w:t xml:space="preserve"> I went on </w:t>
+      </w:r>
+      <w:proofErr w:type="spellStart"/>
+      <w:r>
+        <w:t>pixabay</w:t>
+      </w:r>
+      <w:proofErr w:type="spellEnd"/>
+      <w:r>
+        <w:t xml:space="preserve"> to find the sounds and then edited them in </w:t>
+      </w:r>
+      <w:proofErr w:type="spellStart"/>
+      <w:r>
+        <w:t>bandlab</w:t>
+      </w:r>
+      <w:proofErr w:type="spellEnd"/>
+      <w:r>
+        <w:t xml:space="preserve"> when I wanted something to be slightly different or shorter.</w:t>
       </w:r>
       <w:r>
         <w:t xml:space="preserve"> In the end I decided to skip out on a timer sound, because I could only find ones that I found annoying and I didn’t want </w:t>
@@ -4337,30 +4800,47 @@
       </w:r>
     </w:p>
     <w:p>
-      <w:hyperlink r:id="rId37" w:history="1">
+      <w:hyperlink r:id="rId42" w:history="1">
         <w:r>
           <w:rPr>
             <w:rStyle w:val="Hyperlink"/>
           </w:rPr>
-          <w:t>door open close with bell | Royalty-free Music - Pixabay</w:t>
+          <w:t xml:space="preserve">door open close with bell | Royalty-free Music - </w:t>
         </w:r>
-      </w:hyperlink>
-    </w:p>
-    <w:p>
-      <w:hyperlink r:id="rId38" w:history="1">
+        <w:proofErr w:type="spellStart"/>
         <w:r>
           <w:rPr>
             <w:rStyle w:val="Hyperlink"/>
           </w:rPr>
-          <w:t>Ding~ | Royalty-free Music - Pixabay</w:t>
+          <w:t>Pixabay</w:t>
         </w:r>
+        <w:proofErr w:type="spellEnd"/>
       </w:hyperlink>
     </w:p>
     <w:p>
+      <w:hyperlink r:id="rId43" w:history="1">
+        <w:r>
+          <w:rPr>
+            <w:rStyle w:val="Hyperlink"/>
+          </w:rPr>
+          <w:t xml:space="preserve">Ding~ | Royalty-free Music - </w:t>
+        </w:r>
+        <w:proofErr w:type="spellStart"/>
+        <w:r>
+          <w:rPr>
+            <w:rStyle w:val="Hyperlink"/>
+          </w:rPr>
+          <w:t>Pixabay</w:t>
+        </w:r>
+        <w:proofErr w:type="spellEnd"/>
+      </w:hyperlink>
+    </w:p>
+    <w:p>
       <w:pPr>
         <w:pStyle w:val="Heading1"/>
       </w:pPr>
       <w:r>
+        <w:lastRenderedPageBreak/>
         <w:t>Day 11 – 04/03</w:t>
       </w:r>
     </w:p>
@@ -4416,7 +4896,6 @@
         <w:rPr>
           <w:noProof/>
         </w:rPr>
-        <w:lastRenderedPageBreak/>
         <w:drawing>
           <wp:inline distT="0" distB="0" distL="0" distR="0" wp14:anchorId="68DF58D7" wp14:editId="18F454F8">
             <wp:extent cx="4454236" cy="2505507"/>
@@ -4433,7 +4912,7 @@
                     <pic:cNvPicPr/>
                   </pic:nvPicPr>
                   <pic:blipFill>
-                    <a:blip r:embed="rId39" cstate="print">
+                    <a:blip r:embed="rId44" cstate="print">
                       <a:extLst>
                         <a:ext uri="{28A0092B-C50C-407E-A947-70E740481C1C}">
                           <a14:useLocalDpi xmlns:a14="http://schemas.microsoft.com/office/drawing/2010/main" val="0"/>
@@ -4503,7 +4982,7 @@
       </w:r>
     </w:p>
     <w:p>
-      <w:hyperlink r:id="rId40" w:history="1">
+      <w:hyperlink r:id="rId45" w:history="1">
         <w:r>
           <w:rPr>
             <w:rStyle w:val="Hyperlink"/>
@@ -4513,20 +4992,42 @@
       </w:hyperlink>
     </w:p>
     <w:p>
-      <w:hyperlink r:id="rId41" w:history="1">
+      <w:hyperlink r:id="rId46" w:history="1">
         <w:r>
           <w:rPr>
             <w:rStyle w:val="Hyperlink"/>
           </w:rPr>
-          <w:t>Podcast Soothing Serene Smooth Jazz Romantic Cafe Vibes | Royalty-free Music - Pixabay</w:t>
+          <w:t xml:space="preserve">Podcast Soothing Serene Smooth Jazz Romantic Cafe Vibes | Royalty-free Music - </w:t>
         </w:r>
+        <w:proofErr w:type="spellStart"/>
+        <w:r>
+          <w:rPr>
+            <w:rStyle w:val="Hyperlink"/>
+          </w:rPr>
+          <w:t>Pixabay</w:t>
+        </w:r>
+        <w:proofErr w:type="spellEnd"/>
       </w:hyperlink>
     </w:p>
     <w:p>
       <w:pPr>
+        <w:rPr>
+          <w:rFonts w:asciiTheme="majorHAnsi" w:eastAsiaTheme="majorEastAsia" w:hAnsiTheme="majorHAnsi" w:cstheme="majorBidi"/>
+          <w:color w:val="0F4761" w:themeColor="accent1" w:themeShade="BF"/>
+          <w:sz w:val="40"/>
+          <w:szCs w:val="40"/>
+        </w:rPr>
+      </w:pPr>
+      <w:r>
+        <w:br w:type="page"/>
+      </w:r>
+    </w:p>
+    <w:p>
+      <w:pPr>
         <w:pStyle w:val="Heading1"/>
       </w:pPr>
       <w:r>
+        <w:lastRenderedPageBreak/>
         <w:t>Day 12 – 05/03</w:t>
       </w:r>
     </w:p>
@@ -4786,7 +5287,6 @@
         <w:pStyle w:val="Heading1"/>
       </w:pPr>
       <w:r>
-        <w:lastRenderedPageBreak/>
         <w:t>Things I’d like to work on after the game jam</w:t>
       </w:r>
     </w:p>
@@ -4845,23 +5345,43 @@
                           </w:p>
                           <w:p>
                             <w:r>
+                              <w:t>- difficulty increase after day 5 (every few days)</w:t>
+                            </w:r>
+                          </w:p>
+                          <w:p>
+                            <w:r>
+                              <w:t>- after 3 day fails, reset to day 1</w:t>
+                            </w:r>
+                            <w:r>
+                              <w:t xml:space="preserve"> (life system)</w:t>
+                            </w:r>
+                          </w:p>
+                          <w:p>
+                            <w:r>
+                              <w:t>- fail screen (day fail)</w:t>
+                            </w:r>
+                          </w:p>
+                          <w:p>
+                            <w:r>
+                              <w:t>- tutorial/day 0</w:t>
+                            </w:r>
+                          </w:p>
+                          <w:p>
+                            <w:r>
                               <w:t xml:space="preserve">- </w:t>
                             </w:r>
                             <w:r>
-                              <w:t>difficulty increase after day 5 (every few days)</w:t>
-                            </w:r>
-                          </w:p>
-                          <w:p>
-                            <w:r>
-                              <w:t>- after 3 day fails, reset to day 1</w:t>
-                            </w:r>
-                            <w:r>
-                              <w:t xml:space="preserve"> (life system)</w:t>
-                            </w:r>
-                          </w:p>
-                          <w:p>
-                            <w:r>
-                              <w:t>- fail screen (day fail)</w:t>
+                              <w:t>add speed (to moving games) on later days</w:t>
+                            </w:r>
+                          </w:p>
+                          <w:p>
+                            <w:r>
+                              <w:t>- improve dialogue/lore</w:t>
+                            </w:r>
+                          </w:p>
+                          <w:p>
+                            <w:r>
+                              <w:t>- custom music??</w:t>
                             </w:r>
                           </w:p>
                         </w:txbxContent>
@@ -4892,23 +5412,43 @@
                     </w:p>
                     <w:p>
                       <w:r>
+                        <w:t>- difficulty increase after day 5 (every few days)</w:t>
+                      </w:r>
+                    </w:p>
+                    <w:p>
+                      <w:r>
+                        <w:t>- after 3 day fails, reset to day 1</w:t>
+                      </w:r>
+                      <w:r>
+                        <w:t xml:space="preserve"> (life system)</w:t>
+                      </w:r>
+                    </w:p>
+                    <w:p>
+                      <w:r>
+                        <w:t>- fail screen (day fail)</w:t>
+                      </w:r>
+                    </w:p>
+                    <w:p>
+                      <w:r>
+                        <w:t>- tutorial/day 0</w:t>
+                      </w:r>
+                    </w:p>
+                    <w:p>
+                      <w:r>
                         <w:t xml:space="preserve">- </w:t>
                       </w:r>
                       <w:r>
-                        <w:t>difficulty increase after day 5 (every few days)</w:t>
-                      </w:r>
-                    </w:p>
-                    <w:p>
-                      <w:r>
-                        <w:t>- after 3 day fails, reset to day 1</w:t>
-                      </w:r>
-                      <w:r>
-                        <w:t xml:space="preserve"> (life system)</w:t>
-                      </w:r>
-                    </w:p>
-                    <w:p>
-                      <w:r>
-                        <w:t>- fail screen (day fail)</w:t>
+                        <w:t>add speed (to moving games) on later days</w:t>
+                      </w:r>
+                    </w:p>
+                    <w:p>
+                      <w:r>
+                        <w:t>- improve dialogue/lore</w:t>
+                      </w:r>
+                    </w:p>
+                    <w:p>
+                      <w:r>
+                        <w:t>- custom music??</w:t>
                       </w:r>
                     </w:p>
                   </w:txbxContent>
@@ -4920,6 +5460,287 @@
         </mc:AlternateContent>
       </w:r>
     </w:p>
+    <w:p>
+      <w:pPr>
+        <w:pStyle w:val="Heading1"/>
+      </w:pPr>
+      <w:r>
+        <w:rPr>
+          <w:noProof/>
+        </w:rPr>
+        <mc:AlternateContent>
+          <mc:Choice Requires="wps">
+            <w:drawing>
+              <wp:anchor distT="45720" distB="45720" distL="114300" distR="114300" simplePos="0" relativeHeight="251659264" behindDoc="0" locked="0" layoutInCell="1" allowOverlap="1" wp14:anchorId="635F70E3" wp14:editId="78E090CF">
+                <wp:simplePos x="0" y="0"/>
+                <wp:positionH relativeFrom="column">
+                  <wp:posOffset>0</wp:posOffset>
+                </wp:positionH>
+                <wp:positionV relativeFrom="paragraph">
+                  <wp:posOffset>537845</wp:posOffset>
+                </wp:positionV>
+                <wp:extent cx="3032760" cy="982980"/>
+                <wp:effectExtent l="0" t="0" r="15240" b="26670"/>
+                <wp:wrapSquare wrapText="bothSides"/>
+                <wp:docPr id="824791043" name="Text Box 2"/>
+                <wp:cNvGraphicFramePr>
+                  <a:graphicFrameLocks xmlns:a="http://schemas.openxmlformats.org/drawingml/2006/main"/>
+                </wp:cNvGraphicFramePr>
+                <a:graphic xmlns:a="http://schemas.openxmlformats.org/drawingml/2006/main">
+                  <a:graphicData uri="http://schemas.microsoft.com/office/word/2010/wordprocessingShape">
+                    <wps:wsp>
+                      <wps:cNvSpPr txBox="1">
+                        <a:spLocks noChangeArrowheads="1"/>
+                      </wps:cNvSpPr>
+                      <wps:spPr bwMode="auto">
+                        <a:xfrm>
+                          <a:off x="0" y="0"/>
+                          <a:ext cx="3032760" cy="982980"/>
+                        </a:xfrm>
+                        <a:prstGeom prst="rect">
+                          <a:avLst/>
+                        </a:prstGeom>
+                        <a:solidFill>
+                          <a:srgbClr val="FFFFFF"/>
+                        </a:solidFill>
+                        <a:ln w="9525">
+                          <a:solidFill>
+                            <a:srgbClr val="000000"/>
+                          </a:solidFill>
+                          <a:miter lim="800000"/>
+                          <a:headEnd/>
+                          <a:tailEnd/>
+                        </a:ln>
+                      </wps:spPr>
+                      <wps:txbx>
+                        <w:txbxContent>
+                          <w:p>
+                            <w:pPr>
+                              <w:pStyle w:val="ListParagraph"/>
+                              <w:numPr>
+                                <w:ilvl w:val="0"/>
+                                <w:numId w:val="6"/>
+                              </w:numPr>
+                              <w:rPr>
+                                <w:lang w:val="en-GB"/>
+                              </w:rPr>
+                            </w:pPr>
+                            <w:r>
+                              <w:rPr>
+                                <w:lang w:val="en-GB"/>
+                              </w:rPr>
+                              <w:t>Controls</w:t>
+                            </w:r>
+                            <w:r>
+                              <w:rPr>
+                                <w:lang w:val="en-GB"/>
+                              </w:rPr>
+                              <w:t>/inputs</w:t>
+                            </w:r>
+                            <w:r>
+                              <w:rPr>
+                                <w:lang w:val="en-GB"/>
+                              </w:rPr>
+                              <w:t xml:space="preserve"> apple game</w:t>
+                            </w:r>
+                          </w:p>
+                          <w:p>
+                            <w:pPr>
+                              <w:pStyle w:val="ListParagraph"/>
+                              <w:numPr>
+                                <w:ilvl w:val="0"/>
+                                <w:numId w:val="6"/>
+                              </w:numPr>
+                              <w:rPr>
+                                <w:lang w:val="en-GB"/>
+                              </w:rPr>
+                            </w:pPr>
+                            <w:r>
+                              <w:rPr>
+                                <w:lang w:val="en-GB"/>
+                              </w:rPr>
+                              <w:t xml:space="preserve">Maze perfect </w:t>
+                            </w:r>
+                            <w:r>
+                              <w:rPr>
+                                <w:lang w:val="en-GB"/>
+                              </w:rPr>
+                              <w:t xml:space="preserve">result </w:t>
+                            </w:r>
+                            <w:r>
+                              <w:rPr>
+                                <w:lang w:val="en-GB"/>
+                              </w:rPr>
+                              <w:t>smaller hitbox</w:t>
+                            </w:r>
+                          </w:p>
+                          <w:p>
+                            <w:pPr>
+                              <w:pStyle w:val="ListParagraph"/>
+                              <w:numPr>
+                                <w:ilvl w:val="0"/>
+                                <w:numId w:val="6"/>
+                              </w:numPr>
+                              <w:rPr>
+                                <w:lang w:val="en-GB"/>
+                              </w:rPr>
+                            </w:pPr>
+                            <w:r>
+                              <w:rPr>
+                                <w:lang w:val="en-GB"/>
+                              </w:rPr>
+                              <w:t>Jeffrey hitbox smaller in maze?</w:t>
+                            </w:r>
+                          </w:p>
+                          <w:p>
+                            <w:pPr>
+                              <w:pStyle w:val="ListParagraph"/>
+                              <w:numPr>
+                                <w:ilvl w:val="0"/>
+                                <w:numId w:val="6"/>
+                              </w:numPr>
+                              <w:rPr>
+                                <w:lang w:val="en-GB"/>
+                              </w:rPr>
+                            </w:pPr>
+                            <w:r>
+                              <w:rPr>
+                                <w:lang w:val="en-GB"/>
+                              </w:rPr>
+                              <w:t>Clicking indicators</w:t>
+                            </w:r>
+                          </w:p>
+                        </w:txbxContent>
+                      </wps:txbx>
+                      <wps:bodyPr rot="0" vert="horz" wrap="square" lIns="91440" tIns="45720" rIns="91440" bIns="45720" anchor="t" anchorCtr="0">
+                        <a:noAutofit/>
+                      </wps:bodyPr>
+                    </wps:wsp>
+                  </a:graphicData>
+                </a:graphic>
+                <wp14:sizeRelH relativeFrom="margin">
+                  <wp14:pctWidth>0</wp14:pctWidth>
+                </wp14:sizeRelH>
+                <wp14:sizeRelV relativeFrom="margin">
+                  <wp14:pctHeight>0</wp14:pctHeight>
+                </wp14:sizeRelV>
+              </wp:anchor>
+            </w:drawing>
+          </mc:Choice>
+          <mc:Fallback>
+            <w:pict>
+              <v:shape w14:anchorId="635F70E3" id="_x0000_s1034" type="#_x0000_t202" style="position:absolute;margin-left:0;margin-top:42.35pt;width:238.8pt;height:77.4pt;z-index:251659264;visibility:visible;mso-wrap-style:square;mso-width-percent:0;mso-height-percent:0;mso-wrap-distance-left:9pt;mso-wrap-distance-top:3.6pt;mso-wrap-distance-right:9pt;mso-wrap-distance-bottom:3.6pt;mso-position-horizontal:absolute;mso-position-horizontal-relative:text;mso-position-vertical:absolute;mso-position-vertical-relative:text;mso-width-percent:0;mso-height-percent:0;mso-width-relative:margin;mso-height-relative:margin;v-text-anchor:top" o:gfxdata="UEsDBBQABgAIAAAAIQC2gziS/gAAAOEBAAATAAAAW0NvbnRlbnRfVHlwZXNdLnhtbJSRQU7DMBBF&#10;90jcwfIWJU67QAgl6YK0S0CoHGBkTxKLZGx5TGhvj5O2G0SRWNoz/78nu9wcxkFMGNg6quQqL6RA&#10;0s5Y6ir5vt9lD1JwBDIwOMJKHpHlpr69KfdHjyxSmriSfYz+USnWPY7AufNIadK6MEJMx9ApD/oD&#10;OlTrorhX2lFEilmcO2RdNtjC5xDF9pCuTyYBB5bi6bQ4syoJ3g9WQ0ymaiLzg5KdCXlKLjvcW893&#10;SUOqXwnz5DrgnHtJTxOsQfEKIT7DmDSUCaxw7Rqn8787ZsmRM9e2VmPeBN4uqYvTtW7jvijg9N/y&#10;JsXecLq0q+WD6m8AAAD//wMAUEsDBBQABgAIAAAAIQA4/SH/1gAAAJQBAAALAAAAX3JlbHMvLnJl&#10;bHOkkMFqwzAMhu+DvYPRfXGawxijTi+j0GvpHsDYimMaW0Yy2fr2M4PBMnrbUb/Q94l/f/hMi1qR&#10;JVI2sOt6UJgd+ZiDgffL8ekFlFSbvV0oo4EbChzGx4f9GRdb25HMsYhqlCwG5lrLq9biZkxWOiqY&#10;22YiTra2kYMu1l1tQD30/bPm3wwYN0x18gb45AdQl1tp5j/sFB2T0FQ7R0nTNEV3j6o9feQzro1i&#10;OWA14Fm+Q8a1a8+Bvu/d/dMb2JY5uiPbhG/ktn4cqGU/er3pcvwCAAD//wMAUEsDBBQABgAIAAAA&#10;IQBN6E4QEwIAACYEAAAOAAAAZHJzL2Uyb0RvYy54bWysU81u2zAMvg/YOwi6L3bcpE2MOEWXLsOA&#10;7gfo9gCyJMfCZFGTlNjZ04+S0zTotsswHQRSpD6SH8nV7dBpcpDOKzAVnU5ySqThIJTZVfTb1+2b&#10;BSU+MCOYBiMrepSe3q5fv1r1tpQFtKCFdARBjC97W9E2BFtmmeet7JifgJUGjQ24jgVU3S4TjvWI&#10;3umsyPPrrAcnrAMuvcfX+9FI1wm/aSQPn5vGy0B0RTG3kG6X7jre2XrFyp1jtlX8lAb7hyw6pgwG&#10;PUPds8DI3qnfoDrFHXhowoRDl0HTKC5TDVjNNH9RzWPLrEy1IDnenmny/w+Wfzo82i+OhOEtDNjA&#10;VIS3D8C/e2Jg0zKzk3fOQd9KJjDwNFKW9daXp6+Ral/6CFL3H0Fgk9k+QAIaGtdFVrBOgujYgOOZ&#10;dDkEwvHxKr8qbq7RxNG2XBTLRepKxsqn39b58F5CR6JQUYdNTejs8OBDzIaVTy4xmAetxFZpnRS3&#10;qzfakQPDAdimkwp44aYN6TH6vJiPBPwVIk/nTxCdCjjJWnUVXZydWBlpe2dEmrPAlB5lTFmbE4+R&#10;upHEMNQDUQIBYoBIaw3iiMQ6GAcXFw2FFtxPSnoc2or6H3vmJCX6g8HmLKezWZzypMzmNwUq7tJS&#10;X1qY4QhV0UDJKG5C2ozIm4E7bGKjEr/PmZxSxmFMtJ8WJ077pZ68ntd7/QsAAP//AwBQSwMEFAAG&#10;AAgAAAAhAJDt/MfeAAAABwEAAA8AAABkcnMvZG93bnJldi54bWxMj8tOwzAQRfdI/IM1SGxQ6/SV&#10;tCFOhZBAdFdaBFs3niZR7XGw3TT8Pe4KlqN7de6ZYj0YzXp0vrUkYDJOgCFVVrVUC/jYv4yWwHyQ&#10;pKS2hAJ+0MO6vL0pZK7shd6x34WaRQj5XApoQuhyzn3VoJF+bDukmB2tMzLE09VcOXmJcKP5NElS&#10;bmRLcaGRHT43WJ12ZyNgOX/rv/xmtv2s0qNehYesf/12QtzfDU+PwAIO4a8MV/2oDmV0OtgzKc+0&#10;gPhIuJIyYDGdZ1kK7CBgOlstgJcF/+9f/gIAAP//AwBQSwECLQAUAAYACAAAACEAtoM4kv4AAADh&#10;AQAAEwAAAAAAAAAAAAAAAAAAAAAAW0NvbnRlbnRfVHlwZXNdLnhtbFBLAQItABQABgAIAAAAIQA4&#10;/SH/1gAAAJQBAAALAAAAAAAAAAAAAAAAAC8BAABfcmVscy8ucmVsc1BLAQItABQABgAIAAAAIQBN&#10;6E4QEwIAACYEAAAOAAAAAAAAAAAAAAAAAC4CAABkcnMvZTJvRG9jLnhtbFBLAQItABQABgAIAAAA&#10;IQCQ7fzH3gAAAAcBAAAPAAAAAAAAAAAAAAAAAG0EAABkcnMvZG93bnJldi54bWxQSwUGAAAAAAQA&#10;BADzAAAAeAUAAAAA&#10;">
+                <v:textbox>
+                  <w:txbxContent>
+                    <w:p>
+                      <w:pPr>
+                        <w:pStyle w:val="ListParagraph"/>
+                        <w:numPr>
+                          <w:ilvl w:val="0"/>
+                          <w:numId w:val="6"/>
+                        </w:numPr>
+                        <w:rPr>
+                          <w:lang w:val="en-GB"/>
+                        </w:rPr>
+                      </w:pPr>
+                      <w:r>
+                        <w:rPr>
+                          <w:lang w:val="en-GB"/>
+                        </w:rPr>
+                        <w:t>Controls</w:t>
+                      </w:r>
+                      <w:r>
+                        <w:rPr>
+                          <w:lang w:val="en-GB"/>
+                        </w:rPr>
+                        <w:t>/inputs</w:t>
+                      </w:r>
+                      <w:r>
+                        <w:rPr>
+                          <w:lang w:val="en-GB"/>
+                        </w:rPr>
+                        <w:t xml:space="preserve"> apple game</w:t>
+                      </w:r>
+                    </w:p>
+                    <w:p>
+                      <w:pPr>
+                        <w:pStyle w:val="ListParagraph"/>
+                        <w:numPr>
+                          <w:ilvl w:val="0"/>
+                          <w:numId w:val="6"/>
+                        </w:numPr>
+                        <w:rPr>
+                          <w:lang w:val="en-GB"/>
+                        </w:rPr>
+                      </w:pPr>
+                      <w:r>
+                        <w:rPr>
+                          <w:lang w:val="en-GB"/>
+                        </w:rPr>
+                        <w:t xml:space="preserve">Maze perfect </w:t>
+                      </w:r>
+                      <w:r>
+                        <w:rPr>
+                          <w:lang w:val="en-GB"/>
+                        </w:rPr>
+                        <w:t xml:space="preserve">result </w:t>
+                      </w:r>
+                      <w:r>
+                        <w:rPr>
+                          <w:lang w:val="en-GB"/>
+                        </w:rPr>
+                        <w:t>smaller hitbox</w:t>
+                      </w:r>
+                    </w:p>
+                    <w:p>
+                      <w:pPr>
+                        <w:pStyle w:val="ListParagraph"/>
+                        <w:numPr>
+                          <w:ilvl w:val="0"/>
+                          <w:numId w:val="6"/>
+                        </w:numPr>
+                        <w:rPr>
+                          <w:lang w:val="en-GB"/>
+                        </w:rPr>
+                      </w:pPr>
+                      <w:r>
+                        <w:rPr>
+                          <w:lang w:val="en-GB"/>
+                        </w:rPr>
+                        <w:t>Jeffrey hitbox smaller in maze?</w:t>
+                      </w:r>
+                    </w:p>
+                    <w:p>
+                      <w:pPr>
+                        <w:pStyle w:val="ListParagraph"/>
+                        <w:numPr>
+                          <w:ilvl w:val="0"/>
+                          <w:numId w:val="6"/>
+                        </w:numPr>
+                        <w:rPr>
+                          <w:lang w:val="en-GB"/>
+                        </w:rPr>
+                      </w:pPr>
+                      <w:r>
+                        <w:rPr>
+                          <w:lang w:val="en-GB"/>
+                        </w:rPr>
+                        <w:t>Clicking indicators</w:t>
+                      </w:r>
+                    </w:p>
+                  </w:txbxContent>
+                </v:textbox>
+                <w10:wrap type="square"/>
+              </v:shape>
+            </w:pict>
+          </mc:Fallback>
+        </mc:AlternateContent>
+      </w:r>
+      <w:r>
+        <w:t>Feedback after game jam</w:t>
+      </w:r>
+    </w:p>
+    <w:p/>
     <w:sectPr>
       <w:pgSz w:w="11906" w:h="16838"/>
       <w:pgMar w:top="1440" w:right="1440" w:bottom="1440" w:left="1440" w:header="708" w:footer="708" w:gutter="0"/>
@@ -5494,6 +6315,118 @@
       </w:rPr>
     </w:lvl>
   </w:abstractNum>
+  <w:abstractNum w:abstractNumId="5" w15:restartNumberingAfterBreak="0">
+    <w:nsid w:val="78D67FFA"/>
+    <w:multiLevelType w:val="hybridMultilevel"/>
+    <w:tmpl w:val="842CF13A"/>
+    <w:lvl w:ilvl="0" w:tplc="1D9A0934">
+      <w:numFmt w:val="bullet"/>
+      <w:lvlText w:val="-"/>
+      <w:lvlJc w:val="left"/>
+      <w:pPr>
+        <w:ind w:left="720" w:hanging="360"/>
+      </w:pPr>
+      <w:rPr>
+        <w:rFonts w:ascii="Aptos" w:eastAsiaTheme="minorHAnsi" w:hAnsi="Aptos" w:cstheme="minorBidi" w:hint="default"/>
+      </w:rPr>
+    </w:lvl>
+    <w:lvl w:ilvl="1" w:tplc="20000003" w:tentative="1">
+      <w:start w:val="1"/>
+      <w:numFmt w:val="bullet"/>
+      <w:lvlText w:val="o"/>
+      <w:lvlJc w:val="left"/>
+      <w:pPr>
+        <w:ind w:left="1440" w:hanging="360"/>
+      </w:pPr>
+      <w:rPr>
+        <w:rFonts w:ascii="Courier New" w:hAnsi="Courier New" w:cs="Courier New" w:hint="default"/>
+      </w:rPr>
+    </w:lvl>
+    <w:lvl w:ilvl="2" w:tplc="20000005" w:tentative="1">
+      <w:start w:val="1"/>
+      <w:numFmt w:val="bullet"/>
+      <w:lvlText w:val=""/>
+      <w:lvlJc w:val="left"/>
+      <w:pPr>
+        <w:ind w:left="2160" w:hanging="360"/>
+      </w:pPr>
+      <w:rPr>
+        <w:rFonts w:ascii="Wingdings" w:hAnsi="Wingdings" w:hint="default"/>
+      </w:rPr>
+    </w:lvl>
+    <w:lvl w:ilvl="3" w:tplc="20000001" w:tentative="1">
+      <w:start w:val="1"/>
+      <w:numFmt w:val="bullet"/>
+      <w:lvlText w:val=""/>
+      <w:lvlJc w:val="left"/>
+      <w:pPr>
+        <w:ind w:left="2880" w:hanging="360"/>
+      </w:pPr>
+      <w:rPr>
+        <w:rFonts w:ascii="Symbol" w:hAnsi="Symbol" w:hint="default"/>
+      </w:rPr>
+    </w:lvl>
+    <w:lvl w:ilvl="4" w:tplc="20000003" w:tentative="1">
+      <w:start w:val="1"/>
+      <w:numFmt w:val="bullet"/>
+      <w:lvlText w:val="o"/>
+      <w:lvlJc w:val="left"/>
+      <w:pPr>
+        <w:ind w:left="3600" w:hanging="360"/>
+      </w:pPr>
+      <w:rPr>
+        <w:rFonts w:ascii="Courier New" w:hAnsi="Courier New" w:cs="Courier New" w:hint="default"/>
+      </w:rPr>
+    </w:lvl>
+    <w:lvl w:ilvl="5" w:tplc="20000005" w:tentative="1">
+      <w:start w:val="1"/>
+      <w:numFmt w:val="bullet"/>
+      <w:lvlText w:val=""/>
+      <w:lvlJc w:val="left"/>
+      <w:pPr>
+        <w:ind w:left="4320" w:hanging="360"/>
+      </w:pPr>
+      <w:rPr>
+        <w:rFonts w:ascii="Wingdings" w:hAnsi="Wingdings" w:hint="default"/>
+      </w:rPr>
+    </w:lvl>
+    <w:lvl w:ilvl="6" w:tplc="20000001" w:tentative="1">
+      <w:start w:val="1"/>
+      <w:numFmt w:val="bullet"/>
+      <w:lvlText w:val=""/>
+      <w:lvlJc w:val="left"/>
+      <w:pPr>
+        <w:ind w:left="5040" w:hanging="360"/>
+      </w:pPr>
+      <w:rPr>
+        <w:rFonts w:ascii="Symbol" w:hAnsi="Symbol" w:hint="default"/>
+      </w:rPr>
+    </w:lvl>
+    <w:lvl w:ilvl="7" w:tplc="20000003" w:tentative="1">
+      <w:start w:val="1"/>
+      <w:numFmt w:val="bullet"/>
+      <w:lvlText w:val="o"/>
+      <w:lvlJc w:val="left"/>
+      <w:pPr>
+        <w:ind w:left="5760" w:hanging="360"/>
+      </w:pPr>
+      <w:rPr>
+        <w:rFonts w:ascii="Courier New" w:hAnsi="Courier New" w:cs="Courier New" w:hint="default"/>
+      </w:rPr>
+    </w:lvl>
+    <w:lvl w:ilvl="8" w:tplc="20000005" w:tentative="1">
+      <w:start w:val="1"/>
+      <w:numFmt w:val="bullet"/>
+      <w:lvlText w:val=""/>
+      <w:lvlJc w:val="left"/>
+      <w:pPr>
+        <w:ind w:left="6480" w:hanging="360"/>
+      </w:pPr>
+      <w:rPr>
+        <w:rFonts w:ascii="Wingdings" w:hAnsi="Wingdings" w:hint="default"/>
+      </w:rPr>
+    </w:lvl>
+  </w:abstractNum>
   <w:num w:numId="1" w16cid:durableId="851380217">
     <w:abstractNumId w:val="3"/>
   </w:num>
@@ -5508,6 +6441,9 @@
   </w:num>
   <w:num w:numId="5" w16cid:durableId="1690136780">
     <w:abstractNumId w:val="0"/>
+  </w:num>
+  <w:num w:numId="6" w16cid:durableId="1350327682">
+    <w:abstractNumId w:val="5"/>
   </w:num>
 </w:numbering>
 </file>

</xml_diff>